<commit_message>
Changed spellchecker to US
</commit_message>
<xml_diff>
--- a/Group Contract.docx
+++ b/Group Contract.docx
@@ -5,14 +5,78 @@
     <w:p>
       <w:pPr>
         <w:pStyle w:val="Title"/>
-      </w:pPr>
+        <w:rPr>
+          <w:lang w:val="en-US"/>
+        </w:rPr>
+      </w:pPr>
+      <w:r>
+        <w:rPr>
+          <w:lang w:val="en-US"/>
+        </w:rPr>
+        <w:t>Group Contract</w:t>
+      </w:r>
+    </w:p>
+    <w:p>
+      <w:pPr>
+        <w:rPr>
+          <w:lang w:val="en-US"/>
+        </w:rPr>
+      </w:pPr>
+    </w:p>
+    <w:p>
+      <w:pPr>
+        <w:pStyle w:val="Heading1"/>
+        <w:rPr>
+          <w:lang w:val="en-US"/>
+        </w:rPr>
+      </w:pPr>
+      <w:r>
+        <w:rPr>
+          <w:lang w:val="en-US"/>
+        </w:rPr>
+        <w:t>General</w:t>
+      </w:r>
+    </w:p>
+    <w:p>
+      <w:pPr>
+        <w:rPr>
+          <w:lang w:val="en-US"/>
+        </w:rPr>
+      </w:pPr>
+      <w:r>
+        <w:rPr>
+          <w:lang w:val="en-US"/>
+        </w:rPr>
+        <w:t xml:space="preserve">This is a team </w:t>
+      </w:r>
       <w:bookmarkStart w:id="0" w:name="_GoBack"/>
       <w:bookmarkEnd w:id="0"/>
       <w:r>
-        <w:t>Group Contract</w:t>
-      </w:r>
-    </w:p>
-    <w:p/>
+        <w:rPr>
+          <w:lang w:val="en-US"/>
+        </w:rPr>
+        <w:t>project, not an I project. If i</w:t>
+      </w:r>
+      <w:r>
+        <w:rPr>
+          <w:lang w:val="en-US"/>
+        </w:rPr>
+        <w:t>n doubt, ask. No stupid ideas. Be honest with each other.</w:t>
+      </w:r>
+    </w:p>
+    <w:p>
+      <w:pPr>
+        <w:rPr>
+          <w:lang w:val="en-US"/>
+        </w:rPr>
+      </w:pPr>
+      <w:r>
+        <w:rPr>
+          <w:lang w:val="en-US"/>
+        </w:rPr>
+        <w:t>Project spelling/gramma is to be American based.</w:t>
+      </w:r>
+    </w:p>
     <w:p>
       <w:pPr>
         <w:pStyle w:val="Heading1"/>
@@ -24,52 +88,6 @@
         <w:rPr>
           <w:lang w:val="en-US"/>
         </w:rPr>
-        <w:t>General</w:t>
-      </w:r>
-    </w:p>
-    <w:p>
-      <w:pPr>
-        <w:rPr>
-          <w:lang w:val="en-US"/>
-        </w:rPr>
-      </w:pPr>
-      <w:r>
-        <w:rPr>
-          <w:lang w:val="en-US"/>
-        </w:rPr>
-        <w:t>This is a team project, not an I project. If i</w:t>
-      </w:r>
-      <w:r>
-        <w:rPr>
-          <w:lang w:val="en-US"/>
-        </w:rPr>
-        <w:t>n doubt, ask. No stupid ideas. Be honest with each other.</w:t>
-      </w:r>
-    </w:p>
-    <w:p>
-      <w:pPr>
-        <w:rPr>
-          <w:lang w:val="en-US"/>
-        </w:rPr>
-      </w:pPr>
-      <w:r>
-        <w:rPr>
-          <w:lang w:val="en-US"/>
-        </w:rPr>
-        <w:t>Project spelling/gramma is to be American based.</w:t>
-      </w:r>
-    </w:p>
-    <w:p>
-      <w:pPr>
-        <w:pStyle w:val="Heading1"/>
-        <w:rPr>
-          <w:lang w:val="en-US"/>
-        </w:rPr>
-      </w:pPr>
-      <w:r>
-        <w:rPr>
-          <w:lang w:val="en-US"/>
-        </w:rPr>
         <w:t>Conflict Handling</w:t>
       </w:r>
     </w:p>
@@ -83,37 +101,7 @@
         <w:rPr>
           <w:lang w:val="en-US"/>
         </w:rPr>
-        <w:t>Should issues arise professionally in the group</w:t>
-      </w:r>
-      <w:r>
-        <w:rPr>
-          <w:lang w:val="en-US"/>
-        </w:rPr>
-        <w:t>, e</w:t>
-      </w:r>
-      <w:r>
-        <w:rPr>
-          <w:lang w:val="en-US"/>
-        </w:rPr>
-        <w:t xml:space="preserve">.g. </w:t>
-      </w:r>
-      <w:r>
-        <w:rPr>
-          <w:lang w:val="en-US"/>
-        </w:rPr>
-        <w:t>d</w:t>
-      </w:r>
-      <w:r>
-        <w:rPr>
-          <w:lang w:val="en-US"/>
-        </w:rPr>
-        <w:t>isagreements over a procedure</w:t>
-      </w:r>
-      <w:r>
-        <w:rPr>
-          <w:lang w:val="en-US"/>
-        </w:rPr>
-        <w:t xml:space="preserve">, a majority win vote should decide it. </w:t>
+        <w:t xml:space="preserve">Should issues arise professionally in the group, e.g. disagreements over a procedure, a majority win vote should decide it. </w:t>
       </w:r>
     </w:p>
     <w:p>
@@ -596,14 +584,19 @@
         </w:numPr>
         <w:rPr>
           <w:rStyle w:val="3oh-"/>
-        </w:rPr>
-      </w:pPr>
-      <w:r>
+          <w:lang w:val="en-US"/>
+        </w:rPr>
+      </w:pPr>
+      <w:r>
+        <w:rPr>
+          <w:lang w:val="en-US"/>
+        </w:rPr>
         <w:t>H</w:t>
       </w:r>
       <w:r>
         <w:rPr>
           <w:rStyle w:val="3oh-"/>
+          <w:lang w:val="en-US"/>
         </w:rPr>
         <w:t xml:space="preserve">edviga Arta </w:t>
       </w:r>
@@ -611,6 +604,7 @@
       <w:r>
         <w:rPr>
           <w:rStyle w:val="3oh-"/>
+          <w:lang w:val="en-US"/>
         </w:rPr>
         <w:t>Geriņa</w:t>
       </w:r>
@@ -618,6 +612,7 @@
       <w:r>
         <w:rPr>
           <w:rStyle w:val="3oh-"/>
+          <w:lang w:val="en-US"/>
         </w:rPr>
         <w:t>; hedv0149@edu.eal.dk;</w:t>
       </w:r>
@@ -637,7 +632,7 @@
       <w:r>
         <w:rPr>
           <w:rStyle w:val="3oh-"/>
-          <w:lang w:val="en-GB"/>
+          <w:lang w:val="en-US"/>
         </w:rPr>
         <w:t>Matthew Peterson; matt2694@edu.eal.dk;</w:t>
       </w:r>
@@ -657,16 +652,9 @@
       <w:r>
         <w:rPr>
           <w:rStyle w:val="3oh-"/>
-          <w:lang w:val="en-GB"/>
-        </w:rPr>
-        <w:t>Roxana Ion; roxa0188@edu.eal.dk</w:t>
-      </w:r>
-      <w:r>
-        <w:rPr>
-          <w:rStyle w:val="3oh-"/>
-          <w:lang w:val="en-GB"/>
-        </w:rPr>
-        <w:t>;</w:t>
+          <w:lang w:val="en-US"/>
+        </w:rPr>
+        <w:t>Roxana Ion; roxa0188@edu.eal.dk;</w:t>
       </w:r>
     </w:p>
     <w:p>
@@ -678,20 +666,35 @@
         </w:numPr>
         <w:rPr>
           <w:rStyle w:val="3oh-"/>
-        </w:rPr>
-      </w:pPr>
+          <w:lang w:val="en-US"/>
+        </w:rPr>
+      </w:pPr>
+      <w:proofErr w:type="spellStart"/>
       <w:r>
         <w:rPr>
           <w:rStyle w:val="3oh-"/>
-        </w:rPr>
-        <w:t xml:space="preserve">Surere Ali; </w:t>
-      </w:r>
-      <w:r>
+          <w:lang w:val="en-US"/>
+        </w:rPr>
+        <w:t>Surere</w:t>
+      </w:r>
+      <w:proofErr w:type="spellEnd"/>
+      <w:r>
+        <w:rPr>
+          <w:rStyle w:val="3oh-"/>
+          <w:lang w:val="en-US"/>
+        </w:rPr>
+        <w:t xml:space="preserve"> Ali; </w:t>
+      </w:r>
+      <w:r>
+        <w:rPr>
+          <w:lang w:val="en-US"/>
+        </w:rPr>
         <w:t>sure0025@edu.eal.dk</w:t>
       </w:r>
       <w:r>
         <w:rPr>
           <w:rStyle w:val="3oh-"/>
+          <w:lang w:val="en-US"/>
         </w:rPr>
         <w:t>;</w:t>
       </w:r>
@@ -710,6 +713,7 @@
       <w:r>
         <w:rPr>
           <w:rStyle w:val="3oh-"/>
+          <w:lang w:val="en-US"/>
         </w:rPr>
         <w:t>Jonas Laursen (SCRUM Master); jona8690@edu.eal.dk;</w:t>
       </w:r>
@@ -1681,6 +1685,46 @@
       <w:u w:val="single"/>
     </w:rPr>
   </w:style>
+  <w:style w:type="paragraph" w:styleId="Revision">
+    <w:name w:val="Revision"/>
+    <w:hidden/>
+    <w:uiPriority w:val="99"/>
+    <w:semiHidden/>
+    <w:rsid w:val="00EB0526"/>
+    <w:pPr>
+      <w:spacing w:after="0" w:line="240" w:lineRule="auto"/>
+    </w:pPr>
+  </w:style>
+  <w:style w:type="paragraph" w:styleId="BalloonText">
+    <w:name w:val="Balloon Text"/>
+    <w:basedOn w:val="Normal"/>
+    <w:link w:val="BalloonTextChar"/>
+    <w:uiPriority w:val="99"/>
+    <w:semiHidden/>
+    <w:unhideWhenUsed/>
+    <w:rsid w:val="00EB0526"/>
+    <w:pPr>
+      <w:spacing w:after="0" w:line="240" w:lineRule="auto"/>
+    </w:pPr>
+    <w:rPr>
+      <w:rFonts w:ascii="Segoe UI" w:hAnsi="Segoe UI" w:cs="Segoe UI"/>
+      <w:sz w:val="18"/>
+      <w:szCs w:val="18"/>
+    </w:rPr>
+  </w:style>
+  <w:style w:type="character" w:customStyle="1" w:styleId="BalloonTextChar">
+    <w:name w:val="Balloon Text Char"/>
+    <w:basedOn w:val="DefaultParagraphFont"/>
+    <w:link w:val="BalloonText"/>
+    <w:uiPriority w:val="99"/>
+    <w:semiHidden/>
+    <w:rsid w:val="00EB0526"/>
+    <w:rPr>
+      <w:rFonts w:ascii="Segoe UI" w:hAnsi="Segoe UI" w:cs="Segoe UI"/>
+      <w:sz w:val="18"/>
+      <w:szCs w:val="18"/>
+    </w:rPr>
+  </w:style>
 </w:styles>
 </file>
 
@@ -1950,7 +1994,7 @@
 </file>
 
 <file path=customXml/itemProps1.xml><?xml version="1.0" encoding="utf-8"?>
-<ds:datastoreItem xmlns:ds="http://schemas.openxmlformats.org/officeDocument/2006/customXml" ds:itemID="{F0822DCF-E1A7-4928-A0CE-D991BDEC442D}">
+<ds:datastoreItem xmlns:ds="http://schemas.openxmlformats.org/officeDocument/2006/customXml" ds:itemID="{08A8A58F-08E3-420B-8B9A-03D2C4E91E93}">
   <ds:schemaRefs>
     <ds:schemaRef ds:uri="http://schemas.openxmlformats.org/officeDocument/2006/bibliography"/>
   </ds:schemaRefs>

</xml_diff>

<commit_message>
grammar and added some other things
</commit_message>
<xml_diff>
--- a/Group Contract.docx
+++ b/Group Contract.docx
@@ -1,6 +1,6 @@
 
 <file path=word/document.xml><?xml version="1.0" encoding="utf-8"?>
-<w:document xmlns:wpc="http://schemas.microsoft.com/office/word/2010/wordprocessingCanvas" xmlns:cx="http://schemas.microsoft.com/office/drawing/2014/chartex" xmlns:cx1="http://schemas.microsoft.com/office/drawing/2015/9/8/chartex" xmlns:cx2="http://schemas.microsoft.com/office/drawing/2015/10/21/chartex" xmlns:cx3="http://schemas.microsoft.com/office/drawing/2016/5/9/chartex" xmlns:cx4="http://schemas.microsoft.com/office/drawing/2016/5/10/chartex" xmlns:cx5="http://schemas.microsoft.com/office/drawing/2016/5/11/chartex" xmlns:mc="http://schemas.openxmlformats.org/markup-compatibility/2006" xmlns:o="urn:schemas-microsoft-com:office:office" xmlns:r="http://schemas.openxmlformats.org/officeDocument/2006/relationships" xmlns:m="http://schemas.openxmlformats.org/officeDocument/2006/math" xmlns:v="urn:schemas-microsoft-com:vml" xmlns:wp14="http://schemas.microsoft.com/office/word/2010/wordprocessingDrawing" xmlns:wp="http://schemas.openxmlformats.org/drawingml/2006/wordprocessingDrawing" xmlns:w10="urn:schemas-microsoft-com:office:word" xmlns:w="http://schemas.openxmlformats.org/wordprocessingml/2006/main" xmlns:w14="http://schemas.microsoft.com/office/word/2010/wordml" xmlns:w15="http://schemas.microsoft.com/office/word/2012/wordml" xmlns:w16se="http://schemas.microsoft.com/office/word/2015/wordml/symex" xmlns:wpg="http://schemas.microsoft.com/office/word/2010/wordprocessingGroup" xmlns:wpi="http://schemas.microsoft.com/office/word/2010/wordprocessingInk" xmlns:wne="http://schemas.microsoft.com/office/word/2006/wordml" xmlns:wps="http://schemas.microsoft.com/office/word/2010/wordprocessingShape" mc:Ignorable="w14 w15 w16se wp14">
+<w:document xmlns:wpc="http://schemas.microsoft.com/office/word/2010/wordprocessingCanvas" xmlns:cx="http://schemas.microsoft.com/office/drawing/2014/chartex" xmlns:cx1="http://schemas.microsoft.com/office/drawing/2015/9/8/chartex" xmlns:cx2="http://schemas.microsoft.com/office/drawing/2015/10/21/chartex" xmlns:mc="http://schemas.openxmlformats.org/markup-compatibility/2006" xmlns:o="urn:schemas-microsoft-com:office:office" xmlns:r="http://schemas.openxmlformats.org/officeDocument/2006/relationships" xmlns:m="http://schemas.openxmlformats.org/officeDocument/2006/math" xmlns:v="urn:schemas-microsoft-com:vml" xmlns:wp14="http://schemas.microsoft.com/office/word/2010/wordprocessingDrawing" xmlns:wp="http://schemas.openxmlformats.org/drawingml/2006/wordprocessingDrawing" xmlns:w10="urn:schemas-microsoft-com:office:word" xmlns:w="http://schemas.openxmlformats.org/wordprocessingml/2006/main" xmlns:w14="http://schemas.microsoft.com/office/word/2010/wordml" xmlns:w15="http://schemas.microsoft.com/office/word/2012/wordml" xmlns:w16se="http://schemas.microsoft.com/office/word/2015/wordml/symex" xmlns:wpg="http://schemas.microsoft.com/office/word/2010/wordprocessingGroup" xmlns:wpi="http://schemas.microsoft.com/office/word/2010/wordprocessingInk" xmlns:wne="http://schemas.microsoft.com/office/word/2006/wordml" xmlns:wps="http://schemas.microsoft.com/office/word/2010/wordprocessingShape" mc:Ignorable="w14 w15 w16se wp14">
   <w:body>
     <w:p>
       <w:pPr>
@@ -47,15 +47,7 @@
         <w:rPr>
           <w:lang w:val="en-US"/>
         </w:rPr>
-        <w:t xml:space="preserve">This is a team </w:t>
-      </w:r>
-      <w:bookmarkStart w:id="0" w:name="_GoBack"/>
-      <w:bookmarkEnd w:id="0"/>
-      <w:r>
-        <w:rPr>
-          <w:lang w:val="en-US"/>
-        </w:rPr>
-        <w:t>project, not an I project. If i</w:t>
+        <w:t>This is a team project, not an I project. If i</w:t>
       </w:r>
       <w:r>
         <w:rPr>
@@ -93,36 +85,193 @@
     </w:p>
     <w:p>
       <w:pPr>
-        <w:rPr>
-          <w:lang w:val="en-US"/>
-        </w:rPr>
-      </w:pPr>
-      <w:r>
-        <w:rPr>
-          <w:lang w:val="en-US"/>
+        <w:pStyle w:val="ListParagraph"/>
+        <w:numPr>
+          <w:ilvl w:val="0"/>
+          <w:numId w:val="6"/>
+        </w:numPr>
+        <w:rPr>
+          <w:lang w:val="en-US"/>
+          <w:rPrChange w:id="0" w:author="Matthew Peterson" w:date="2017-03-01T12:07:00Z">
+            <w:rPr/>
+          </w:rPrChange>
+        </w:rPr>
+        <w:pPrChange w:id="1" w:author="Matthew Peterson" w:date="2017-03-01T12:07:00Z">
+          <w:pPr/>
+        </w:pPrChange>
+      </w:pPr>
+      <w:r>
+        <w:rPr>
+          <w:lang w:val="en-US"/>
+          <w:rPrChange w:id="2" w:author="Matthew Peterson" w:date="2017-03-01T12:07:00Z">
+            <w:rPr/>
+          </w:rPrChange>
         </w:rPr>
         <w:t xml:space="preserve">Should issues arise professionally in the group, e.g. disagreements over a procedure, a majority win vote should decide it. </w:t>
       </w:r>
     </w:p>
     <w:p>
       <w:pPr>
-        <w:rPr>
-          <w:lang w:val="en-US"/>
-        </w:rPr>
-      </w:pPr>
-      <w:r>
-        <w:rPr>
-          <w:lang w:val="en-US"/>
+        <w:pStyle w:val="ListParagraph"/>
+        <w:numPr>
+          <w:ilvl w:val="0"/>
+          <w:numId w:val="6"/>
+        </w:numPr>
+        <w:rPr>
+          <w:ins w:id="3" w:author="Matthew Peterson" w:date="2017-03-01T12:05:00Z"/>
+          <w:lang w:val="en-US"/>
+          <w:rPrChange w:id="4" w:author="Matthew Peterson" w:date="2017-03-01T12:07:00Z">
+            <w:rPr>
+              <w:ins w:id="5" w:author="Matthew Peterson" w:date="2017-03-01T12:05:00Z"/>
+            </w:rPr>
+          </w:rPrChange>
+        </w:rPr>
+        <w:pPrChange w:id="6" w:author="Matthew Peterson" w:date="2017-03-01T12:07:00Z">
+          <w:pPr/>
+        </w:pPrChange>
+      </w:pPr>
+      <w:r>
+        <w:rPr>
+          <w:lang w:val="en-US"/>
+          <w:rPrChange w:id="7" w:author="Matthew Peterson" w:date="2017-03-01T12:07:00Z">
+            <w:rPr/>
+          </w:rPrChange>
         </w:rPr>
         <w:t>Should someone break the contract, a penalty jar is set up. The penalty will be 5 kr.</w:t>
       </w:r>
-      <w:r>
-        <w:rPr>
-          <w:lang w:val="en-US"/>
-        </w:rPr>
-        <w:br/>
-        <w:t xml:space="preserve">A log shall be kept over penalties, in the GitHub folder. It will be a group decision, if a penalty is to be applied, by a majority win vote. </w:t>
-      </w:r>
+    </w:p>
+    <w:p>
+      <w:pPr>
+        <w:pStyle w:val="ListParagraph"/>
+        <w:numPr>
+          <w:ilvl w:val="0"/>
+          <w:numId w:val="6"/>
+        </w:numPr>
+        <w:rPr>
+          <w:ins w:id="8" w:author="Matthew Peterson" w:date="2017-03-01T12:07:00Z"/>
+          <w:lang w:val="en-US"/>
+        </w:rPr>
+        <w:pPrChange w:id="9" w:author="Matthew Peterson" w:date="2017-03-01T12:07:00Z">
+          <w:pPr/>
+        </w:pPrChange>
+      </w:pPr>
+      <w:ins w:id="10" w:author="Matthew Peterson" w:date="2017-03-01T12:05:00Z">
+        <w:r>
+          <w:rPr>
+            <w:lang w:val="en-US"/>
+            <w:rPrChange w:id="11" w:author="Matthew Peterson" w:date="2017-03-01T12:07:00Z">
+              <w:rPr>
+                <w:lang w:val="en-US"/>
+              </w:rPr>
+            </w:rPrChange>
+          </w:rPr>
+          <w:t>Matthew will keep</w:t>
+        </w:r>
+        <w:r>
+          <w:rPr>
+            <w:lang w:val="en-US"/>
+            <w:rPrChange w:id="12" w:author="Matthew Peterson" w:date="2017-03-01T12:07:00Z">
+              <w:rPr/>
+            </w:rPrChange>
+          </w:rPr>
+          <w:t xml:space="preserve"> the money</w:t>
+        </w:r>
+      </w:ins>
+      <w:ins w:id="13" w:author="Matthew Peterson" w:date="2017-03-01T12:09:00Z">
+        <w:r>
+          <w:rPr>
+            <w:lang w:val="en-US"/>
+          </w:rPr>
+          <w:t xml:space="preserve"> until the group decides to use it</w:t>
+        </w:r>
+      </w:ins>
+      <w:ins w:id="14" w:author="Matthew Peterson" w:date="2017-03-01T12:05:00Z">
+        <w:r>
+          <w:rPr>
+            <w:lang w:val="en-US"/>
+            <w:rPrChange w:id="15" w:author="Matthew Peterson" w:date="2017-03-01T12:07:00Z">
+              <w:rPr/>
+            </w:rPrChange>
+          </w:rPr>
+          <w:t>.</w:t>
+        </w:r>
+      </w:ins>
+    </w:p>
+    <w:p>
+      <w:pPr>
+        <w:pStyle w:val="ListParagraph"/>
+        <w:numPr>
+          <w:ilvl w:val="0"/>
+          <w:numId w:val="6"/>
+        </w:numPr>
+        <w:rPr>
+          <w:lang w:val="en-US"/>
+          <w:rPrChange w:id="16" w:author="Matthew Peterson" w:date="2017-03-01T12:07:00Z">
+            <w:rPr/>
+          </w:rPrChange>
+        </w:rPr>
+        <w:pPrChange w:id="17" w:author="Matthew Peterson" w:date="2017-03-01T12:07:00Z">
+          <w:pPr/>
+        </w:pPrChange>
+      </w:pPr>
+      <w:del w:id="18" w:author="Matthew Peterson" w:date="2017-03-01T12:07:00Z">
+        <w:r>
+          <w:rPr>
+            <w:lang w:val="en-US"/>
+            <w:rPrChange w:id="19" w:author="Matthew Peterson" w:date="2017-03-01T12:07:00Z">
+              <w:rPr/>
+            </w:rPrChange>
+          </w:rPr>
+          <w:br/>
+        </w:r>
+      </w:del>
+      <w:r>
+        <w:rPr>
+          <w:lang w:val="en-US"/>
+          <w:rPrChange w:id="20" w:author="Matthew Peterson" w:date="2017-03-01T12:07:00Z">
+            <w:rPr/>
+          </w:rPrChange>
+        </w:rPr>
+        <w:t xml:space="preserve">A log shall be kept over penalties, in the GitHub folder. </w:t>
+      </w:r>
+      <w:del w:id="21" w:author="Matthew Peterson" w:date="2017-03-01T12:11:00Z">
+        <w:r>
+          <w:rPr>
+            <w:lang w:val="en-US"/>
+            <w:rPrChange w:id="22" w:author="Matthew Peterson" w:date="2017-03-01T12:07:00Z">
+              <w:rPr/>
+            </w:rPrChange>
+          </w:rPr>
+          <w:delText>It will be a group decision, if a penalty is to be applied, by a majority win vote</w:delText>
+        </w:r>
+      </w:del>
+      <w:ins w:id="23" w:author="Matthew Peterson" w:date="2017-03-01T12:11:00Z">
+        <w:r>
+          <w:rPr>
+            <w:lang w:val="en-US"/>
+          </w:rPr>
+          <w:t>The group will vote on whether the penalty will be applied or not</w:t>
+        </w:r>
+      </w:ins>
+      <w:ins w:id="24" w:author="Matthew Peterson" w:date="2017-03-01T12:13:00Z">
+        <w:r>
+          <w:rPr>
+            <w:lang w:val="en-US"/>
+          </w:rPr>
+          <w:t>, a 60% vote is needed to apply the penalty.</w:t>
+        </w:r>
+      </w:ins>
+      <w:del w:id="25" w:author="Matthew Peterson" w:date="2017-03-01T12:13:00Z">
+        <w:r>
+          <w:rPr>
+            <w:lang w:val="en-US"/>
+            <w:rPrChange w:id="26" w:author="Matthew Peterson" w:date="2017-03-01T12:07:00Z">
+              <w:rPr/>
+            </w:rPrChange>
+          </w:rPr>
+          <w:delText xml:space="preserve">. </w:delText>
+        </w:r>
+      </w:del>
     </w:p>
     <w:p>
       <w:pPr>
@@ -145,10 +294,20 @@
           <w:ilvl w:val="0"/>
           <w:numId w:val="2"/>
         </w:numPr>
-        <w:spacing w:line="360" w:lineRule="auto"/>
-        <w:rPr>
-          <w:lang w:val="en-US"/>
-        </w:rPr>
+        <w:spacing w:line="257" w:lineRule="auto"/>
+        <w:rPr>
+          <w:lang w:val="en-US"/>
+        </w:rPr>
+        <w:pPrChange w:id="27" w:author="Matthew Peterson" w:date="2017-03-01T12:08:00Z">
+          <w:pPr>
+            <w:pStyle w:val="ListParagraph"/>
+            <w:numPr>
+              <w:numId w:val="2"/>
+            </w:numPr>
+            <w:spacing w:line="360" w:lineRule="auto"/>
+            <w:ind w:hanging="360"/>
+          </w:pPr>
+        </w:pPrChange>
       </w:pPr>
       <w:r>
         <w:rPr>
@@ -164,10 +323,20 @@
           <w:ilvl w:val="0"/>
           <w:numId w:val="2"/>
         </w:numPr>
-        <w:spacing w:line="360" w:lineRule="auto"/>
-        <w:rPr>
-          <w:lang w:val="en-US"/>
-        </w:rPr>
+        <w:spacing w:line="257" w:lineRule="auto"/>
+        <w:rPr>
+          <w:lang w:val="en-US"/>
+        </w:rPr>
+        <w:pPrChange w:id="28" w:author="Matthew Peterson" w:date="2017-03-01T12:08:00Z">
+          <w:pPr>
+            <w:pStyle w:val="ListParagraph"/>
+            <w:numPr>
+              <w:numId w:val="2"/>
+            </w:numPr>
+            <w:spacing w:line="360" w:lineRule="auto"/>
+            <w:ind w:hanging="360"/>
+          </w:pPr>
+        </w:pPrChange>
       </w:pPr>
       <w:r>
         <w:rPr>
@@ -195,30 +364,41 @@
           <w:ilvl w:val="0"/>
           <w:numId w:val="2"/>
         </w:numPr>
-        <w:spacing w:line="360" w:lineRule="auto"/>
-        <w:rPr>
-          <w:lang w:val="en-US"/>
-        </w:rPr>
-      </w:pPr>
-      <w:r>
-        <w:rPr>
-          <w:lang w:val="en-US"/>
-        </w:rPr>
-        <w:t>We will use a Facebook group, and events to facilitate organization. If you cannot attend an event, please be honest about why not. Always respond to events ASAP. DO NOT RESPOND MAYBE.</w:t>
-      </w:r>
-    </w:p>
-    <w:p>
-      <w:pPr>
-        <w:pStyle w:val="Heading1"/>
-        <w:rPr>
-          <w:lang w:val="en-US"/>
-        </w:rPr>
-      </w:pPr>
-      <w:r>
-        <w:rPr>
-          <w:lang w:val="en-US"/>
-        </w:rPr>
-        <w:t>Developer Tools</w:t>
+        <w:spacing w:line="257" w:lineRule="auto"/>
+        <w:rPr>
+          <w:ins w:id="29" w:author="Matthew Peterson" w:date="2017-03-01T11:35:00Z"/>
+          <w:lang w:val="en-US"/>
+        </w:rPr>
+        <w:pPrChange w:id="30" w:author="Matthew Peterson" w:date="2017-03-01T12:08:00Z">
+          <w:pPr>
+            <w:pStyle w:val="ListParagraph"/>
+            <w:numPr>
+              <w:numId w:val="2"/>
+            </w:numPr>
+            <w:spacing w:line="360" w:lineRule="auto"/>
+            <w:ind w:hanging="360"/>
+          </w:pPr>
+        </w:pPrChange>
+      </w:pPr>
+      <w:r>
+        <w:rPr>
+          <w:lang w:val="en-US"/>
+        </w:rPr>
+        <w:t>We will use a Facebook group</w:t>
+      </w:r>
+      <w:del w:id="31" w:author="Matthew Peterson" w:date="2017-03-01T12:04:00Z">
+        <w:r>
+          <w:rPr>
+            <w:lang w:val="en-US"/>
+          </w:rPr>
+          <w:delText>,</w:delText>
+        </w:r>
+      </w:del>
+      <w:r>
+        <w:rPr>
+          <w:lang w:val="en-US"/>
+        </w:rPr>
+        <w:t xml:space="preserve"> and events to facilitate organization. If you cannot attend an event, please be honest about why not. Always respond to events ASAP. DO NOT RESPOND MAYBE.</w:t>
       </w:r>
     </w:p>
     <w:p>
@@ -228,15 +408,66 @@
           <w:ilvl w:val="0"/>
           <w:numId w:val="2"/>
         </w:numPr>
-        <w:rPr>
-          <w:lang w:val="en-US"/>
-        </w:rPr>
-      </w:pPr>
-      <w:r>
-        <w:rPr>
-          <w:lang w:val="en-US"/>
-        </w:rPr>
-        <w:t>Organization of time, place, and specials meetings: Facebook + Events</w:t>
+        <w:spacing w:line="257" w:lineRule="auto"/>
+        <w:rPr>
+          <w:lang w:val="en-US"/>
+        </w:rPr>
+        <w:pPrChange w:id="32" w:author="Matthew Peterson" w:date="2017-03-01T12:08:00Z">
+          <w:pPr>
+            <w:pStyle w:val="ListParagraph"/>
+            <w:numPr>
+              <w:numId w:val="2"/>
+            </w:numPr>
+            <w:spacing w:line="360" w:lineRule="auto"/>
+            <w:ind w:hanging="360"/>
+          </w:pPr>
+        </w:pPrChange>
+      </w:pPr>
+      <w:ins w:id="33" w:author="Matthew Peterson" w:date="2017-03-01T11:35:00Z">
+        <w:r>
+          <w:rPr>
+            <w:lang w:val="en-US"/>
+          </w:rPr>
+          <w:t>You are expected to participate in project work until 13:00</w:t>
+        </w:r>
+      </w:ins>
+      <w:ins w:id="34" w:author="Matthew Peterson" w:date="2017-03-01T11:37:00Z">
+        <w:r>
+          <w:rPr>
+            <w:lang w:val="en-US"/>
+          </w:rPr>
+          <w:t xml:space="preserve"> or later</w:t>
+        </w:r>
+      </w:ins>
+      <w:ins w:id="35" w:author="Matthew Peterson" w:date="2017-03-01T11:35:00Z">
+        <w:r>
+          <w:rPr>
+            <w:lang w:val="en-US"/>
+          </w:rPr>
+          <w:t xml:space="preserve"> every day, and on project work days we will start at 10:00</w:t>
+        </w:r>
+      </w:ins>
+      <w:ins w:id="36" w:author="Matthew Peterson" w:date="2017-03-01T11:37:00Z">
+        <w:r>
+          <w:rPr>
+            <w:lang w:val="en-US"/>
+          </w:rPr>
+          <w:t>.</w:t>
+        </w:r>
+      </w:ins>
+    </w:p>
+    <w:p>
+      <w:pPr>
+        <w:pStyle w:val="Heading1"/>
+        <w:rPr>
+          <w:lang w:val="en-US"/>
+        </w:rPr>
+      </w:pPr>
+      <w:r>
+        <w:rPr>
+          <w:lang w:val="en-US"/>
+        </w:rPr>
+        <w:t>Developer Tools</w:t>
       </w:r>
     </w:p>
     <w:p>
@@ -254,21 +485,29 @@
         <w:rPr>
           <w:lang w:val="en-US"/>
         </w:rPr>
-        <w:t xml:space="preserve">Organization of project files, code, and version control: </w:t>
-      </w:r>
-      <w:proofErr w:type="spellStart"/>
-      <w:r>
-        <w:rPr>
-          <w:lang w:val="en-US"/>
-        </w:rPr>
-        <w:t>Git</w:t>
-      </w:r>
-      <w:proofErr w:type="spellEnd"/>
-      <w:r>
-        <w:rPr>
-          <w:lang w:val="en-US"/>
-        </w:rPr>
-        <w:t xml:space="preserve"> /w GitHub</w:t>
+        <w:t xml:space="preserve">Organization of time, place, and specials meetings: Facebook </w:t>
+      </w:r>
+      <w:ins w:id="37" w:author="Matthew Peterson" w:date="2017-03-01T12:03:00Z">
+        <w:r>
+          <w:rPr>
+            <w:lang w:val="en-US"/>
+          </w:rPr>
+          <w:t>and</w:t>
+        </w:r>
+      </w:ins>
+      <w:del w:id="38" w:author="Matthew Peterson" w:date="2017-03-01T12:03:00Z">
+        <w:r>
+          <w:rPr>
+            <w:lang w:val="en-US"/>
+          </w:rPr>
+          <w:delText>+</w:delText>
+        </w:r>
+      </w:del>
+      <w:r>
+        <w:rPr>
+          <w:lang w:val="en-US"/>
+        </w:rPr>
+        <w:t xml:space="preserve"> Events</w:t>
       </w:r>
     </w:p>
     <w:p>
@@ -286,49 +525,49 @@
         <w:rPr>
           <w:lang w:val="en-US"/>
         </w:rPr>
-        <w:t xml:space="preserve">Organization of tasks, project backlog </w:t>
+        <w:t xml:space="preserve">Organization of project files, code, and version control: </w:t>
       </w:r>
       <w:proofErr w:type="spellStart"/>
       <w:r>
         <w:rPr>
           <w:lang w:val="en-US"/>
         </w:rPr>
-        <w:t>ect</w:t>
+        <w:t>Git</w:t>
       </w:r>
       <w:proofErr w:type="spellEnd"/>
       <w:r>
         <w:rPr>
           <w:lang w:val="en-US"/>
         </w:rPr>
-        <w:t>: Meister Task</w:t>
-      </w:r>
-    </w:p>
-    <w:p>
-      <w:pPr>
-        <w:pStyle w:val="Heading2"/>
-        <w:rPr>
-          <w:lang w:val="en-US"/>
-        </w:rPr>
-      </w:pPr>
-      <w:r>
-        <w:rPr>
-          <w:lang w:val="en-US"/>
-        </w:rPr>
-        <w:t xml:space="preserve">How you are expected to use </w:t>
-      </w:r>
-      <w:proofErr w:type="spellStart"/>
-      <w:r>
-        <w:rPr>
-          <w:lang w:val="en-US"/>
-        </w:rPr>
-        <w:t>Git</w:t>
-      </w:r>
-      <w:proofErr w:type="spellEnd"/>
-      <w:r>
-        <w:rPr>
-          <w:lang w:val="en-US"/>
-        </w:rPr>
-        <w:t xml:space="preserve"> / GitHub</w:t>
+        <w:t xml:space="preserve"> </w:t>
+      </w:r>
+      <w:del w:id="39" w:author="Matthew Peterson" w:date="2017-03-01T12:02:00Z">
+        <w:r>
+          <w:rPr>
+            <w:lang w:val="en-US"/>
+          </w:rPr>
+          <w:delText>/</w:delText>
+        </w:r>
+      </w:del>
+      <w:r>
+        <w:rPr>
+          <w:lang w:val="en-US"/>
+        </w:rPr>
+        <w:t>w</w:t>
+      </w:r>
+      <w:ins w:id="40" w:author="Matthew Peterson" w:date="2017-03-01T12:02:00Z">
+        <w:r>
+          <w:rPr>
+            <w:lang w:val="en-US"/>
+          </w:rPr>
+          <w:t>/</w:t>
+        </w:r>
+      </w:ins>
+      <w:r>
+        <w:rPr>
+          <w:lang w:val="en-US"/>
+        </w:rPr>
+        <w:t xml:space="preserve"> GitHub</w:t>
       </w:r>
     </w:p>
     <w:p>
@@ -339,14 +578,321 @@
           <w:numId w:val="2"/>
         </w:numPr>
         <w:rPr>
-          <w:lang w:val="en-US"/>
-        </w:rPr>
-      </w:pPr>
-      <w:r>
-        <w:rPr>
-          <w:lang w:val="en-US"/>
-        </w:rPr>
-        <w:t>Only change stuff in one method per commit.</w:t>
+          <w:ins w:id="41" w:author="Matthew Peterson" w:date="2017-03-01T11:40:00Z"/>
+          <w:lang w:val="en-US"/>
+        </w:rPr>
+      </w:pPr>
+      <w:r>
+        <w:rPr>
+          <w:lang w:val="en-US"/>
+        </w:rPr>
+        <w:t xml:space="preserve">Organization of tasks, project backlog </w:t>
+      </w:r>
+      <w:proofErr w:type="spellStart"/>
+      <w:r>
+        <w:rPr>
+          <w:lang w:val="en-US"/>
+        </w:rPr>
+        <w:t>e</w:t>
+      </w:r>
+      <w:ins w:id="42" w:author="Matthew Peterson" w:date="2017-03-01T11:38:00Z">
+        <w:r>
+          <w:rPr>
+            <w:lang w:val="en-US"/>
+          </w:rPr>
+          <w:t>tc</w:t>
+        </w:r>
+      </w:ins>
+      <w:proofErr w:type="spellEnd"/>
+      <w:del w:id="43" w:author="Matthew Peterson" w:date="2017-03-01T11:38:00Z">
+        <w:r>
+          <w:rPr>
+            <w:lang w:val="en-US"/>
+          </w:rPr>
+          <w:delText>ct</w:delText>
+        </w:r>
+      </w:del>
+      <w:r>
+        <w:rPr>
+          <w:lang w:val="en-US"/>
+        </w:rPr>
+        <w:t>: Meister Task</w:t>
+      </w:r>
+    </w:p>
+    <w:p>
+      <w:pPr>
+        <w:pStyle w:val="Heading1"/>
+        <w:rPr>
+          <w:ins w:id="44" w:author="Matthew Peterson" w:date="2017-03-01T11:41:00Z"/>
+          <w:lang w:val="en-US"/>
+        </w:rPr>
+        <w:pPrChange w:id="45" w:author="Matthew Peterson" w:date="2017-03-01T11:40:00Z">
+          <w:pPr>
+            <w:pStyle w:val="ListParagraph"/>
+            <w:numPr>
+              <w:numId w:val="2"/>
+            </w:numPr>
+            <w:ind w:hanging="360"/>
+          </w:pPr>
+        </w:pPrChange>
+      </w:pPr>
+      <w:ins w:id="46" w:author="Matthew Peterson" w:date="2017-03-01T11:40:00Z">
+        <w:r>
+          <w:rPr>
+            <w:lang w:val="en-US"/>
+          </w:rPr>
+          <w:t>Quality Assurance</w:t>
+        </w:r>
+      </w:ins>
+    </w:p>
+    <w:p>
+      <w:pPr>
+        <w:pStyle w:val="ListParagraph"/>
+        <w:numPr>
+          <w:ilvl w:val="0"/>
+          <w:numId w:val="5"/>
+        </w:numPr>
+        <w:rPr>
+          <w:ins w:id="47" w:author="Matthew Peterson" w:date="2017-03-01T11:41:00Z"/>
+          <w:lang w:val="en-US"/>
+        </w:rPr>
+        <w:pPrChange w:id="48" w:author="Matthew Peterson" w:date="2017-03-01T11:41:00Z">
+          <w:pPr>
+            <w:pStyle w:val="ListParagraph"/>
+            <w:numPr>
+              <w:numId w:val="2"/>
+            </w:numPr>
+            <w:ind w:hanging="360"/>
+          </w:pPr>
+        </w:pPrChange>
+      </w:pPr>
+      <w:ins w:id="49" w:author="Matthew Peterson" w:date="2017-03-01T11:42:00Z">
+        <w:r>
+          <w:rPr>
+            <w:lang w:val="en-US"/>
+          </w:rPr>
+          <w:t xml:space="preserve">Completing tasks in the QA </w:t>
+        </w:r>
+      </w:ins>
+      <w:ins w:id="50" w:author="Matthew Peterson" w:date="2017-03-01T11:43:00Z">
+        <w:r>
+          <w:rPr>
+            <w:lang w:val="en-US"/>
+          </w:rPr>
+          <w:t>section of the scrum board is the</w:t>
+        </w:r>
+      </w:ins>
+      <w:ins w:id="51" w:author="Matthew Peterson" w:date="2017-03-01T11:41:00Z">
+        <w:r>
+          <w:rPr>
+            <w:lang w:val="en-US"/>
+          </w:rPr>
+          <w:t xml:space="preserve"> top priority</w:t>
+        </w:r>
+      </w:ins>
+    </w:p>
+    <w:p>
+      <w:pPr>
+        <w:pStyle w:val="ListParagraph"/>
+        <w:numPr>
+          <w:ilvl w:val="0"/>
+          <w:numId w:val="5"/>
+        </w:numPr>
+        <w:rPr>
+          <w:ins w:id="52" w:author="Matthew Peterson" w:date="2017-03-01T11:50:00Z"/>
+          <w:lang w:val="en-US"/>
+        </w:rPr>
+        <w:pPrChange w:id="53" w:author="Matthew Peterson" w:date="2017-03-01T11:41:00Z">
+          <w:pPr>
+            <w:pStyle w:val="ListParagraph"/>
+            <w:numPr>
+              <w:numId w:val="2"/>
+            </w:numPr>
+            <w:ind w:hanging="360"/>
+          </w:pPr>
+        </w:pPrChange>
+      </w:pPr>
+      <w:ins w:id="54" w:author="Matthew Peterson" w:date="2017-03-01T11:48:00Z">
+        <w:r>
+          <w:rPr>
+            <w:lang w:val="en-US"/>
+          </w:rPr>
+          <w:t>You cann</w:t>
+        </w:r>
+      </w:ins>
+      <w:ins w:id="55" w:author="Matthew Peterson" w:date="2017-03-01T11:44:00Z">
+        <w:r>
+          <w:rPr>
+            <w:lang w:val="en-US"/>
+          </w:rPr>
+          <w:t>ot</w:t>
+        </w:r>
+      </w:ins>
+      <w:ins w:id="56" w:author="Matthew Peterson" w:date="2017-03-01T11:49:00Z">
+        <w:r>
+          <w:rPr>
+            <w:lang w:val="en-US"/>
+          </w:rPr>
+          <w:t xml:space="preserve"> </w:t>
+        </w:r>
+      </w:ins>
+      <w:ins w:id="57" w:author="Matthew Peterson" w:date="2017-03-01T11:50:00Z">
+        <w:r>
+          <w:rPr>
+            <w:lang w:val="en-US"/>
+          </w:rPr>
+          <w:t>check</w:t>
+        </w:r>
+      </w:ins>
+      <w:ins w:id="58" w:author="Matthew Peterson" w:date="2017-03-01T11:44:00Z">
+        <w:r>
+          <w:rPr>
+            <w:lang w:val="en-US"/>
+          </w:rPr>
+          <w:t xml:space="preserve"> tasks that you created</w:t>
+        </w:r>
+      </w:ins>
+      <w:ins w:id="59" w:author="Matthew Peterson" w:date="2017-03-01T11:47:00Z">
+        <w:r>
+          <w:rPr>
+            <w:lang w:val="en-US"/>
+          </w:rPr>
+          <w:t xml:space="preserve"> </w:t>
+        </w:r>
+      </w:ins>
+      <w:ins w:id="60" w:author="Matthew Peterson" w:date="2017-03-01T11:46:00Z">
+        <w:r>
+          <w:rPr>
+            <w:lang w:val="en-US"/>
+          </w:rPr>
+          <w:t>(all grammar is checked by Matthew)</w:t>
+        </w:r>
+      </w:ins>
+    </w:p>
+    <w:p>
+      <w:pPr>
+        <w:pStyle w:val="ListParagraph"/>
+        <w:numPr>
+          <w:ilvl w:val="0"/>
+          <w:numId w:val="5"/>
+        </w:numPr>
+        <w:rPr>
+          <w:ins w:id="61" w:author="Matthew Peterson" w:date="2017-03-01T11:55:00Z"/>
+          <w:lang w:val="en-US"/>
+        </w:rPr>
+        <w:pPrChange w:id="62" w:author="Matthew Peterson" w:date="2017-03-01T11:41:00Z">
+          <w:pPr>
+            <w:pStyle w:val="ListParagraph"/>
+            <w:numPr>
+              <w:numId w:val="2"/>
+            </w:numPr>
+            <w:ind w:hanging="360"/>
+          </w:pPr>
+        </w:pPrChange>
+      </w:pPr>
+      <w:ins w:id="63" w:author="Matthew Peterson" w:date="2017-03-01T11:50:00Z">
+        <w:r>
+          <w:rPr>
+            <w:lang w:val="en-US"/>
+          </w:rPr>
+          <w:t>You must follow the given criteria when checking tasks</w:t>
+        </w:r>
+      </w:ins>
+    </w:p>
+    <w:p>
+      <w:pPr>
+        <w:pStyle w:val="ListParagraph"/>
+        <w:numPr>
+          <w:ilvl w:val="0"/>
+          <w:numId w:val="5"/>
+        </w:numPr>
+        <w:rPr>
+          <w:lang w:val="en-US"/>
+          <w:rPrChange w:id="64" w:author="Matthew Peterson" w:date="2017-03-01T11:41:00Z">
+            <w:rPr>
+              <w:lang w:val="en-US"/>
+            </w:rPr>
+          </w:rPrChange>
+        </w:rPr>
+        <w:pPrChange w:id="65" w:author="Matthew Peterson" w:date="2017-03-01T11:41:00Z">
+          <w:pPr>
+            <w:pStyle w:val="ListParagraph"/>
+            <w:numPr>
+              <w:numId w:val="2"/>
+            </w:numPr>
+            <w:ind w:hanging="360"/>
+          </w:pPr>
+        </w:pPrChange>
+      </w:pPr>
+      <w:ins w:id="66" w:author="Matthew Peterson" w:date="2017-03-01T11:55:00Z">
+        <w:r>
+          <w:rPr>
+            <w:lang w:val="en-US"/>
+          </w:rPr>
+          <w:t xml:space="preserve">The scrum master will assign group members to </w:t>
+        </w:r>
+        <w:r>
+          <w:rPr>
+            <w:lang w:val="en-US"/>
+          </w:rPr>
+          <w:t>check tasks</w:t>
+        </w:r>
+      </w:ins>
+    </w:p>
+    <w:p>
+      <w:pPr>
+        <w:pStyle w:val="Heading2"/>
+        <w:rPr>
+          <w:sz w:val="32"/>
+          <w:szCs w:val="32"/>
+          <w:lang w:val="en-US"/>
+          <w:rPrChange w:id="67" w:author="Matthew Peterson" w:date="2017-03-01T11:52:00Z">
+            <w:rPr>
+              <w:lang w:val="en-US"/>
+            </w:rPr>
+          </w:rPrChange>
+        </w:rPr>
+      </w:pPr>
+      <w:r>
+        <w:rPr>
+          <w:sz w:val="32"/>
+          <w:szCs w:val="32"/>
+          <w:lang w:val="en-US"/>
+          <w:rPrChange w:id="68" w:author="Matthew Peterson" w:date="2017-03-01T11:52:00Z">
+            <w:rPr>
+              <w:lang w:val="en-US"/>
+            </w:rPr>
+          </w:rPrChange>
+        </w:rPr>
+        <w:t xml:space="preserve">How you are expected to use </w:t>
+      </w:r>
+      <w:proofErr w:type="spellStart"/>
+      <w:r>
+        <w:rPr>
+          <w:sz w:val="32"/>
+          <w:szCs w:val="32"/>
+          <w:lang w:val="en-US"/>
+          <w:rPrChange w:id="69" w:author="Matthew Peterson" w:date="2017-03-01T11:52:00Z">
+            <w:rPr>
+              <w:lang w:val="en-US"/>
+            </w:rPr>
+          </w:rPrChange>
+        </w:rPr>
+        <w:t>Git</w:t>
+      </w:r>
+      <w:proofErr w:type="spellEnd"/>
+      <w:r>
+        <w:rPr>
+          <w:sz w:val="32"/>
+          <w:szCs w:val="32"/>
+          <w:lang w:val="en-US"/>
+          <w:rPrChange w:id="70" w:author="Matthew Peterson" w:date="2017-03-01T11:52:00Z">
+            <w:rPr>
+              <w:lang w:val="en-US"/>
+            </w:rPr>
+          </w:rPrChange>
+        </w:rPr>
+        <w:t xml:space="preserve"> / GitHub</w:t>
       </w:r>
     </w:p>
     <w:p>
@@ -364,7 +910,21 @@
         <w:rPr>
           <w:lang w:val="en-US"/>
         </w:rPr>
-        <w:t>Expected to make decent comments.</w:t>
+        <w:t xml:space="preserve">Only change </w:t>
+      </w:r>
+      <w:del w:id="71" w:author="Matthew Peterson" w:date="2017-03-01T11:58:00Z">
+        <w:r>
+          <w:rPr>
+            <w:lang w:val="en-US"/>
+          </w:rPr>
+          <w:delText xml:space="preserve">stuff in </w:delText>
+        </w:r>
+      </w:del>
+      <w:r>
+        <w:rPr>
+          <w:lang w:val="en-US"/>
+        </w:rPr>
+        <w:t>one method per commit.</w:t>
       </w:r>
     </w:p>
     <w:p>
@@ -382,21 +942,7 @@
         <w:rPr>
           <w:lang w:val="en-US"/>
         </w:rPr>
-        <w:t>Sync whenever you are to leave your computer, and when you feel is necessary.</w:t>
-      </w:r>
-    </w:p>
-    <w:p>
-      <w:pPr>
-        <w:pStyle w:val="Heading1"/>
-        <w:rPr>
-          <w:lang w:val="en-US"/>
-        </w:rPr>
-      </w:pPr>
-      <w:r>
-        <w:rPr>
-          <w:lang w:val="en-US"/>
-        </w:rPr>
-        <w:t>Logging</w:t>
+        <w:t>Expected to make decent comments.</w:t>
       </w:r>
     </w:p>
     <w:p>
@@ -414,7 +960,77 @@
         <w:rPr>
           <w:lang w:val="en-US"/>
         </w:rPr>
-        <w:t>There should be an entry in the log every day, work is done.</w:t>
+        <w:t>Sync whenever you</w:t>
+      </w:r>
+      <w:del w:id="72" w:author="Matthew Peterson" w:date="2017-03-01T11:58:00Z">
+        <w:r>
+          <w:rPr>
+            <w:lang w:val="en-US"/>
+          </w:rPr>
+          <w:delText xml:space="preserve"> are to</w:delText>
+        </w:r>
+      </w:del>
+      <w:r>
+        <w:rPr>
+          <w:lang w:val="en-US"/>
+        </w:rPr>
+        <w:t xml:space="preserve"> leave your computer</w:t>
+      </w:r>
+      <w:del w:id="73" w:author="Matthew Peterson" w:date="2017-03-01T11:59:00Z">
+        <w:r>
+          <w:rPr>
+            <w:lang w:val="en-US"/>
+          </w:rPr>
+          <w:delText>,</w:delText>
+        </w:r>
+      </w:del>
+      <w:r>
+        <w:rPr>
+          <w:lang w:val="en-US"/>
+        </w:rPr>
+        <w:t xml:space="preserve"> and when</w:t>
+      </w:r>
+      <w:ins w:id="74" w:author="Matthew Peterson" w:date="2017-03-01T11:59:00Z">
+        <w:r>
+          <w:rPr>
+            <w:lang w:val="en-US"/>
+          </w:rPr>
+          <w:t>ever</w:t>
+        </w:r>
+      </w:ins>
+      <w:r>
+        <w:rPr>
+          <w:lang w:val="en-US"/>
+        </w:rPr>
+        <w:t xml:space="preserve"> you feel </w:t>
+      </w:r>
+      <w:ins w:id="75" w:author="Matthew Peterson" w:date="2017-03-01T11:59:00Z">
+        <w:r>
+          <w:rPr>
+            <w:lang w:val="en-US"/>
+          </w:rPr>
+          <w:t xml:space="preserve">it </w:t>
+        </w:r>
+      </w:ins>
+      <w:r>
+        <w:rPr>
+          <w:lang w:val="en-US"/>
+        </w:rPr>
+        <w:t>is necessary.</w:t>
+      </w:r>
+    </w:p>
+    <w:p>
+      <w:pPr>
+        <w:pStyle w:val="Heading1"/>
+        <w:rPr>
+          <w:lang w:val="en-US"/>
+        </w:rPr>
+      </w:pPr>
+      <w:r>
+        <w:rPr>
+          <w:lang w:val="en-US"/>
+        </w:rPr>
+        <w:t>Logging</w:t>
       </w:r>
     </w:p>
     <w:p>
@@ -432,7 +1048,29 @@
         <w:rPr>
           <w:lang w:val="en-US"/>
         </w:rPr>
-        <w:t>Is common responsibility to ensure the log is written.</w:t>
+        <w:t>There should be an entry in the log every day</w:t>
+      </w:r>
+      <w:ins w:id="76" w:author="Matthew Peterson" w:date="2017-03-01T11:56:00Z">
+        <w:r>
+          <w:rPr>
+            <w:lang w:val="en-US"/>
+          </w:rPr>
+          <w:t xml:space="preserve"> that</w:t>
+        </w:r>
+      </w:ins>
+      <w:del w:id="77" w:author="Matthew Peterson" w:date="2017-03-01T11:56:00Z">
+        <w:r>
+          <w:rPr>
+            <w:lang w:val="en-US"/>
+          </w:rPr>
+          <w:delText>,</w:delText>
+        </w:r>
+      </w:del>
+      <w:r>
+        <w:rPr>
+          <w:lang w:val="en-US"/>
+        </w:rPr>
+        <w:t xml:space="preserve"> work is done.</w:t>
       </w:r>
     </w:p>
     <w:p>
@@ -450,21 +1088,30 @@
         <w:rPr>
           <w:lang w:val="en-US"/>
         </w:rPr>
-        <w:t>During meetings a secretary is assigned to write a summary of the meetings.</w:t>
-      </w:r>
-    </w:p>
-    <w:p>
-      <w:pPr>
-        <w:pStyle w:val="Heading1"/>
-        <w:rPr>
-          <w:lang w:val="en-US"/>
-        </w:rPr>
-      </w:pPr>
-      <w:r>
-        <w:rPr>
-          <w:lang w:val="en-US"/>
-        </w:rPr>
-        <w:t>Voting</w:t>
+        <w:lastRenderedPageBreak/>
+        <w:t>I</w:t>
+      </w:r>
+      <w:ins w:id="78" w:author="Matthew Peterson" w:date="2017-03-01T11:56:00Z">
+        <w:r>
+          <w:rPr>
+            <w:lang w:val="en-US"/>
+          </w:rPr>
+          <w:t>t is the</w:t>
+        </w:r>
+      </w:ins>
+      <w:del w:id="79" w:author="Matthew Peterson" w:date="2017-03-01T11:56:00Z">
+        <w:r>
+          <w:rPr>
+            <w:lang w:val="en-US"/>
+          </w:rPr>
+          <w:delText>s</w:delText>
+        </w:r>
+      </w:del>
+      <w:r>
+        <w:rPr>
+          <w:lang w:val="en-US"/>
+        </w:rPr>
+        <w:t xml:space="preserve"> common responsibility to ensure the log is written.</w:t>
       </w:r>
     </w:p>
     <w:p>
@@ -475,14 +1122,15 @@
           <w:numId w:val="2"/>
         </w:numPr>
         <w:rPr>
-          <w:lang w:val="en-US"/>
-        </w:rPr>
-      </w:pPr>
-      <w:r>
-        <w:rPr>
-          <w:lang w:val="en-US"/>
-        </w:rPr>
-        <w:t>There are no weighted votes</w:t>
+          <w:ins w:id="80" w:author="Matthew Peterson" w:date="2017-03-01T11:54:00Z"/>
+          <w:lang w:val="en-US"/>
+        </w:rPr>
+      </w:pPr>
+      <w:r>
+        <w:rPr>
+          <w:lang w:val="en-US"/>
+        </w:rPr>
+        <w:t>During meetings a secretary is assigned to write a summary of the meetings.</w:t>
       </w:r>
     </w:p>
     <w:p>
@@ -496,19 +1144,14 @@
           <w:lang w:val="en-US"/>
         </w:rPr>
       </w:pPr>
-      <w:r>
-        <w:rPr>
-          <w:lang w:val="en-US"/>
-        </w:rPr>
-        <w:t>You cannot abstain</w:t>
-      </w:r>
-    </w:p>
-    <w:p>
-      <w:pPr>
-        <w:rPr>
-          <w:lang w:val="en-US"/>
-        </w:rPr>
-      </w:pPr>
+      <w:ins w:id="81" w:author="Matthew Peterson" w:date="2017-03-01T11:54:00Z">
+        <w:r>
+          <w:rPr>
+            <w:lang w:val="en-US"/>
+          </w:rPr>
+          <w:t>The scrum master will choose the secretary</w:t>
+        </w:r>
+      </w:ins>
     </w:p>
     <w:p>
       <w:pPr>
@@ -521,7 +1164,7 @@
         <w:rPr>
           <w:lang w:val="en-US"/>
         </w:rPr>
-        <w:t>Amending the contract</w:t>
+        <w:t>Voting</w:t>
       </w:r>
     </w:p>
     <w:p>
@@ -535,45 +1178,22 @@
           <w:lang w:val="en-US"/>
         </w:rPr>
       </w:pPr>
-      <w:r>
-        <w:rPr>
-          <w:lang w:val="en-US"/>
-        </w:rPr>
-        <w:t xml:space="preserve">To amend the contract, a </w:t>
-      </w:r>
-      <w:r>
-        <w:rPr>
-          <w:lang w:val="en-US"/>
-        </w:rPr>
-        <w:t>80%</w:t>
-      </w:r>
-      <w:r>
-        <w:rPr>
-          <w:lang w:val="en-US"/>
-        </w:rPr>
-        <w:t xml:space="preserve"> win vote needs to approve of the amendment.</w:t>
-      </w:r>
-    </w:p>
-    <w:p>
-      <w:pPr>
-        <w:rPr>
-          <w:lang w:val="en-US"/>
-        </w:rPr>
-      </w:pPr>
-    </w:p>
-    <w:p>
-      <w:pPr>
-        <w:pStyle w:val="Heading1"/>
-        <w:rPr>
-          <w:lang w:val="en-US"/>
-        </w:rPr>
-      </w:pPr>
-      <w:r>
-        <w:rPr>
-          <w:lang w:val="en-US"/>
-        </w:rPr>
-        <w:t>Resisted Team Members:</w:t>
-      </w:r>
+      <w:del w:id="82" w:author="Matthew Peterson" w:date="2017-03-01T11:53:00Z">
+        <w:r>
+          <w:rPr>
+            <w:lang w:val="en-US"/>
+          </w:rPr>
+          <w:delText>There are no weighted votes</w:delText>
+        </w:r>
+      </w:del>
+      <w:ins w:id="83" w:author="Matthew Peterson" w:date="2017-03-01T11:53:00Z">
+        <w:r>
+          <w:rPr>
+            <w:lang w:val="en-US"/>
+          </w:rPr>
+          <w:t>All votes are equal</w:t>
+        </w:r>
+      </w:ins>
     </w:p>
     <w:p>
       <w:pPr>
@@ -583,10 +1203,237 @@
           <w:numId w:val="2"/>
         </w:numPr>
         <w:rPr>
+          <w:del w:id="84" w:author="Matthew Peterson" w:date="2017-03-01T11:53:00Z"/>
+          <w:lang w:val="en-US"/>
+        </w:rPr>
+      </w:pPr>
+      <w:r>
+        <w:rPr>
+          <w:lang w:val="en-US"/>
+        </w:rPr>
+        <w:t>You cannot abstain</w:t>
+      </w:r>
+    </w:p>
+    <w:p>
+      <w:pPr>
+        <w:pStyle w:val="ListParagraph"/>
+        <w:numPr>
+          <w:ilvl w:val="0"/>
+          <w:numId w:val="2"/>
+        </w:numPr>
+        <w:rPr>
+          <w:lang w:val="en-US"/>
+          <w:rPrChange w:id="85" w:author="Matthew Peterson" w:date="2017-03-01T11:53:00Z">
+            <w:rPr/>
+          </w:rPrChange>
+        </w:rPr>
+        <w:pPrChange w:id="86" w:author="Matthew Peterson" w:date="2017-03-01T11:53:00Z">
+          <w:pPr/>
+        </w:pPrChange>
+      </w:pPr>
+    </w:p>
+    <w:p>
+      <w:pPr>
+        <w:pStyle w:val="Heading1"/>
+        <w:rPr>
+          <w:lang w:val="en-US"/>
+        </w:rPr>
+      </w:pPr>
+      <w:r>
+        <w:rPr>
+          <w:lang w:val="en-US"/>
+        </w:rPr>
+        <w:t>Amending the contract</w:t>
+      </w:r>
+    </w:p>
+    <w:p>
+      <w:pPr>
+        <w:pStyle w:val="ListParagraph"/>
+        <w:numPr>
+          <w:ilvl w:val="0"/>
+          <w:numId w:val="2"/>
+        </w:numPr>
+        <w:rPr>
+          <w:del w:id="87" w:author="Matthew Peterson" w:date="2017-03-01T12:08:00Z"/>
+          <w:lang w:val="en-US"/>
+        </w:rPr>
+      </w:pPr>
+      <w:r>
+        <w:rPr>
+          <w:lang w:val="en-US"/>
+        </w:rPr>
+        <w:t>To amend the contract, a</w:t>
+      </w:r>
+      <w:ins w:id="88" w:author="Matthew Peterson" w:date="2017-03-01T12:13:00Z">
+        <w:r>
+          <w:rPr>
+            <w:lang w:val="en-US"/>
+          </w:rPr>
+          <w:t>n</w:t>
+        </w:r>
+      </w:ins>
+      <w:r>
+        <w:rPr>
+          <w:lang w:val="en-US"/>
+        </w:rPr>
+        <w:t xml:space="preserve"> </w:t>
+      </w:r>
+      <w:r>
+        <w:rPr>
+          <w:lang w:val="en-US"/>
+        </w:rPr>
+        <w:t>80%</w:t>
+      </w:r>
+      <w:del w:id="89" w:author="Matthew Peterson" w:date="2017-03-01T11:53:00Z">
+        <w:r>
+          <w:rPr>
+            <w:lang w:val="en-US"/>
+          </w:rPr>
+          <w:delText xml:space="preserve"> win</w:delText>
+        </w:r>
+      </w:del>
+      <w:r>
+        <w:rPr>
+          <w:lang w:val="en-US"/>
+        </w:rPr>
+        <w:t xml:space="preserve"> vote </w:t>
+      </w:r>
+      <w:ins w:id="90" w:author="Matthew Peterson" w:date="2017-03-01T11:53:00Z">
+        <w:r>
+          <w:rPr>
+            <w:lang w:val="en-US"/>
+          </w:rPr>
+          <w:t xml:space="preserve">is </w:t>
+        </w:r>
+      </w:ins>
+      <w:r>
+        <w:rPr>
+          <w:lang w:val="en-US"/>
+        </w:rPr>
+        <w:t>need</w:t>
+      </w:r>
+      <w:ins w:id="91" w:author="Matthew Peterson" w:date="2017-03-01T11:53:00Z">
+        <w:r>
+          <w:rPr>
+            <w:lang w:val="en-US"/>
+          </w:rPr>
+          <w:t>ed</w:t>
+        </w:r>
+      </w:ins>
+      <w:del w:id="92" w:author="Matthew Peterson" w:date="2017-03-01T11:53:00Z">
+        <w:r>
+          <w:rPr>
+            <w:lang w:val="en-US"/>
+          </w:rPr>
+          <w:delText>s</w:delText>
+        </w:r>
+      </w:del>
+      <w:r>
+        <w:rPr>
+          <w:lang w:val="en-US"/>
+        </w:rPr>
+        <w:t xml:space="preserve"> to approve of the amendment.</w:t>
+      </w:r>
+    </w:p>
+    <w:p>
+      <w:pPr>
+        <w:pStyle w:val="ListParagraph"/>
+        <w:numPr>
+          <w:ilvl w:val="0"/>
+          <w:numId w:val="2"/>
+        </w:numPr>
+        <w:rPr>
+          <w:lang w:val="en-US"/>
+          <w:rPrChange w:id="93" w:author="Matthew Peterson" w:date="2017-03-01T12:08:00Z">
+            <w:rPr/>
+          </w:rPrChange>
+        </w:rPr>
+        <w:pPrChange w:id="94" w:author="Matthew Peterson" w:date="2017-03-01T12:08:00Z">
+          <w:pPr/>
+        </w:pPrChange>
+      </w:pPr>
+    </w:p>
+    <w:p>
+      <w:pPr>
+        <w:pStyle w:val="Heading1"/>
+        <w:rPr>
+          <w:lang w:val="en-US"/>
+        </w:rPr>
+      </w:pPr>
+      <w:del w:id="95" w:author="Matthew Peterson" w:date="2017-03-01T12:14:00Z">
+        <w:r>
+          <w:rPr>
+            <w:lang w:val="en-US"/>
+          </w:rPr>
+          <w:delText xml:space="preserve">Resisted </w:delText>
+        </w:r>
+      </w:del>
+      <w:r>
+        <w:rPr>
+          <w:lang w:val="en-US"/>
+        </w:rPr>
+        <w:t>Team</w:t>
+      </w:r>
+      <w:ins w:id="96" w:author="Matthew Peterson" w:date="2017-03-01T12:14:00Z">
+        <w:r>
+          <w:rPr>
+            <w:lang w:val="en-US"/>
+          </w:rPr>
+          <w:t xml:space="preserve"> </w:t>
+        </w:r>
+        <w:proofErr w:type="spellStart"/>
+        <w:r>
+          <w:rPr>
+            <w:lang w:val="en-US"/>
+          </w:rPr>
+          <w:t>Firenado</w:t>
+        </w:r>
+      </w:ins>
+      <w:proofErr w:type="spellEnd"/>
+      <w:r>
+        <w:rPr>
+          <w:lang w:val="en-US"/>
+        </w:rPr>
+        <w:t xml:space="preserve"> </w:t>
+      </w:r>
+      <w:ins w:id="97" w:author="Matthew Peterson" w:date="2017-03-01T12:15:00Z">
+        <w:r>
+          <w:rPr>
+            <w:lang w:val="en-US"/>
+          </w:rPr>
+          <w:t>m</w:t>
+        </w:r>
+      </w:ins>
+      <w:del w:id="98" w:author="Matthew Peterson" w:date="2017-03-01T12:15:00Z">
+        <w:r>
+          <w:rPr>
+            <w:lang w:val="en-US"/>
+          </w:rPr>
+          <w:delText>M</w:delText>
+        </w:r>
+      </w:del>
+      <w:r>
+        <w:rPr>
+          <w:lang w:val="en-US"/>
+        </w:rPr>
+        <w:t>embers:</w:t>
+      </w:r>
+      <w:bookmarkStart w:id="99" w:name="_GoBack"/>
+      <w:bookmarkEnd w:id="99"/>
+    </w:p>
+    <w:p>
+      <w:pPr>
+        <w:pStyle w:val="ListParagraph"/>
+        <w:numPr>
+          <w:ilvl w:val="0"/>
+          <w:numId w:val="2"/>
+        </w:numPr>
+        <w:rPr>
           <w:rStyle w:val="3oh-"/>
           <w:lang w:val="en-US"/>
         </w:rPr>
       </w:pPr>
+      <w:proofErr w:type="spellStart"/>
       <w:r>
         <w:rPr>
           <w:lang w:val="en-US"/>
@@ -598,7 +1445,15 @@
           <w:rStyle w:val="3oh-"/>
           <w:lang w:val="en-US"/>
         </w:rPr>
-        <w:t xml:space="preserve">edviga Arta </w:t>
+        <w:t>edviga</w:t>
+      </w:r>
+      <w:proofErr w:type="spellEnd"/>
+      <w:r>
+        <w:rPr>
+          <w:rStyle w:val="3oh-"/>
+          <w:lang w:val="en-US"/>
+        </w:rPr>
+        <w:t xml:space="preserve"> Arta </w:t>
       </w:r>
       <w:proofErr w:type="spellStart"/>
       <w:r>
@@ -750,8 +1605,120 @@
 </file>
 
 <file path=word/numbering.xml><?xml version="1.0" encoding="utf-8"?>
-<w:numbering xmlns:wpc="http://schemas.microsoft.com/office/word/2010/wordprocessingCanvas" xmlns:cx="http://schemas.microsoft.com/office/drawing/2014/chartex" xmlns:cx1="http://schemas.microsoft.com/office/drawing/2015/9/8/chartex" xmlns:cx2="http://schemas.microsoft.com/office/drawing/2015/10/21/chartex" xmlns:cx3="http://schemas.microsoft.com/office/drawing/2016/5/9/chartex" xmlns:cx4="http://schemas.microsoft.com/office/drawing/2016/5/10/chartex" xmlns:cx5="http://schemas.microsoft.com/office/drawing/2016/5/11/chartex" xmlns:mc="http://schemas.openxmlformats.org/markup-compatibility/2006" xmlns:o="urn:schemas-microsoft-com:office:office" xmlns:r="http://schemas.openxmlformats.org/officeDocument/2006/relationships" xmlns:m="http://schemas.openxmlformats.org/officeDocument/2006/math" xmlns:v="urn:schemas-microsoft-com:vml" xmlns:wp14="http://schemas.microsoft.com/office/word/2010/wordprocessingDrawing" xmlns:wp="http://schemas.openxmlformats.org/drawingml/2006/wordprocessingDrawing" xmlns:w10="urn:schemas-microsoft-com:office:word" xmlns:w="http://schemas.openxmlformats.org/wordprocessingml/2006/main" xmlns:w14="http://schemas.microsoft.com/office/word/2010/wordml" xmlns:w15="http://schemas.microsoft.com/office/word/2012/wordml" xmlns:w16se="http://schemas.microsoft.com/office/word/2015/wordml/symex" xmlns:wpg="http://schemas.microsoft.com/office/word/2010/wordprocessingGroup" xmlns:wpi="http://schemas.microsoft.com/office/word/2010/wordprocessingInk" xmlns:wne="http://schemas.microsoft.com/office/word/2006/wordml" xmlns:wps="http://schemas.microsoft.com/office/word/2010/wordprocessingShape" mc:Ignorable="w14 w15 w16se wp14">
+<w:numbering xmlns:wpc="http://schemas.microsoft.com/office/word/2010/wordprocessingCanvas" xmlns:cx="http://schemas.microsoft.com/office/drawing/2014/chartex" xmlns:cx1="http://schemas.microsoft.com/office/drawing/2015/9/8/chartex" xmlns:cx2="http://schemas.microsoft.com/office/drawing/2015/10/21/chartex" xmlns:mc="http://schemas.openxmlformats.org/markup-compatibility/2006" xmlns:o="urn:schemas-microsoft-com:office:office" xmlns:r="http://schemas.openxmlformats.org/officeDocument/2006/relationships" xmlns:m="http://schemas.openxmlformats.org/officeDocument/2006/math" xmlns:v="urn:schemas-microsoft-com:vml" xmlns:wp14="http://schemas.microsoft.com/office/word/2010/wordprocessingDrawing" xmlns:wp="http://schemas.openxmlformats.org/drawingml/2006/wordprocessingDrawing" xmlns:w10="urn:schemas-microsoft-com:office:word" xmlns:w="http://schemas.openxmlformats.org/wordprocessingml/2006/main" xmlns:w14="http://schemas.microsoft.com/office/word/2010/wordml" xmlns:w15="http://schemas.microsoft.com/office/word/2012/wordml" xmlns:w16se="http://schemas.microsoft.com/office/word/2015/wordml/symex" xmlns:wpg="http://schemas.microsoft.com/office/word/2010/wordprocessingGroup" xmlns:wpi="http://schemas.microsoft.com/office/word/2010/wordprocessingInk" xmlns:wne="http://schemas.microsoft.com/office/word/2006/wordml" xmlns:wps="http://schemas.microsoft.com/office/word/2010/wordprocessingShape" mc:Ignorable="w14 w15 w16se wp14">
   <w:abstractNum w:abstractNumId="0" w15:restartNumberingAfterBreak="0">
+    <w:nsid w:val="0F4B6034"/>
+    <w:multiLevelType w:val="hybridMultilevel"/>
+    <w:tmpl w:val="CC1252A8"/>
+    <w:lvl w:ilvl="0" w:tplc="165ACC4A">
+      <w:numFmt w:val="bullet"/>
+      <w:lvlText w:val="-"/>
+      <w:lvlJc w:val="left"/>
+      <w:pPr>
+        <w:ind w:left="720" w:hanging="360"/>
+      </w:pPr>
+      <w:rPr>
+        <w:rFonts w:ascii="Calibri" w:eastAsiaTheme="minorHAnsi" w:hAnsi="Calibri" w:cs="Calibri" w:hint="default"/>
+      </w:rPr>
+    </w:lvl>
+    <w:lvl w:ilvl="1" w:tplc="04090003" w:tentative="1">
+      <w:start w:val="1"/>
+      <w:numFmt w:val="bullet"/>
+      <w:lvlText w:val="o"/>
+      <w:lvlJc w:val="left"/>
+      <w:pPr>
+        <w:ind w:left="1440" w:hanging="360"/>
+      </w:pPr>
+      <w:rPr>
+        <w:rFonts w:ascii="Courier New" w:hAnsi="Courier New" w:cs="Courier New" w:hint="default"/>
+      </w:rPr>
+    </w:lvl>
+    <w:lvl w:ilvl="2" w:tplc="04090005" w:tentative="1">
+      <w:start w:val="1"/>
+      <w:numFmt w:val="bullet"/>
+      <w:lvlText w:val=""/>
+      <w:lvlJc w:val="left"/>
+      <w:pPr>
+        <w:ind w:left="2160" w:hanging="360"/>
+      </w:pPr>
+      <w:rPr>
+        <w:rFonts w:ascii="Wingdings" w:hAnsi="Wingdings" w:hint="default"/>
+      </w:rPr>
+    </w:lvl>
+    <w:lvl w:ilvl="3" w:tplc="04090001" w:tentative="1">
+      <w:start w:val="1"/>
+      <w:numFmt w:val="bullet"/>
+      <w:lvlText w:val=""/>
+      <w:lvlJc w:val="left"/>
+      <w:pPr>
+        <w:ind w:left="2880" w:hanging="360"/>
+      </w:pPr>
+      <w:rPr>
+        <w:rFonts w:ascii="Symbol" w:hAnsi="Symbol" w:hint="default"/>
+      </w:rPr>
+    </w:lvl>
+    <w:lvl w:ilvl="4" w:tplc="04090003" w:tentative="1">
+      <w:start w:val="1"/>
+      <w:numFmt w:val="bullet"/>
+      <w:lvlText w:val="o"/>
+      <w:lvlJc w:val="left"/>
+      <w:pPr>
+        <w:ind w:left="3600" w:hanging="360"/>
+      </w:pPr>
+      <w:rPr>
+        <w:rFonts w:ascii="Courier New" w:hAnsi="Courier New" w:cs="Courier New" w:hint="default"/>
+      </w:rPr>
+    </w:lvl>
+    <w:lvl w:ilvl="5" w:tplc="04090005" w:tentative="1">
+      <w:start w:val="1"/>
+      <w:numFmt w:val="bullet"/>
+      <w:lvlText w:val=""/>
+      <w:lvlJc w:val="left"/>
+      <w:pPr>
+        <w:ind w:left="4320" w:hanging="360"/>
+      </w:pPr>
+      <w:rPr>
+        <w:rFonts w:ascii="Wingdings" w:hAnsi="Wingdings" w:hint="default"/>
+      </w:rPr>
+    </w:lvl>
+    <w:lvl w:ilvl="6" w:tplc="04090001" w:tentative="1">
+      <w:start w:val="1"/>
+      <w:numFmt w:val="bullet"/>
+      <w:lvlText w:val=""/>
+      <w:lvlJc w:val="left"/>
+      <w:pPr>
+        <w:ind w:left="5040" w:hanging="360"/>
+      </w:pPr>
+      <w:rPr>
+        <w:rFonts w:ascii="Symbol" w:hAnsi="Symbol" w:hint="default"/>
+      </w:rPr>
+    </w:lvl>
+    <w:lvl w:ilvl="7" w:tplc="04090003" w:tentative="1">
+      <w:start w:val="1"/>
+      <w:numFmt w:val="bullet"/>
+      <w:lvlText w:val="o"/>
+      <w:lvlJc w:val="left"/>
+      <w:pPr>
+        <w:ind w:left="5760" w:hanging="360"/>
+      </w:pPr>
+      <w:rPr>
+        <w:rFonts w:ascii="Courier New" w:hAnsi="Courier New" w:cs="Courier New" w:hint="default"/>
+      </w:rPr>
+    </w:lvl>
+    <w:lvl w:ilvl="8" w:tplc="04090005" w:tentative="1">
+      <w:start w:val="1"/>
+      <w:numFmt w:val="bullet"/>
+      <w:lvlText w:val=""/>
+      <w:lvlJc w:val="left"/>
+      <w:pPr>
+        <w:ind w:left="6480" w:hanging="360"/>
+      </w:pPr>
+      <w:rPr>
+        <w:rFonts w:ascii="Wingdings" w:hAnsi="Wingdings" w:hint="default"/>
+      </w:rPr>
+    </w:lvl>
+  </w:abstractNum>
+  <w:abstractNum w:abstractNumId="1" w15:restartNumberingAfterBreak="0">
     <w:nsid w:val="1BC21F61"/>
     <w:multiLevelType w:val="hybridMultilevel"/>
     <w:tmpl w:val="D6E2146A"/>
@@ -863,7 +1830,7 @@
       </w:rPr>
     </w:lvl>
   </w:abstractNum>
-  <w:abstractNum w:abstractNumId="1" w15:restartNumberingAfterBreak="0">
+  <w:abstractNum w:abstractNumId="2" w15:restartNumberingAfterBreak="0">
     <w:nsid w:val="2F9476D6"/>
     <w:multiLevelType w:val="hybridMultilevel"/>
     <w:tmpl w:val="BF42BFAA"/>
@@ -975,7 +1942,232 @@
       </w:rPr>
     </w:lvl>
   </w:abstractNum>
-  <w:abstractNum w:abstractNumId="2" w15:restartNumberingAfterBreak="0">
+  <w:abstractNum w:abstractNumId="3" w15:restartNumberingAfterBreak="0">
+    <w:nsid w:val="47484B89"/>
+    <w:multiLevelType w:val="hybridMultilevel"/>
+    <w:tmpl w:val="57166098"/>
+    <w:lvl w:ilvl="0" w:tplc="165ACC4A">
+      <w:numFmt w:val="bullet"/>
+      <w:lvlText w:val="-"/>
+      <w:lvlJc w:val="left"/>
+      <w:pPr>
+        <w:ind w:left="720" w:hanging="360"/>
+      </w:pPr>
+      <w:rPr>
+        <w:rFonts w:ascii="Calibri" w:eastAsiaTheme="minorHAnsi" w:hAnsi="Calibri" w:cs="Calibri" w:hint="default"/>
+      </w:rPr>
+    </w:lvl>
+    <w:lvl w:ilvl="1" w:tplc="04090003" w:tentative="1">
+      <w:start w:val="1"/>
+      <w:numFmt w:val="bullet"/>
+      <w:lvlText w:val="o"/>
+      <w:lvlJc w:val="left"/>
+      <w:pPr>
+        <w:ind w:left="1440" w:hanging="360"/>
+      </w:pPr>
+      <w:rPr>
+        <w:rFonts w:ascii="Courier New" w:hAnsi="Courier New" w:cs="Courier New" w:hint="default"/>
+      </w:rPr>
+    </w:lvl>
+    <w:lvl w:ilvl="2" w:tplc="04090005" w:tentative="1">
+      <w:start w:val="1"/>
+      <w:numFmt w:val="bullet"/>
+      <w:lvlText w:val=""/>
+      <w:lvlJc w:val="left"/>
+      <w:pPr>
+        <w:ind w:left="2160" w:hanging="360"/>
+      </w:pPr>
+      <w:rPr>
+        <w:rFonts w:ascii="Wingdings" w:hAnsi="Wingdings" w:hint="default"/>
+      </w:rPr>
+    </w:lvl>
+    <w:lvl w:ilvl="3" w:tplc="04090001" w:tentative="1">
+      <w:start w:val="1"/>
+      <w:numFmt w:val="bullet"/>
+      <w:lvlText w:val=""/>
+      <w:lvlJc w:val="left"/>
+      <w:pPr>
+        <w:ind w:left="2880" w:hanging="360"/>
+      </w:pPr>
+      <w:rPr>
+        <w:rFonts w:ascii="Symbol" w:hAnsi="Symbol" w:hint="default"/>
+      </w:rPr>
+    </w:lvl>
+    <w:lvl w:ilvl="4" w:tplc="04090003" w:tentative="1">
+      <w:start w:val="1"/>
+      <w:numFmt w:val="bullet"/>
+      <w:lvlText w:val="o"/>
+      <w:lvlJc w:val="left"/>
+      <w:pPr>
+        <w:ind w:left="3600" w:hanging="360"/>
+      </w:pPr>
+      <w:rPr>
+        <w:rFonts w:ascii="Courier New" w:hAnsi="Courier New" w:cs="Courier New" w:hint="default"/>
+      </w:rPr>
+    </w:lvl>
+    <w:lvl w:ilvl="5" w:tplc="04090005" w:tentative="1">
+      <w:start w:val="1"/>
+      <w:numFmt w:val="bullet"/>
+      <w:lvlText w:val=""/>
+      <w:lvlJc w:val="left"/>
+      <w:pPr>
+        <w:ind w:left="4320" w:hanging="360"/>
+      </w:pPr>
+      <w:rPr>
+        <w:rFonts w:ascii="Wingdings" w:hAnsi="Wingdings" w:hint="default"/>
+      </w:rPr>
+    </w:lvl>
+    <w:lvl w:ilvl="6" w:tplc="04090001" w:tentative="1">
+      <w:start w:val="1"/>
+      <w:numFmt w:val="bullet"/>
+      <w:lvlText w:val=""/>
+      <w:lvlJc w:val="left"/>
+      <w:pPr>
+        <w:ind w:left="5040" w:hanging="360"/>
+      </w:pPr>
+      <w:rPr>
+        <w:rFonts w:ascii="Symbol" w:hAnsi="Symbol" w:hint="default"/>
+      </w:rPr>
+    </w:lvl>
+    <w:lvl w:ilvl="7" w:tplc="04090003" w:tentative="1">
+      <w:start w:val="1"/>
+      <w:numFmt w:val="bullet"/>
+      <w:lvlText w:val="o"/>
+      <w:lvlJc w:val="left"/>
+      <w:pPr>
+        <w:ind w:left="5760" w:hanging="360"/>
+      </w:pPr>
+      <w:rPr>
+        <w:rFonts w:ascii="Courier New" w:hAnsi="Courier New" w:cs="Courier New" w:hint="default"/>
+      </w:rPr>
+    </w:lvl>
+    <w:lvl w:ilvl="8" w:tplc="04090005" w:tentative="1">
+      <w:start w:val="1"/>
+      <w:numFmt w:val="bullet"/>
+      <w:lvlText w:val=""/>
+      <w:lvlJc w:val="left"/>
+      <w:pPr>
+        <w:ind w:left="6480" w:hanging="360"/>
+      </w:pPr>
+      <w:rPr>
+        <w:rFonts w:ascii="Wingdings" w:hAnsi="Wingdings" w:hint="default"/>
+      </w:rPr>
+    </w:lvl>
+  </w:abstractNum>
+  <w:abstractNum w:abstractNumId="4" w15:restartNumberingAfterBreak="0">
+    <w:nsid w:val="4C285532"/>
+    <w:multiLevelType w:val="hybridMultilevel"/>
+    <w:tmpl w:val="6CE29704"/>
+    <w:lvl w:ilvl="0" w:tplc="04090001">
+      <w:start w:val="1"/>
+      <w:numFmt w:val="bullet"/>
+      <w:lvlText w:val=""/>
+      <w:lvlJc w:val="left"/>
+      <w:pPr>
+        <w:ind w:left="1440" w:hanging="360"/>
+      </w:pPr>
+      <w:rPr>
+        <w:rFonts w:ascii="Symbol" w:hAnsi="Symbol" w:hint="default"/>
+      </w:rPr>
+    </w:lvl>
+    <w:lvl w:ilvl="1" w:tplc="04090003" w:tentative="1">
+      <w:start w:val="1"/>
+      <w:numFmt w:val="bullet"/>
+      <w:lvlText w:val="o"/>
+      <w:lvlJc w:val="left"/>
+      <w:pPr>
+        <w:ind w:left="2160" w:hanging="360"/>
+      </w:pPr>
+      <w:rPr>
+        <w:rFonts w:ascii="Courier New" w:hAnsi="Courier New" w:cs="Courier New" w:hint="default"/>
+      </w:rPr>
+    </w:lvl>
+    <w:lvl w:ilvl="2" w:tplc="04090005" w:tentative="1">
+      <w:start w:val="1"/>
+      <w:numFmt w:val="bullet"/>
+      <w:lvlText w:val=""/>
+      <w:lvlJc w:val="left"/>
+      <w:pPr>
+        <w:ind w:left="2880" w:hanging="360"/>
+      </w:pPr>
+      <w:rPr>
+        <w:rFonts w:ascii="Wingdings" w:hAnsi="Wingdings" w:hint="default"/>
+      </w:rPr>
+    </w:lvl>
+    <w:lvl w:ilvl="3" w:tplc="04090001" w:tentative="1">
+      <w:start w:val="1"/>
+      <w:numFmt w:val="bullet"/>
+      <w:lvlText w:val=""/>
+      <w:lvlJc w:val="left"/>
+      <w:pPr>
+        <w:ind w:left="3600" w:hanging="360"/>
+      </w:pPr>
+      <w:rPr>
+        <w:rFonts w:ascii="Symbol" w:hAnsi="Symbol" w:hint="default"/>
+      </w:rPr>
+    </w:lvl>
+    <w:lvl w:ilvl="4" w:tplc="04090003" w:tentative="1">
+      <w:start w:val="1"/>
+      <w:numFmt w:val="bullet"/>
+      <w:lvlText w:val="o"/>
+      <w:lvlJc w:val="left"/>
+      <w:pPr>
+        <w:ind w:left="4320" w:hanging="360"/>
+      </w:pPr>
+      <w:rPr>
+        <w:rFonts w:ascii="Courier New" w:hAnsi="Courier New" w:cs="Courier New" w:hint="default"/>
+      </w:rPr>
+    </w:lvl>
+    <w:lvl w:ilvl="5" w:tplc="04090005" w:tentative="1">
+      <w:start w:val="1"/>
+      <w:numFmt w:val="bullet"/>
+      <w:lvlText w:val=""/>
+      <w:lvlJc w:val="left"/>
+      <w:pPr>
+        <w:ind w:left="5040" w:hanging="360"/>
+      </w:pPr>
+      <w:rPr>
+        <w:rFonts w:ascii="Wingdings" w:hAnsi="Wingdings" w:hint="default"/>
+      </w:rPr>
+    </w:lvl>
+    <w:lvl w:ilvl="6" w:tplc="04090001" w:tentative="1">
+      <w:start w:val="1"/>
+      <w:numFmt w:val="bullet"/>
+      <w:lvlText w:val=""/>
+      <w:lvlJc w:val="left"/>
+      <w:pPr>
+        <w:ind w:left="5760" w:hanging="360"/>
+      </w:pPr>
+      <w:rPr>
+        <w:rFonts w:ascii="Symbol" w:hAnsi="Symbol" w:hint="default"/>
+      </w:rPr>
+    </w:lvl>
+    <w:lvl w:ilvl="7" w:tplc="04090003" w:tentative="1">
+      <w:start w:val="1"/>
+      <w:numFmt w:val="bullet"/>
+      <w:lvlText w:val="o"/>
+      <w:lvlJc w:val="left"/>
+      <w:pPr>
+        <w:ind w:left="6480" w:hanging="360"/>
+      </w:pPr>
+      <w:rPr>
+        <w:rFonts w:ascii="Courier New" w:hAnsi="Courier New" w:cs="Courier New" w:hint="default"/>
+      </w:rPr>
+    </w:lvl>
+    <w:lvl w:ilvl="8" w:tplc="04090005" w:tentative="1">
+      <w:start w:val="1"/>
+      <w:numFmt w:val="bullet"/>
+      <w:lvlText w:val=""/>
+      <w:lvlJc w:val="left"/>
+      <w:pPr>
+        <w:ind w:left="7200" w:hanging="360"/>
+      </w:pPr>
+      <w:rPr>
+        <w:rFonts w:ascii="Wingdings" w:hAnsi="Wingdings" w:hint="default"/>
+      </w:rPr>
+    </w:lvl>
+  </w:abstractNum>
+  <w:abstractNum w:abstractNumId="5" w15:restartNumberingAfterBreak="0">
     <w:nsid w:val="6EDB233C"/>
     <w:multiLevelType w:val="hybridMultilevel"/>
     <w:tmpl w:val="C9CE7400"/>
@@ -1116,15 +2308,32 @@
     </w:lvl>
   </w:abstractNum>
   <w:num w:numId="1">
+    <w:abstractNumId w:val="5"/>
+  </w:num>
+  <w:num w:numId="2">
+    <w:abstractNumId w:val="1"/>
+  </w:num>
+  <w:num w:numId="3">
     <w:abstractNumId w:val="2"/>
   </w:num>
-  <w:num w:numId="2">
+  <w:num w:numId="4">
+    <w:abstractNumId w:val="4"/>
+  </w:num>
+  <w:num w:numId="5">
+    <w:abstractNumId w:val="3"/>
+  </w:num>
+  <w:num w:numId="6">
     <w:abstractNumId w:val="0"/>
   </w:num>
-  <w:num w:numId="3">
-    <w:abstractNumId w:val="1"/>
-  </w:num>
 </w:numbering>
+</file>
+
+<file path=word/people.xml><?xml version="1.0" encoding="utf-8"?>
+<w15:people xmlns:wpc="http://schemas.microsoft.com/office/word/2010/wordprocessingCanvas" xmlns:cx="http://schemas.microsoft.com/office/drawing/2014/chartex" xmlns:cx1="http://schemas.microsoft.com/office/drawing/2015/9/8/chartex" xmlns:cx2="http://schemas.microsoft.com/office/drawing/2015/10/21/chartex" xmlns:mc="http://schemas.openxmlformats.org/markup-compatibility/2006" xmlns:o="urn:schemas-microsoft-com:office:office" xmlns:r="http://schemas.openxmlformats.org/officeDocument/2006/relationships" xmlns:m="http://schemas.openxmlformats.org/officeDocument/2006/math" xmlns:v="urn:schemas-microsoft-com:vml" xmlns:wp14="http://schemas.microsoft.com/office/word/2010/wordprocessingDrawing" xmlns:wp="http://schemas.openxmlformats.org/drawingml/2006/wordprocessingDrawing" xmlns:w10="urn:schemas-microsoft-com:office:word" xmlns:w="http://schemas.openxmlformats.org/wordprocessingml/2006/main" xmlns:w14="http://schemas.microsoft.com/office/word/2010/wordml" xmlns:w15="http://schemas.microsoft.com/office/word/2012/wordml" xmlns:w16se="http://schemas.microsoft.com/office/word/2015/wordml/symex" xmlns:wpg="http://schemas.microsoft.com/office/word/2010/wordprocessingGroup" xmlns:wpi="http://schemas.microsoft.com/office/word/2010/wordprocessingInk" xmlns:wne="http://schemas.microsoft.com/office/word/2006/wordml" xmlns:wps="http://schemas.microsoft.com/office/word/2010/wordprocessingShape" mc:Ignorable="w14 w15 w16se wp14">
+  <w15:person w15:author="Matthew Peterson">
+    <w15:presenceInfo w15:providerId="Windows Live" w15:userId="faaf2a0196a21fbc"/>
+  </w15:person>
+</w15:people>
 </file>
 
 <file path=word/styles.xml><?xml version="1.0" encoding="utf-8"?>
@@ -1144,7 +2353,7 @@
       </w:pPr>
     </w:pPrDefault>
   </w:docDefaults>
-  <w:latentStyles w:defLockedState="0" w:defUIPriority="99" w:defSemiHidden="0" w:defUnhideWhenUsed="0" w:defQFormat="0" w:count="374">
+  <w:latentStyles w:defLockedState="0" w:defUIPriority="99" w:defSemiHidden="0" w:defUnhideWhenUsed="0" w:defQFormat="0" w:count="372">
     <w:lsdException w:name="Normal" w:uiPriority="0" w:qFormat="1"/>
     <w:lsdException w:name="heading 1" w:uiPriority="9" w:qFormat="1"/>
     <w:lsdException w:name="heading 2" w:semiHidden="1" w:uiPriority="9" w:unhideWhenUsed="1" w:qFormat="1"/>
@@ -1517,8 +2726,6 @@
     <w:lsdException w:name="List Table 6 Colorful Accent 6" w:uiPriority="51"/>
     <w:lsdException w:name="List Table 7 Colorful Accent 6" w:uiPriority="52"/>
     <w:lsdException w:name="Mention" w:semiHidden="1" w:unhideWhenUsed="1"/>
-    <w:lsdException w:name="Smart Hyperlink" w:semiHidden="1" w:unhideWhenUsed="1"/>
-    <w:lsdException w:name="Hashtag" w:semiHidden="1" w:unhideWhenUsed="1"/>
   </w:latentStyles>
   <w:style w:type="paragraph" w:default="1" w:styleId="Normal">
     <w:name w:val="Normal"/>
@@ -1994,7 +3201,7 @@
 </file>
 
 <file path=customXml/itemProps1.xml><?xml version="1.0" encoding="utf-8"?>
-<ds:datastoreItem xmlns:ds="http://schemas.openxmlformats.org/officeDocument/2006/customXml" ds:itemID="{08A8A58F-08E3-420B-8B9A-03D2C4E91E93}">
+<ds:datastoreItem xmlns:ds="http://schemas.openxmlformats.org/officeDocument/2006/customXml" ds:itemID="{C105248B-7433-44BB-A131-8D21A18442E3}">
   <ds:schemaRefs>
     <ds:schemaRef ds:uri="http://schemas.openxmlformats.org/officeDocument/2006/bibliography"/>
   </ds:schemaRefs>

</xml_diff>

<commit_message>
Amendment for naming conventions and architecture
</commit_message>
<xml_diff>
--- a/Group Contract.docx
+++ b/Group Contract.docx
@@ -163,6 +163,7 @@
           <w:numId w:val="6"/>
         </w:numPr>
         <w:rPr>
+          <w:ins w:id="0" w:author="Matthew Peterson" w:date="2017-03-10T10:12:00Z"/>
           <w:lang w:val="en-US"/>
         </w:rPr>
       </w:pPr>
@@ -205,6 +206,34 @@
     </w:p>
     <w:p>
       <w:pPr>
+        <w:pStyle w:val="ListParagraph"/>
+        <w:numPr>
+          <w:ilvl w:val="0"/>
+          <w:numId w:val="6"/>
+        </w:numPr>
+        <w:rPr>
+          <w:lang w:val="en-US"/>
+        </w:rPr>
+      </w:pPr>
+      <w:ins w:id="1" w:author="Matthew Peterson" w:date="2017-03-10T10:12:00Z">
+        <w:r>
+          <w:rPr>
+            <w:lang w:val="en-US"/>
+          </w:rPr>
+          <w:t>In case of disagreement, a die is rolled to decide</w:t>
+        </w:r>
+      </w:ins>
+      <w:ins w:id="2" w:author="Matthew Peterson" w:date="2017-03-10T10:13:00Z">
+        <w:r>
+          <w:rPr>
+            <w:lang w:val="en-US"/>
+          </w:rPr>
+          <w:t xml:space="preserve"> what we do.</w:t>
+        </w:r>
+      </w:ins>
+    </w:p>
+    <w:p>
+      <w:pPr>
         <w:pStyle w:val="Heading1"/>
         <w:rPr>
           <w:lang w:val="en-US"/>
@@ -401,6 +430,7 @@
           <w:numId w:val="2"/>
         </w:numPr>
         <w:rPr>
+          <w:ins w:id="3" w:author="Matthew Peterson" w:date="2017-03-10T10:04:00Z"/>
           <w:lang w:val="en-US"/>
         </w:rPr>
       </w:pPr>
@@ -430,6 +460,463 @@
         </w:rPr>
         <w:t>: Meister Task</w:t>
       </w:r>
+    </w:p>
+    <w:p>
+      <w:pPr>
+        <w:pStyle w:val="Heading1"/>
+        <w:rPr>
+          <w:ins w:id="4" w:author="Matthew Peterson" w:date="2017-03-10T10:04:00Z"/>
+          <w:lang w:val="en-US"/>
+        </w:rPr>
+        <w:pPrChange w:id="5" w:author="Matthew Peterson" w:date="2017-03-10T10:04:00Z">
+          <w:pPr>
+            <w:pStyle w:val="ListParagraph"/>
+            <w:numPr>
+              <w:numId w:val="2"/>
+            </w:numPr>
+            <w:ind w:hanging="360"/>
+          </w:pPr>
+        </w:pPrChange>
+      </w:pPr>
+      <w:ins w:id="6" w:author="Matthew Peterson" w:date="2017-03-10T10:29:00Z">
+        <w:r>
+          <w:rPr>
+            <w:lang w:val="en-US"/>
+          </w:rPr>
+          <w:t>Naming Conventions</w:t>
+        </w:r>
+      </w:ins>
+    </w:p>
+    <w:p>
+      <w:pPr>
+        <w:pStyle w:val="ListParagraph"/>
+        <w:numPr>
+          <w:ilvl w:val="0"/>
+          <w:numId w:val="7"/>
+        </w:numPr>
+        <w:rPr>
+          <w:ins w:id="7" w:author="Matthew Peterson" w:date="2017-03-10T10:06:00Z"/>
+          <w:lang w:val="en-US"/>
+        </w:rPr>
+        <w:pPrChange w:id="8" w:author="Matthew Peterson" w:date="2017-03-10T10:04:00Z">
+          <w:pPr>
+            <w:pStyle w:val="ListParagraph"/>
+            <w:numPr>
+              <w:numId w:val="2"/>
+            </w:numPr>
+            <w:ind w:hanging="360"/>
+          </w:pPr>
+        </w:pPrChange>
+      </w:pPr>
+      <w:ins w:id="9" w:author="Matthew Peterson" w:date="2017-03-10T10:06:00Z">
+        <w:r>
+          <w:rPr>
+            <w:lang w:val="en-US"/>
+          </w:rPr>
+          <w:t>Methods must describe what they do</w:t>
+        </w:r>
+      </w:ins>
+    </w:p>
+    <w:p>
+      <w:pPr>
+        <w:pStyle w:val="ListParagraph"/>
+        <w:numPr>
+          <w:ilvl w:val="0"/>
+          <w:numId w:val="7"/>
+        </w:numPr>
+        <w:rPr>
+          <w:ins w:id="10" w:author="Matthew Peterson" w:date="2017-03-10T10:26:00Z"/>
+          <w:lang w:val="en-US"/>
+        </w:rPr>
+        <w:pPrChange w:id="11" w:author="Matthew Peterson" w:date="2017-03-10T10:04:00Z">
+          <w:pPr>
+            <w:pStyle w:val="ListParagraph"/>
+            <w:numPr>
+              <w:numId w:val="2"/>
+            </w:numPr>
+            <w:ind w:hanging="360"/>
+          </w:pPr>
+        </w:pPrChange>
+      </w:pPr>
+      <w:ins w:id="12" w:author="Matthew Peterson" w:date="2017-03-10T10:17:00Z">
+        <w:r>
+          <w:rPr>
+            <w:lang w:val="en-US"/>
+          </w:rPr>
+          <w:t>Global variables are named with an underscore at the beginning</w:t>
+        </w:r>
+      </w:ins>
+      <w:ins w:id="13" w:author="Matthew Peterson" w:date="2017-03-10T10:26:00Z">
+        <w:r>
+          <w:rPr>
+            <w:lang w:val="en-US"/>
+          </w:rPr>
+          <w:t>, unless they are constant.</w:t>
+        </w:r>
+      </w:ins>
+    </w:p>
+    <w:p>
+      <w:pPr>
+        <w:pStyle w:val="ListParagraph"/>
+        <w:numPr>
+          <w:ilvl w:val="0"/>
+          <w:numId w:val="7"/>
+        </w:numPr>
+        <w:rPr>
+          <w:ins w:id="14" w:author="Matthew Peterson" w:date="2017-03-10T10:17:00Z"/>
+          <w:lang w:val="en-US"/>
+          <w:rPrChange w:id="15" w:author="Matthew Peterson" w:date="2017-03-10T10:26:00Z">
+            <w:rPr>
+              <w:ins w:id="16" w:author="Matthew Peterson" w:date="2017-03-10T10:17:00Z"/>
+              <w:lang w:val="en-US"/>
+            </w:rPr>
+          </w:rPrChange>
+        </w:rPr>
+        <w:pPrChange w:id="17" w:author="Matthew Peterson" w:date="2017-03-10T10:26:00Z">
+          <w:pPr>
+            <w:pStyle w:val="ListParagraph"/>
+            <w:numPr>
+              <w:numId w:val="2"/>
+            </w:numPr>
+            <w:ind w:hanging="360"/>
+          </w:pPr>
+        </w:pPrChange>
+      </w:pPr>
+      <w:ins w:id="18" w:author="Matthew Peterson" w:date="2017-03-10T10:26:00Z">
+        <w:r>
+          <w:rPr>
+            <w:lang w:val="en-US"/>
+          </w:rPr>
+          <w:t>Constant variables are all upper case.</w:t>
+        </w:r>
+      </w:ins>
+    </w:p>
+    <w:p>
+      <w:pPr>
+        <w:pStyle w:val="ListParagraph"/>
+        <w:numPr>
+          <w:ilvl w:val="0"/>
+          <w:numId w:val="7"/>
+        </w:numPr>
+        <w:rPr>
+          <w:ins w:id="19" w:author="Matthew Peterson" w:date="2017-03-10T10:19:00Z"/>
+          <w:lang w:val="en-US"/>
+        </w:rPr>
+        <w:pPrChange w:id="20" w:author="Matthew Peterson" w:date="2017-03-10T10:04:00Z">
+          <w:pPr>
+            <w:pStyle w:val="ListParagraph"/>
+            <w:numPr>
+              <w:numId w:val="2"/>
+            </w:numPr>
+            <w:ind w:hanging="360"/>
+          </w:pPr>
+        </w:pPrChange>
+      </w:pPr>
+      <w:ins w:id="21" w:author="Matthew Peterson" w:date="2017-03-10T10:19:00Z">
+        <w:r>
+          <w:rPr>
+            <w:lang w:val="en-US"/>
+          </w:rPr>
+          <w:t>Variables always start with lower case and methods always start with upper case, and then camel case is used after.</w:t>
+        </w:r>
+      </w:ins>
+    </w:p>
+    <w:p>
+      <w:pPr>
+        <w:pStyle w:val="ListParagraph"/>
+        <w:numPr>
+          <w:ilvl w:val="0"/>
+          <w:numId w:val="7"/>
+        </w:numPr>
+        <w:rPr>
+          <w:ins w:id="22" w:author="Matthew Peterson" w:date="2017-03-10T10:25:00Z"/>
+          <w:lang w:val="en-US"/>
+        </w:rPr>
+        <w:pPrChange w:id="23" w:author="Matthew Peterson" w:date="2017-03-10T10:04:00Z">
+          <w:pPr>
+            <w:pStyle w:val="ListParagraph"/>
+            <w:numPr>
+              <w:numId w:val="2"/>
+            </w:numPr>
+            <w:ind w:hanging="360"/>
+          </w:pPr>
+        </w:pPrChange>
+      </w:pPr>
+      <w:ins w:id="24" w:author="Matthew Peterson" w:date="2017-03-10T10:20:00Z">
+        <w:r>
+          <w:rPr>
+            <w:lang w:val="en-US"/>
+          </w:rPr>
+          <w:t>Parameters of methods are all lower case</w:t>
+        </w:r>
+      </w:ins>
+      <w:ins w:id="25" w:author="Matthew Peterson" w:date="2017-03-10T10:25:00Z">
+        <w:r>
+          <w:rPr>
+            <w:lang w:val="en-US"/>
+          </w:rPr>
+          <w:t>.</w:t>
+        </w:r>
+      </w:ins>
+    </w:p>
+    <w:p>
+      <w:pPr>
+        <w:pStyle w:val="ListParagraph"/>
+        <w:numPr>
+          <w:ilvl w:val="0"/>
+          <w:numId w:val="7"/>
+        </w:numPr>
+        <w:rPr>
+          <w:ins w:id="26" w:author="Matthew Peterson" w:date="2017-03-10T10:29:00Z"/>
+          <w:lang w:val="en-US"/>
+        </w:rPr>
+        <w:pPrChange w:id="27" w:author="Matthew Peterson" w:date="2017-03-10T10:04:00Z">
+          <w:pPr>
+            <w:pStyle w:val="ListParagraph"/>
+            <w:numPr>
+              <w:numId w:val="2"/>
+            </w:numPr>
+            <w:ind w:hanging="360"/>
+          </w:pPr>
+        </w:pPrChange>
+      </w:pPr>
+      <w:ins w:id="28" w:author="Matthew Peterson" w:date="2017-03-10T10:25:00Z">
+        <w:r>
+          <w:rPr>
+            <w:lang w:val="en-US"/>
+          </w:rPr>
+          <w:t xml:space="preserve">Variables </w:t>
+        </w:r>
+      </w:ins>
+      <w:ins w:id="29" w:author="Matthew Peterson" w:date="2017-03-10T10:29:00Z">
+        <w:r>
+          <w:rPr>
+            <w:lang w:val="en-US"/>
+          </w:rPr>
+          <w:t>should describe what they are.</w:t>
+        </w:r>
+      </w:ins>
+    </w:p>
+    <w:p>
+      <w:pPr>
+        <w:pStyle w:val="ListParagraph"/>
+        <w:numPr>
+          <w:ilvl w:val="0"/>
+          <w:numId w:val="7"/>
+        </w:numPr>
+        <w:rPr>
+          <w:ins w:id="30" w:author="Matthew Peterson" w:date="2017-03-10T10:29:00Z"/>
+          <w:lang w:val="en-US"/>
+        </w:rPr>
+        <w:pPrChange w:id="31" w:author="Matthew Peterson" w:date="2017-03-10T10:04:00Z">
+          <w:pPr>
+            <w:pStyle w:val="ListParagraph"/>
+            <w:numPr>
+              <w:numId w:val="2"/>
+            </w:numPr>
+            <w:ind w:hanging="360"/>
+          </w:pPr>
+        </w:pPrChange>
+      </w:pPr>
+      <w:ins w:id="32" w:author="Matthew Peterson" w:date="2017-03-10T10:29:00Z">
+        <w:r>
+          <w:rPr>
+            <w:lang w:val="en-US"/>
+          </w:rPr>
+          <w:t>Properties named like methods.</w:t>
+        </w:r>
+      </w:ins>
+    </w:p>
+    <w:p>
+      <w:pPr>
+        <w:pStyle w:val="Heading1"/>
+        <w:rPr>
+          <w:ins w:id="33" w:author="Matthew Peterson" w:date="2017-03-10T10:31:00Z"/>
+          <w:lang w:val="en-US"/>
+        </w:rPr>
+        <w:pPrChange w:id="34" w:author="Matthew Peterson" w:date="2017-03-10T10:31:00Z">
+          <w:pPr>
+            <w:pStyle w:val="ListParagraph"/>
+            <w:numPr>
+              <w:numId w:val="2"/>
+            </w:numPr>
+            <w:ind w:hanging="360"/>
+          </w:pPr>
+        </w:pPrChange>
+      </w:pPr>
+      <w:ins w:id="35" w:author="Matthew Peterson" w:date="2017-03-10T10:31:00Z">
+        <w:r>
+          <w:rPr>
+            <w:lang w:val="en-US"/>
+          </w:rPr>
+          <w:t>Architecture</w:t>
+        </w:r>
+      </w:ins>
+    </w:p>
+    <w:p>
+      <w:pPr>
+        <w:pStyle w:val="ListParagraph"/>
+        <w:numPr>
+          <w:ilvl w:val="0"/>
+          <w:numId w:val="8"/>
+        </w:numPr>
+        <w:rPr>
+          <w:ins w:id="36" w:author="Matthew Peterson" w:date="2017-03-10T10:31:00Z"/>
+          <w:lang w:val="en-US"/>
+        </w:rPr>
+        <w:pPrChange w:id="37" w:author="Matthew Peterson" w:date="2017-03-10T10:31:00Z">
+          <w:pPr>
+            <w:pStyle w:val="ListParagraph"/>
+            <w:numPr>
+              <w:numId w:val="2"/>
+            </w:numPr>
+            <w:ind w:hanging="360"/>
+          </w:pPr>
+        </w:pPrChange>
+      </w:pPr>
+      <w:ins w:id="38" w:author="Matthew Peterson" w:date="2017-03-10T10:31:00Z">
+        <w:r>
+          <w:rPr>
+            <w:lang w:val="en-US"/>
+          </w:rPr>
+          <w:t>User interface should be MVVM</w:t>
+        </w:r>
+      </w:ins>
+      <w:ins w:id="39" w:author="Matthew Peterson" w:date="2017-03-10T10:32:00Z">
+        <w:r>
+          <w:rPr>
+            <w:lang w:val="en-US"/>
+          </w:rPr>
+          <w:t>.</w:t>
+        </w:r>
+      </w:ins>
+    </w:p>
+    <w:p>
+      <w:pPr>
+        <w:pStyle w:val="ListParagraph"/>
+        <w:numPr>
+          <w:ilvl w:val="0"/>
+          <w:numId w:val="8"/>
+        </w:numPr>
+        <w:rPr>
+          <w:ins w:id="40" w:author="Matthew Peterson" w:date="2017-03-10T10:33:00Z"/>
+          <w:lang w:val="en-US"/>
+        </w:rPr>
+        <w:pPrChange w:id="41" w:author="Matthew Peterson" w:date="2017-03-10T10:31:00Z">
+          <w:pPr>
+            <w:pStyle w:val="ListParagraph"/>
+            <w:numPr>
+              <w:numId w:val="2"/>
+            </w:numPr>
+            <w:ind w:hanging="360"/>
+          </w:pPr>
+        </w:pPrChange>
+      </w:pPr>
+      <w:ins w:id="42" w:author="Matthew Peterson" w:date="2017-03-10T10:32:00Z">
+        <w:r>
+          <w:rPr>
+            <w:lang w:val="en-US"/>
+          </w:rPr>
+          <w:lastRenderedPageBreak/>
+          <w:t>Main class library should be called Core.</w:t>
+        </w:r>
+      </w:ins>
+    </w:p>
+    <w:p>
+      <w:pPr>
+        <w:pStyle w:val="ListParagraph"/>
+        <w:numPr>
+          <w:ilvl w:val="0"/>
+          <w:numId w:val="8"/>
+        </w:numPr>
+        <w:rPr>
+          <w:ins w:id="43" w:author="Matthew Peterson" w:date="2017-03-10T10:34:00Z"/>
+          <w:lang w:val="en-US"/>
+        </w:rPr>
+        <w:pPrChange w:id="44" w:author="Matthew Peterson" w:date="2017-03-10T10:33:00Z">
+          <w:pPr>
+            <w:pStyle w:val="ListParagraph"/>
+            <w:numPr>
+              <w:numId w:val="2"/>
+            </w:numPr>
+            <w:ind w:hanging="360"/>
+          </w:pPr>
+        </w:pPrChange>
+      </w:pPr>
+      <w:ins w:id="45" w:author="Matthew Peterson" w:date="2017-03-10T10:33:00Z">
+        <w:r>
+          <w:rPr>
+            <w:lang w:val="en-US"/>
+          </w:rPr>
+          <w:t>Unit tests will be used, TDD.</w:t>
+        </w:r>
+      </w:ins>
+    </w:p>
+    <w:p>
+      <w:pPr>
+        <w:pStyle w:val="ListParagraph"/>
+        <w:numPr>
+          <w:ilvl w:val="0"/>
+          <w:numId w:val="8"/>
+        </w:numPr>
+        <w:rPr>
+          <w:ins w:id="46" w:author="Matthew Peterson" w:date="2017-03-10T10:38:00Z"/>
+          <w:lang w:val="en-US"/>
+        </w:rPr>
+        <w:pPrChange w:id="47" w:author="Matthew Peterson" w:date="2017-03-10T10:33:00Z">
+          <w:pPr>
+            <w:pStyle w:val="ListParagraph"/>
+            <w:numPr>
+              <w:numId w:val="2"/>
+            </w:numPr>
+            <w:ind w:hanging="360"/>
+          </w:pPr>
+        </w:pPrChange>
+      </w:pPr>
+      <w:ins w:id="48" w:author="Matthew Peterson" w:date="2017-03-10T10:34:00Z">
+        <w:r>
+          <w:rPr>
+            <w:lang w:val="en-US"/>
+          </w:rPr>
+          <w:t>File management will be done by Data Access Layer.</w:t>
+        </w:r>
+      </w:ins>
+    </w:p>
+    <w:p>
+      <w:pPr>
+        <w:pStyle w:val="ListParagraph"/>
+        <w:numPr>
+          <w:ilvl w:val="0"/>
+          <w:numId w:val="8"/>
+        </w:numPr>
+        <w:rPr>
+          <w:lang w:val="en-US"/>
+          <w:rPrChange w:id="49" w:author="Matthew Peterson" w:date="2017-03-10T10:33:00Z">
+            <w:rPr>
+              <w:lang w:val="en-US"/>
+            </w:rPr>
+          </w:rPrChange>
+        </w:rPr>
+        <w:pPrChange w:id="50" w:author="Matthew Peterson" w:date="2017-03-10T10:33:00Z">
+          <w:pPr>
+            <w:pStyle w:val="ListParagraph"/>
+            <w:numPr>
+              <w:numId w:val="2"/>
+            </w:numPr>
+            <w:ind w:hanging="360"/>
+          </w:pPr>
+        </w:pPrChange>
+      </w:pPr>
+      <w:ins w:id="51" w:author="Matthew Peterson" w:date="2017-03-10T10:38:00Z">
+        <w:r>
+          <w:rPr>
+            <w:lang w:val="en-US"/>
+          </w:rPr>
+          <w:t>The code should follow the SOLID principals.</w:t>
+        </w:r>
+      </w:ins>
+      <w:bookmarkStart w:id="52" w:name="_GoBack"/>
+      <w:bookmarkEnd w:id="52"/>
     </w:p>
     <w:p>
       <w:pPr>
@@ -696,7 +1183,6 @@
         <w:rPr>
           <w:lang w:val="en-US"/>
         </w:rPr>
-        <w:lastRenderedPageBreak/>
         <w:t>I</w:t>
       </w:r>
       <w:r>
@@ -928,6 +1414,7 @@
           <w:lang w:val="en-US"/>
         </w:rPr>
       </w:pPr>
+      <w:proofErr w:type="spellStart"/>
       <w:r>
         <w:rPr>
           <w:lang w:val="en-US"/>
@@ -939,7 +1426,15 @@
           <w:rStyle w:val="3oh-"/>
           <w:lang w:val="en-US"/>
         </w:rPr>
-        <w:t xml:space="preserve">edviga Arta </w:t>
+        <w:t>edviga</w:t>
+      </w:r>
+      <w:proofErr w:type="spellEnd"/>
+      <w:r>
+        <w:rPr>
+          <w:rStyle w:val="3oh-"/>
+          <w:lang w:val="en-US"/>
+        </w:rPr>
+        <w:t xml:space="preserve"> Arta </w:t>
       </w:r>
       <w:proofErr w:type="spellStart"/>
       <w:r>
@@ -1065,8 +1560,6 @@
           <w:lang w:val="en-US"/>
         </w:rPr>
       </w:pPr>
-      <w:bookmarkStart w:id="0" w:name="_GoBack"/>
-      <w:bookmarkEnd w:id="0"/>
     </w:p>
     <w:sectPr>
       <w:pgSz w:w="11906" w:h="16838"/>
@@ -1081,6 +1574,230 @@
 <file path=word/numbering.xml><?xml version="1.0" encoding="utf-8"?>
 <w:numbering xmlns:wpc="http://schemas.microsoft.com/office/word/2010/wordprocessingCanvas" xmlns:cx="http://schemas.microsoft.com/office/drawing/2014/chartex" xmlns:cx1="http://schemas.microsoft.com/office/drawing/2015/9/8/chartex" xmlns:cx2="http://schemas.microsoft.com/office/drawing/2015/10/21/chartex" xmlns:cx3="http://schemas.microsoft.com/office/drawing/2016/5/9/chartex" xmlns:cx4="http://schemas.microsoft.com/office/drawing/2016/5/10/chartex" xmlns:cx5="http://schemas.microsoft.com/office/drawing/2016/5/11/chartex" xmlns:mc="http://schemas.openxmlformats.org/markup-compatibility/2006" xmlns:o="urn:schemas-microsoft-com:office:office" xmlns:r="http://schemas.openxmlformats.org/officeDocument/2006/relationships" xmlns:m="http://schemas.openxmlformats.org/officeDocument/2006/math" xmlns:v="urn:schemas-microsoft-com:vml" xmlns:wp14="http://schemas.microsoft.com/office/word/2010/wordprocessingDrawing" xmlns:wp="http://schemas.openxmlformats.org/drawingml/2006/wordprocessingDrawing" xmlns:w10="urn:schemas-microsoft-com:office:word" xmlns:w="http://schemas.openxmlformats.org/wordprocessingml/2006/main" xmlns:w14="http://schemas.microsoft.com/office/word/2010/wordml" xmlns:w15="http://schemas.microsoft.com/office/word/2012/wordml" xmlns:w16se="http://schemas.microsoft.com/office/word/2015/wordml/symex" xmlns:wpg="http://schemas.microsoft.com/office/word/2010/wordprocessingGroup" xmlns:wpi="http://schemas.microsoft.com/office/word/2010/wordprocessingInk" xmlns:wne="http://schemas.microsoft.com/office/word/2006/wordml" xmlns:wps="http://schemas.microsoft.com/office/word/2010/wordprocessingShape" mc:Ignorable="w14 w15 w16se wp14">
   <w:abstractNum w:abstractNumId="0" w15:restartNumberingAfterBreak="0">
+    <w:nsid w:val="0283796F"/>
+    <w:multiLevelType w:val="hybridMultilevel"/>
+    <w:tmpl w:val="D040C584"/>
+    <w:lvl w:ilvl="0" w:tplc="165ACC4A">
+      <w:numFmt w:val="bullet"/>
+      <w:lvlText w:val="-"/>
+      <w:lvlJc w:val="left"/>
+      <w:pPr>
+        <w:ind w:left="720" w:hanging="360"/>
+      </w:pPr>
+      <w:rPr>
+        <w:rFonts w:ascii="Calibri" w:eastAsiaTheme="minorHAnsi" w:hAnsi="Calibri" w:cs="Calibri" w:hint="default"/>
+      </w:rPr>
+    </w:lvl>
+    <w:lvl w:ilvl="1" w:tplc="04090003" w:tentative="1">
+      <w:start w:val="1"/>
+      <w:numFmt w:val="bullet"/>
+      <w:lvlText w:val="o"/>
+      <w:lvlJc w:val="left"/>
+      <w:pPr>
+        <w:ind w:left="1440" w:hanging="360"/>
+      </w:pPr>
+      <w:rPr>
+        <w:rFonts w:ascii="Courier New" w:hAnsi="Courier New" w:cs="Courier New" w:hint="default"/>
+      </w:rPr>
+    </w:lvl>
+    <w:lvl w:ilvl="2" w:tplc="04090005" w:tentative="1">
+      <w:start w:val="1"/>
+      <w:numFmt w:val="bullet"/>
+      <w:lvlText w:val=""/>
+      <w:lvlJc w:val="left"/>
+      <w:pPr>
+        <w:ind w:left="2160" w:hanging="360"/>
+      </w:pPr>
+      <w:rPr>
+        <w:rFonts w:ascii="Wingdings" w:hAnsi="Wingdings" w:hint="default"/>
+      </w:rPr>
+    </w:lvl>
+    <w:lvl w:ilvl="3" w:tplc="04090001" w:tentative="1">
+      <w:start w:val="1"/>
+      <w:numFmt w:val="bullet"/>
+      <w:lvlText w:val=""/>
+      <w:lvlJc w:val="left"/>
+      <w:pPr>
+        <w:ind w:left="2880" w:hanging="360"/>
+      </w:pPr>
+      <w:rPr>
+        <w:rFonts w:ascii="Symbol" w:hAnsi="Symbol" w:hint="default"/>
+      </w:rPr>
+    </w:lvl>
+    <w:lvl w:ilvl="4" w:tplc="04090003" w:tentative="1">
+      <w:start w:val="1"/>
+      <w:numFmt w:val="bullet"/>
+      <w:lvlText w:val="o"/>
+      <w:lvlJc w:val="left"/>
+      <w:pPr>
+        <w:ind w:left="3600" w:hanging="360"/>
+      </w:pPr>
+      <w:rPr>
+        <w:rFonts w:ascii="Courier New" w:hAnsi="Courier New" w:cs="Courier New" w:hint="default"/>
+      </w:rPr>
+    </w:lvl>
+    <w:lvl w:ilvl="5" w:tplc="04090005" w:tentative="1">
+      <w:start w:val="1"/>
+      <w:numFmt w:val="bullet"/>
+      <w:lvlText w:val=""/>
+      <w:lvlJc w:val="left"/>
+      <w:pPr>
+        <w:ind w:left="4320" w:hanging="360"/>
+      </w:pPr>
+      <w:rPr>
+        <w:rFonts w:ascii="Wingdings" w:hAnsi="Wingdings" w:hint="default"/>
+      </w:rPr>
+    </w:lvl>
+    <w:lvl w:ilvl="6" w:tplc="04090001" w:tentative="1">
+      <w:start w:val="1"/>
+      <w:numFmt w:val="bullet"/>
+      <w:lvlText w:val=""/>
+      <w:lvlJc w:val="left"/>
+      <w:pPr>
+        <w:ind w:left="5040" w:hanging="360"/>
+      </w:pPr>
+      <w:rPr>
+        <w:rFonts w:ascii="Symbol" w:hAnsi="Symbol" w:hint="default"/>
+      </w:rPr>
+    </w:lvl>
+    <w:lvl w:ilvl="7" w:tplc="04090003" w:tentative="1">
+      <w:start w:val="1"/>
+      <w:numFmt w:val="bullet"/>
+      <w:lvlText w:val="o"/>
+      <w:lvlJc w:val="left"/>
+      <w:pPr>
+        <w:ind w:left="5760" w:hanging="360"/>
+      </w:pPr>
+      <w:rPr>
+        <w:rFonts w:ascii="Courier New" w:hAnsi="Courier New" w:cs="Courier New" w:hint="default"/>
+      </w:rPr>
+    </w:lvl>
+    <w:lvl w:ilvl="8" w:tplc="04090005" w:tentative="1">
+      <w:start w:val="1"/>
+      <w:numFmt w:val="bullet"/>
+      <w:lvlText w:val=""/>
+      <w:lvlJc w:val="left"/>
+      <w:pPr>
+        <w:ind w:left="6480" w:hanging="360"/>
+      </w:pPr>
+      <w:rPr>
+        <w:rFonts w:ascii="Wingdings" w:hAnsi="Wingdings" w:hint="default"/>
+      </w:rPr>
+    </w:lvl>
+  </w:abstractNum>
+  <w:abstractNum w:abstractNumId="1" w15:restartNumberingAfterBreak="0">
+    <w:nsid w:val="06E9374E"/>
+    <w:multiLevelType w:val="hybridMultilevel"/>
+    <w:tmpl w:val="E3E46494"/>
+    <w:lvl w:ilvl="0" w:tplc="165ACC4A">
+      <w:numFmt w:val="bullet"/>
+      <w:lvlText w:val="-"/>
+      <w:lvlJc w:val="left"/>
+      <w:pPr>
+        <w:ind w:left="720" w:hanging="360"/>
+      </w:pPr>
+      <w:rPr>
+        <w:rFonts w:ascii="Calibri" w:eastAsiaTheme="minorHAnsi" w:hAnsi="Calibri" w:cs="Calibri" w:hint="default"/>
+      </w:rPr>
+    </w:lvl>
+    <w:lvl w:ilvl="1" w:tplc="04090003" w:tentative="1">
+      <w:start w:val="1"/>
+      <w:numFmt w:val="bullet"/>
+      <w:lvlText w:val="o"/>
+      <w:lvlJc w:val="left"/>
+      <w:pPr>
+        <w:ind w:left="1440" w:hanging="360"/>
+      </w:pPr>
+      <w:rPr>
+        <w:rFonts w:ascii="Courier New" w:hAnsi="Courier New" w:cs="Courier New" w:hint="default"/>
+      </w:rPr>
+    </w:lvl>
+    <w:lvl w:ilvl="2" w:tplc="04090005" w:tentative="1">
+      <w:start w:val="1"/>
+      <w:numFmt w:val="bullet"/>
+      <w:lvlText w:val=""/>
+      <w:lvlJc w:val="left"/>
+      <w:pPr>
+        <w:ind w:left="2160" w:hanging="360"/>
+      </w:pPr>
+      <w:rPr>
+        <w:rFonts w:ascii="Wingdings" w:hAnsi="Wingdings" w:hint="default"/>
+      </w:rPr>
+    </w:lvl>
+    <w:lvl w:ilvl="3" w:tplc="04090001" w:tentative="1">
+      <w:start w:val="1"/>
+      <w:numFmt w:val="bullet"/>
+      <w:lvlText w:val=""/>
+      <w:lvlJc w:val="left"/>
+      <w:pPr>
+        <w:ind w:left="2880" w:hanging="360"/>
+      </w:pPr>
+      <w:rPr>
+        <w:rFonts w:ascii="Symbol" w:hAnsi="Symbol" w:hint="default"/>
+      </w:rPr>
+    </w:lvl>
+    <w:lvl w:ilvl="4" w:tplc="04090003" w:tentative="1">
+      <w:start w:val="1"/>
+      <w:numFmt w:val="bullet"/>
+      <w:lvlText w:val="o"/>
+      <w:lvlJc w:val="left"/>
+      <w:pPr>
+        <w:ind w:left="3600" w:hanging="360"/>
+      </w:pPr>
+      <w:rPr>
+        <w:rFonts w:ascii="Courier New" w:hAnsi="Courier New" w:cs="Courier New" w:hint="default"/>
+      </w:rPr>
+    </w:lvl>
+    <w:lvl w:ilvl="5" w:tplc="04090005" w:tentative="1">
+      <w:start w:val="1"/>
+      <w:numFmt w:val="bullet"/>
+      <w:lvlText w:val=""/>
+      <w:lvlJc w:val="left"/>
+      <w:pPr>
+        <w:ind w:left="4320" w:hanging="360"/>
+      </w:pPr>
+      <w:rPr>
+        <w:rFonts w:ascii="Wingdings" w:hAnsi="Wingdings" w:hint="default"/>
+      </w:rPr>
+    </w:lvl>
+    <w:lvl w:ilvl="6" w:tplc="04090001" w:tentative="1">
+      <w:start w:val="1"/>
+      <w:numFmt w:val="bullet"/>
+      <w:lvlText w:val=""/>
+      <w:lvlJc w:val="left"/>
+      <w:pPr>
+        <w:ind w:left="5040" w:hanging="360"/>
+      </w:pPr>
+      <w:rPr>
+        <w:rFonts w:ascii="Symbol" w:hAnsi="Symbol" w:hint="default"/>
+      </w:rPr>
+    </w:lvl>
+    <w:lvl w:ilvl="7" w:tplc="04090003" w:tentative="1">
+      <w:start w:val="1"/>
+      <w:numFmt w:val="bullet"/>
+      <w:lvlText w:val="o"/>
+      <w:lvlJc w:val="left"/>
+      <w:pPr>
+        <w:ind w:left="5760" w:hanging="360"/>
+      </w:pPr>
+      <w:rPr>
+        <w:rFonts w:ascii="Courier New" w:hAnsi="Courier New" w:cs="Courier New" w:hint="default"/>
+      </w:rPr>
+    </w:lvl>
+    <w:lvl w:ilvl="8" w:tplc="04090005" w:tentative="1">
+      <w:start w:val="1"/>
+      <w:numFmt w:val="bullet"/>
+      <w:lvlText w:val=""/>
+      <w:lvlJc w:val="left"/>
+      <w:pPr>
+        <w:ind w:left="6480" w:hanging="360"/>
+      </w:pPr>
+      <w:rPr>
+        <w:rFonts w:ascii="Wingdings" w:hAnsi="Wingdings" w:hint="default"/>
+      </w:rPr>
+    </w:lvl>
+  </w:abstractNum>
+  <w:abstractNum w:abstractNumId="2" w15:restartNumberingAfterBreak="0">
     <w:nsid w:val="0F4B6034"/>
     <w:multiLevelType w:val="hybridMultilevel"/>
     <w:tmpl w:val="CC1252A8"/>
@@ -1192,7 +1909,7 @@
       </w:rPr>
     </w:lvl>
   </w:abstractNum>
-  <w:abstractNum w:abstractNumId="1" w15:restartNumberingAfterBreak="0">
+  <w:abstractNum w:abstractNumId="3" w15:restartNumberingAfterBreak="0">
     <w:nsid w:val="1BC21F61"/>
     <w:multiLevelType w:val="hybridMultilevel"/>
     <w:tmpl w:val="D6E2146A"/>
@@ -1304,7 +2021,7 @@
       </w:rPr>
     </w:lvl>
   </w:abstractNum>
-  <w:abstractNum w:abstractNumId="2" w15:restartNumberingAfterBreak="0">
+  <w:abstractNum w:abstractNumId="4" w15:restartNumberingAfterBreak="0">
     <w:nsid w:val="2F9476D6"/>
     <w:multiLevelType w:val="hybridMultilevel"/>
     <w:tmpl w:val="BF42BFAA"/>
@@ -1416,7 +2133,7 @@
       </w:rPr>
     </w:lvl>
   </w:abstractNum>
-  <w:abstractNum w:abstractNumId="3" w15:restartNumberingAfterBreak="0">
+  <w:abstractNum w:abstractNumId="5" w15:restartNumberingAfterBreak="0">
     <w:nsid w:val="47484B89"/>
     <w:multiLevelType w:val="hybridMultilevel"/>
     <w:tmpl w:val="57166098"/>
@@ -1528,7 +2245,7 @@
       </w:rPr>
     </w:lvl>
   </w:abstractNum>
-  <w:abstractNum w:abstractNumId="4" w15:restartNumberingAfterBreak="0">
+  <w:abstractNum w:abstractNumId="6" w15:restartNumberingAfterBreak="0">
     <w:nsid w:val="4C285532"/>
     <w:multiLevelType w:val="hybridMultilevel"/>
     <w:tmpl w:val="6CE29704"/>
@@ -1641,7 +2358,7 @@
       </w:rPr>
     </w:lvl>
   </w:abstractNum>
-  <w:abstractNum w:abstractNumId="5" w15:restartNumberingAfterBreak="0">
+  <w:abstractNum w:abstractNumId="7" w15:restartNumberingAfterBreak="0">
     <w:nsid w:val="6EDB233C"/>
     <w:multiLevelType w:val="hybridMultilevel"/>
     <w:tmpl w:val="C9CE7400"/>
@@ -1782,24 +2499,38 @@
     </w:lvl>
   </w:abstractNum>
   <w:num w:numId="1">
+    <w:abstractNumId w:val="7"/>
+  </w:num>
+  <w:num w:numId="2">
+    <w:abstractNumId w:val="3"/>
+  </w:num>
+  <w:num w:numId="3">
+    <w:abstractNumId w:val="4"/>
+  </w:num>
+  <w:num w:numId="4">
+    <w:abstractNumId w:val="6"/>
+  </w:num>
+  <w:num w:numId="5">
     <w:abstractNumId w:val="5"/>
   </w:num>
-  <w:num w:numId="2">
+  <w:num w:numId="6">
+    <w:abstractNumId w:val="2"/>
+  </w:num>
+  <w:num w:numId="7">
     <w:abstractNumId w:val="1"/>
   </w:num>
-  <w:num w:numId="3">
-    <w:abstractNumId w:val="2"/>
-  </w:num>
-  <w:num w:numId="4">
-    <w:abstractNumId w:val="4"/>
-  </w:num>
-  <w:num w:numId="5">
-    <w:abstractNumId w:val="3"/>
-  </w:num>
-  <w:num w:numId="6">
+  <w:num w:numId="8">
     <w:abstractNumId w:val="0"/>
   </w:num>
 </w:numbering>
+</file>
+
+<file path=word/people.xml><?xml version="1.0" encoding="utf-8"?>
+<w15:people xmlns:wpc="http://schemas.microsoft.com/office/word/2010/wordprocessingCanvas" xmlns:cx="http://schemas.microsoft.com/office/drawing/2014/chartex" xmlns:cx1="http://schemas.microsoft.com/office/drawing/2015/9/8/chartex" xmlns:cx2="http://schemas.microsoft.com/office/drawing/2015/10/21/chartex" xmlns:cx3="http://schemas.microsoft.com/office/drawing/2016/5/9/chartex" xmlns:cx4="http://schemas.microsoft.com/office/drawing/2016/5/10/chartex" xmlns:cx5="http://schemas.microsoft.com/office/drawing/2016/5/11/chartex" xmlns:mc="http://schemas.openxmlformats.org/markup-compatibility/2006" xmlns:o="urn:schemas-microsoft-com:office:office" xmlns:r="http://schemas.openxmlformats.org/officeDocument/2006/relationships" xmlns:m="http://schemas.openxmlformats.org/officeDocument/2006/math" xmlns:v="urn:schemas-microsoft-com:vml" xmlns:wp14="http://schemas.microsoft.com/office/word/2010/wordprocessingDrawing" xmlns:wp="http://schemas.openxmlformats.org/drawingml/2006/wordprocessingDrawing" xmlns:w10="urn:schemas-microsoft-com:office:word" xmlns:w="http://schemas.openxmlformats.org/wordprocessingml/2006/main" xmlns:w14="http://schemas.microsoft.com/office/word/2010/wordml" xmlns:w15="http://schemas.microsoft.com/office/word/2012/wordml" xmlns:w16se="http://schemas.microsoft.com/office/word/2015/wordml/symex" xmlns:wpg="http://schemas.microsoft.com/office/word/2010/wordprocessingGroup" xmlns:wpi="http://schemas.microsoft.com/office/word/2010/wordprocessingInk" xmlns:wne="http://schemas.microsoft.com/office/word/2006/wordml" xmlns:wps="http://schemas.microsoft.com/office/word/2010/wordprocessingShape" mc:Ignorable="w14 w15 w16se wp14">
+  <w15:person w15:author="Matthew Peterson">
+    <w15:presenceInfo w15:providerId="Windows Live" w15:userId="faaf2a0196a21fbc"/>
+  </w15:person>
+</w15:people>
 </file>
 
 <file path=word/styles.xml><?xml version="1.0" encoding="utf-8"?>
@@ -1925,6 +2656,7 @@
     <w:lsdException w:name="HTML Sample" w:semiHidden="1" w:unhideWhenUsed="1"/>
     <w:lsdException w:name="HTML Typewriter" w:semiHidden="1" w:unhideWhenUsed="1"/>
     <w:lsdException w:name="HTML Variable" w:semiHidden="1" w:unhideWhenUsed="1"/>
+    <w:lsdException w:name="Normal Table" w:semiHidden="1" w:unhideWhenUsed="1"/>
     <w:lsdException w:name="annotation subject" w:semiHidden="1" w:unhideWhenUsed="1"/>
     <w:lsdException w:name="No List" w:semiHidden="1" w:unhideWhenUsed="1"/>
     <w:lsdException w:name="Outline List 1" w:semiHidden="1" w:unhideWhenUsed="1"/>
@@ -1970,9 +2702,11 @@
     <w:lsdException w:name="Table Subtle 1" w:semiHidden="1" w:unhideWhenUsed="1"/>
     <w:lsdException w:name="Table Subtle 2" w:semiHidden="1" w:unhideWhenUsed="1"/>
     <w:lsdException w:name="Table Web 1" w:semiHidden="1" w:unhideWhenUsed="1"/>
+    <w:lsdException w:name="Table Web 2" w:semiHidden="1" w:unhideWhenUsed="1"/>
     <w:lsdException w:name="Table Web 3" w:semiHidden="1" w:unhideWhenUsed="1"/>
     <w:lsdException w:name="Balloon Text" w:semiHidden="1" w:unhideWhenUsed="1"/>
     <w:lsdException w:name="Table Grid" w:uiPriority="39"/>
+    <w:lsdException w:name="Table Theme" w:semiHidden="1" w:unhideWhenUsed="1"/>
     <w:lsdException w:name="Placeholder Text" w:semiHidden="1"/>
     <w:lsdException w:name="No Spacing" w:uiPriority="1" w:qFormat="1"/>
     <w:lsdException w:name="Light Shading" w:uiPriority="60"/>
@@ -2666,7 +3400,7 @@
 </file>
 
 <file path=customXml/itemProps1.xml><?xml version="1.0" encoding="utf-8"?>
-<ds:datastoreItem xmlns:ds="http://schemas.openxmlformats.org/officeDocument/2006/customXml" ds:itemID="{852B77E1-C9C6-447E-BD4B-869814806495}">
+<ds:datastoreItem xmlns:ds="http://schemas.openxmlformats.org/officeDocument/2006/customXml" ds:itemID="{1BA1DE3F-6084-4E35-A0F8-F9EFCA829160}">
   <ds:schemaRefs>
     <ds:schemaRef ds:uri="http://schemas.openxmlformats.org/officeDocument/2006/bibliography"/>
   </ds:schemaRefs>

</xml_diff>

<commit_message>
Removed tracking off group contract
</commit_message>
<xml_diff>
--- a/Group Contract.docx
+++ b/Group Contract.docx
@@ -9,6 +9,8 @@
           <w:lang w:val="en-US"/>
         </w:rPr>
       </w:pPr>
+      <w:bookmarkStart w:id="0" w:name="_GoBack"/>
+      <w:bookmarkEnd w:id="0"/>
       <w:r>
         <w:rPr>
           <w:lang w:val="en-US"/>
@@ -163,7 +165,6 @@
           <w:numId w:val="6"/>
         </w:numPr>
         <w:rPr>
-          <w:ins w:id="0" w:author="Matthew Peterson" w:date="2017-03-10T10:12:00Z"/>
           <w:lang w:val="en-US"/>
         </w:rPr>
       </w:pPr>
@@ -215,22 +216,12 @@
           <w:lang w:val="en-US"/>
         </w:rPr>
       </w:pPr>
-      <w:ins w:id="1" w:author="Matthew Peterson" w:date="2017-03-10T10:12:00Z">
-        <w:r>
-          <w:rPr>
-            <w:lang w:val="en-US"/>
-          </w:rPr>
-          <w:t>In case of disagreement, a die is rolled to decide</w:t>
-        </w:r>
-      </w:ins>
-      <w:ins w:id="2" w:author="Matthew Peterson" w:date="2017-03-10T10:13:00Z">
-        <w:r>
-          <w:rPr>
-            <w:lang w:val="en-US"/>
-          </w:rPr>
-          <w:t xml:space="preserve"> what we do.</w:t>
-        </w:r>
-      </w:ins>
+      <w:r>
+        <w:rPr>
+          <w:lang w:val="en-US"/>
+        </w:rPr>
+        <w:t>In case of disagreement, a die is rolled to decide what we do.</w:t>
+      </w:r>
     </w:p>
     <w:p>
       <w:pPr>
@@ -430,7 +421,6 @@
           <w:numId w:val="2"/>
         </w:numPr>
         <w:rPr>
-          <w:ins w:id="3" w:author="Matthew Peterson" w:date="2017-03-10T10:04:00Z"/>
           <w:lang w:val="en-US"/>
         </w:rPr>
       </w:pPr>
@@ -465,27 +455,15 @@
       <w:pPr>
         <w:pStyle w:val="Heading1"/>
         <w:rPr>
-          <w:ins w:id="4" w:author="Matthew Peterson" w:date="2017-03-10T10:04:00Z"/>
-          <w:lang w:val="en-US"/>
-        </w:rPr>
-        <w:pPrChange w:id="5" w:author="Matthew Peterson" w:date="2017-03-10T10:04:00Z">
-          <w:pPr>
-            <w:pStyle w:val="ListParagraph"/>
-            <w:numPr>
-              <w:numId w:val="2"/>
-            </w:numPr>
-            <w:ind w:hanging="360"/>
-          </w:pPr>
-        </w:pPrChange>
-      </w:pPr>
-      <w:ins w:id="6" w:author="Matthew Peterson" w:date="2017-03-10T10:29:00Z">
-        <w:r>
-          <w:rPr>
-            <w:lang w:val="en-US"/>
-          </w:rPr>
-          <w:t>Naming Conventions</w:t>
-        </w:r>
-      </w:ins>
+          <w:lang w:val="en-US"/>
+        </w:rPr>
+      </w:pPr>
+      <w:r>
+        <w:rPr>
+          <w:lang w:val="en-US"/>
+        </w:rPr>
+        <w:t>Naming Conventions</w:t>
+      </w:r>
     </w:p>
     <w:p>
       <w:pPr>
@@ -495,27 +473,15 @@
           <w:numId w:val="7"/>
         </w:numPr>
         <w:rPr>
-          <w:ins w:id="7" w:author="Matthew Peterson" w:date="2017-03-10T10:06:00Z"/>
-          <w:lang w:val="en-US"/>
-        </w:rPr>
-        <w:pPrChange w:id="8" w:author="Matthew Peterson" w:date="2017-03-10T10:04:00Z">
-          <w:pPr>
-            <w:pStyle w:val="ListParagraph"/>
-            <w:numPr>
-              <w:numId w:val="2"/>
-            </w:numPr>
-            <w:ind w:hanging="360"/>
-          </w:pPr>
-        </w:pPrChange>
-      </w:pPr>
-      <w:ins w:id="9" w:author="Matthew Peterson" w:date="2017-03-10T10:06:00Z">
-        <w:r>
-          <w:rPr>
-            <w:lang w:val="en-US"/>
-          </w:rPr>
-          <w:t>Methods must describe what they do</w:t>
-        </w:r>
-      </w:ins>
+          <w:lang w:val="en-US"/>
+        </w:rPr>
+      </w:pPr>
+      <w:r>
+        <w:rPr>
+          <w:lang w:val="en-US"/>
+        </w:rPr>
+        <w:t>Methods must describe what they do</w:t>
+      </w:r>
     </w:p>
     <w:p>
       <w:pPr>
@@ -525,35 +491,21 @@
           <w:numId w:val="7"/>
         </w:numPr>
         <w:rPr>
-          <w:ins w:id="10" w:author="Matthew Peterson" w:date="2017-03-10T10:26:00Z"/>
-          <w:lang w:val="en-US"/>
-        </w:rPr>
-        <w:pPrChange w:id="11" w:author="Matthew Peterson" w:date="2017-03-10T10:04:00Z">
-          <w:pPr>
-            <w:pStyle w:val="ListParagraph"/>
-            <w:numPr>
-              <w:numId w:val="2"/>
-            </w:numPr>
-            <w:ind w:hanging="360"/>
-          </w:pPr>
-        </w:pPrChange>
-      </w:pPr>
-      <w:ins w:id="12" w:author="Matthew Peterson" w:date="2017-03-10T10:17:00Z">
-        <w:r>
-          <w:rPr>
-            <w:lang w:val="en-US"/>
-          </w:rPr>
-          <w:t>Global variables are named with an underscore at the beginning</w:t>
-        </w:r>
-      </w:ins>
-      <w:ins w:id="13" w:author="Matthew Peterson" w:date="2017-03-10T10:26:00Z">
-        <w:r>
-          <w:rPr>
-            <w:lang w:val="en-US"/>
-          </w:rPr>
-          <w:t>, unless they are constant.</w:t>
-        </w:r>
-      </w:ins>
+          <w:lang w:val="en-US"/>
+        </w:rPr>
+      </w:pPr>
+      <w:r>
+        <w:rPr>
+          <w:lang w:val="en-US"/>
+        </w:rPr>
+        <w:t>Global variables are named with an underscore at the beginning</w:t>
+      </w:r>
+      <w:r>
+        <w:rPr>
+          <w:lang w:val="en-US"/>
+        </w:rPr>
+        <w:t>, unless they are constant.</w:t>
+      </w:r>
     </w:p>
     <w:p>
       <w:pPr>
@@ -563,487 +515,721 @@
           <w:numId w:val="7"/>
         </w:numPr>
         <w:rPr>
-          <w:ins w:id="14" w:author="Matthew Peterson" w:date="2017-03-10T10:17:00Z"/>
-          <w:lang w:val="en-US"/>
-          <w:rPrChange w:id="15" w:author="Matthew Peterson" w:date="2017-03-10T10:26:00Z">
+          <w:lang w:val="en-US"/>
+        </w:rPr>
+      </w:pPr>
+      <w:r>
+        <w:rPr>
+          <w:lang w:val="en-US"/>
+        </w:rPr>
+        <w:t>Constant variables are all upper case.</w:t>
+      </w:r>
+    </w:p>
+    <w:p>
+      <w:pPr>
+        <w:pStyle w:val="ListParagraph"/>
+        <w:numPr>
+          <w:ilvl w:val="0"/>
+          <w:numId w:val="7"/>
+        </w:numPr>
+        <w:rPr>
+          <w:lang w:val="en-US"/>
+        </w:rPr>
+      </w:pPr>
+      <w:r>
+        <w:rPr>
+          <w:lang w:val="en-US"/>
+        </w:rPr>
+        <w:t>Variables always start with lower case and methods always start with upper case, and then camel case is used after.</w:t>
+      </w:r>
+    </w:p>
+    <w:p>
+      <w:pPr>
+        <w:pStyle w:val="ListParagraph"/>
+        <w:numPr>
+          <w:ilvl w:val="0"/>
+          <w:numId w:val="7"/>
+        </w:numPr>
+        <w:rPr>
+          <w:lang w:val="en-US"/>
+        </w:rPr>
+      </w:pPr>
+      <w:r>
+        <w:rPr>
+          <w:lang w:val="en-US"/>
+        </w:rPr>
+        <w:t>Parameters of methods are all lower case</w:t>
+      </w:r>
+      <w:r>
+        <w:rPr>
+          <w:lang w:val="en-US"/>
+        </w:rPr>
+        <w:t>.</w:t>
+      </w:r>
+    </w:p>
+    <w:p>
+      <w:pPr>
+        <w:pStyle w:val="ListParagraph"/>
+        <w:numPr>
+          <w:ilvl w:val="0"/>
+          <w:numId w:val="7"/>
+        </w:numPr>
+        <w:rPr>
+          <w:lang w:val="en-US"/>
+        </w:rPr>
+      </w:pPr>
+      <w:r>
+        <w:rPr>
+          <w:lang w:val="en-US"/>
+        </w:rPr>
+        <w:t>Variables should describe what they are.</w:t>
+      </w:r>
+    </w:p>
+    <w:p>
+      <w:pPr>
+        <w:pStyle w:val="ListParagraph"/>
+        <w:numPr>
+          <w:ilvl w:val="0"/>
+          <w:numId w:val="7"/>
+        </w:numPr>
+        <w:rPr>
+          <w:lang w:val="en-US"/>
+        </w:rPr>
+      </w:pPr>
+      <w:r>
+        <w:rPr>
+          <w:lang w:val="en-US"/>
+        </w:rPr>
+        <w:t>Properties named like methods.</w:t>
+      </w:r>
+    </w:p>
+    <w:p>
+      <w:pPr>
+        <w:pStyle w:val="Heading1"/>
+        <w:rPr>
+          <w:lang w:val="en-US"/>
+        </w:rPr>
+      </w:pPr>
+      <w:r>
+        <w:rPr>
+          <w:lang w:val="en-US"/>
+        </w:rPr>
+        <w:t>Architecture</w:t>
+      </w:r>
+    </w:p>
+    <w:p>
+      <w:pPr>
+        <w:pStyle w:val="ListParagraph"/>
+        <w:numPr>
+          <w:ilvl w:val="0"/>
+          <w:numId w:val="8"/>
+        </w:numPr>
+        <w:rPr>
+          <w:lang w:val="en-US"/>
+        </w:rPr>
+      </w:pPr>
+      <w:r>
+        <w:rPr>
+          <w:lang w:val="en-US"/>
+        </w:rPr>
+        <w:t>User interface should be MVVM.</w:t>
+      </w:r>
+    </w:p>
+    <w:p>
+      <w:pPr>
+        <w:pStyle w:val="ListParagraph"/>
+        <w:numPr>
+          <w:ilvl w:val="0"/>
+          <w:numId w:val="8"/>
+        </w:numPr>
+        <w:rPr>
+          <w:lang w:val="en-US"/>
+        </w:rPr>
+      </w:pPr>
+      <w:r>
+        <w:rPr>
+          <w:lang w:val="en-US"/>
+        </w:rPr>
+        <w:lastRenderedPageBreak/>
+        <w:t>Main class library should be called Core.</w:t>
+      </w:r>
+    </w:p>
+    <w:p>
+      <w:pPr>
+        <w:pStyle w:val="ListParagraph"/>
+        <w:numPr>
+          <w:ilvl w:val="0"/>
+          <w:numId w:val="8"/>
+        </w:numPr>
+        <w:rPr>
+          <w:lang w:val="en-US"/>
+        </w:rPr>
+      </w:pPr>
+      <w:r>
+        <w:rPr>
+          <w:lang w:val="en-US"/>
+        </w:rPr>
+        <w:t>Unit tests will be used, TDD.</w:t>
+      </w:r>
+    </w:p>
+    <w:p>
+      <w:pPr>
+        <w:pStyle w:val="ListParagraph"/>
+        <w:numPr>
+          <w:ilvl w:val="0"/>
+          <w:numId w:val="8"/>
+        </w:numPr>
+        <w:rPr>
+          <w:lang w:val="en-US"/>
+        </w:rPr>
+      </w:pPr>
+      <w:r>
+        <w:rPr>
+          <w:lang w:val="en-US"/>
+        </w:rPr>
+        <w:t>File management will be done by Data Access Layer.</w:t>
+      </w:r>
+    </w:p>
+    <w:p>
+      <w:pPr>
+        <w:pStyle w:val="ListParagraph"/>
+        <w:numPr>
+          <w:ilvl w:val="0"/>
+          <w:numId w:val="8"/>
+        </w:numPr>
+        <w:rPr>
+          <w:lang w:val="en-US"/>
+        </w:rPr>
+      </w:pPr>
+      <w:r>
+        <w:rPr>
+          <w:lang w:val="en-US"/>
+        </w:rPr>
+        <w:t>The code should follow the SOLID principals.</w:t>
+      </w:r>
+    </w:p>
+    <w:p>
+      <w:pPr>
+        <w:pStyle w:val="Heading1"/>
+        <w:rPr>
+          <w:lang w:val="en-US"/>
+        </w:rPr>
+      </w:pPr>
+      <w:r>
+        <w:rPr>
+          <w:lang w:val="en-US"/>
+        </w:rPr>
+        <w:t>Quality Assurance</w:t>
+      </w:r>
+    </w:p>
+    <w:p>
+      <w:pPr>
+        <w:pStyle w:val="ListParagraph"/>
+        <w:numPr>
+          <w:ilvl w:val="0"/>
+          <w:numId w:val="5"/>
+        </w:numPr>
+        <w:rPr>
+          <w:lang w:val="en-US"/>
+        </w:rPr>
+      </w:pPr>
+      <w:r>
+        <w:rPr>
+          <w:lang w:val="en-US"/>
+        </w:rPr>
+        <w:t>Completing tasks in the QA section of the scrum board is the top priority</w:t>
+      </w:r>
+    </w:p>
+    <w:p>
+      <w:pPr>
+        <w:pStyle w:val="ListParagraph"/>
+        <w:numPr>
+          <w:ilvl w:val="0"/>
+          <w:numId w:val="5"/>
+        </w:numPr>
+        <w:rPr>
+          <w:lang w:val="en-US"/>
+        </w:rPr>
+      </w:pPr>
+      <w:r>
+        <w:rPr>
+          <w:lang w:val="en-US"/>
+        </w:rPr>
+        <w:t>You cannot check tasks that you created (all grammar is checked by Matthew)</w:t>
+      </w:r>
+    </w:p>
+    <w:p>
+      <w:pPr>
+        <w:pStyle w:val="ListParagraph"/>
+        <w:numPr>
+          <w:ilvl w:val="0"/>
+          <w:numId w:val="5"/>
+        </w:numPr>
+        <w:rPr>
+          <w:lang w:val="en-US"/>
+        </w:rPr>
+      </w:pPr>
+      <w:r>
+        <w:rPr>
+          <w:lang w:val="en-US"/>
+        </w:rPr>
+        <w:t>You must follow the given criteria when checking tasks</w:t>
+      </w:r>
+    </w:p>
+    <w:p>
+      <w:pPr>
+        <w:pStyle w:val="ListParagraph"/>
+        <w:numPr>
+          <w:ilvl w:val="0"/>
+          <w:numId w:val="5"/>
+        </w:numPr>
+        <w:rPr>
+          <w:lang w:val="en-US"/>
+        </w:rPr>
+      </w:pPr>
+      <w:r>
+        <w:rPr>
+          <w:lang w:val="en-US"/>
+        </w:rPr>
+        <w:t xml:space="preserve">The scrum master will assign group members to </w:t>
+      </w:r>
+      <w:r>
+        <w:rPr>
+          <w:lang w:val="en-US"/>
+        </w:rPr>
+        <w:t>check tasks</w:t>
+      </w:r>
+    </w:p>
+    <w:p>
+      <w:pPr>
+        <w:pStyle w:val="Heading2"/>
+        <w:rPr>
+          <w:sz w:val="32"/>
+          <w:szCs w:val="32"/>
+          <w:lang w:val="en-US"/>
+        </w:rPr>
+      </w:pPr>
+      <w:r>
+        <w:rPr>
+          <w:sz w:val="32"/>
+          <w:szCs w:val="32"/>
+          <w:lang w:val="en-US"/>
+        </w:rPr>
+        <w:t xml:space="preserve">How you are expected to use </w:t>
+      </w:r>
+      <w:proofErr w:type="spellStart"/>
+      <w:r>
+        <w:rPr>
+          <w:sz w:val="32"/>
+          <w:szCs w:val="32"/>
+          <w:lang w:val="en-US"/>
+        </w:rPr>
+        <w:t>Git</w:t>
+      </w:r>
+      <w:proofErr w:type="spellEnd"/>
+      <w:r>
+        <w:rPr>
+          <w:sz w:val="32"/>
+          <w:szCs w:val="32"/>
+          <w:lang w:val="en-US"/>
+        </w:rPr>
+        <w:t xml:space="preserve"> / GitHub</w:t>
+      </w:r>
+    </w:p>
+    <w:p>
+      <w:pPr>
+        <w:pStyle w:val="ListParagraph"/>
+        <w:numPr>
+          <w:ilvl w:val="0"/>
+          <w:numId w:val="2"/>
+        </w:numPr>
+        <w:rPr>
+          <w:lang w:val="en-US"/>
+        </w:rPr>
+      </w:pPr>
+      <w:r>
+        <w:rPr>
+          <w:lang w:val="en-US"/>
+        </w:rPr>
+        <w:t>Only change one method per commit.</w:t>
+      </w:r>
+    </w:p>
+    <w:p>
+      <w:pPr>
+        <w:pStyle w:val="ListParagraph"/>
+        <w:numPr>
+          <w:ilvl w:val="0"/>
+          <w:numId w:val="2"/>
+        </w:numPr>
+        <w:rPr>
+          <w:lang w:val="en-US"/>
+        </w:rPr>
+      </w:pPr>
+      <w:r>
+        <w:rPr>
+          <w:lang w:val="en-US"/>
+        </w:rPr>
+        <w:t>Expected to make decent comments.</w:t>
+      </w:r>
+    </w:p>
+    <w:p>
+      <w:pPr>
+        <w:pStyle w:val="ListParagraph"/>
+        <w:numPr>
+          <w:ilvl w:val="0"/>
+          <w:numId w:val="2"/>
+        </w:numPr>
+        <w:rPr>
+          <w:lang w:val="en-US"/>
+        </w:rPr>
+      </w:pPr>
+      <w:r>
+        <w:rPr>
+          <w:lang w:val="en-US"/>
+        </w:rPr>
+        <w:t>Sync whenever you leave your computer and when</w:t>
+      </w:r>
+      <w:r>
+        <w:rPr>
+          <w:lang w:val="en-US"/>
+        </w:rPr>
+        <w:t>ever</w:t>
+      </w:r>
+      <w:r>
+        <w:rPr>
+          <w:lang w:val="en-US"/>
+        </w:rPr>
+        <w:t xml:space="preserve"> you feel </w:t>
+      </w:r>
+      <w:r>
+        <w:rPr>
+          <w:lang w:val="en-US"/>
+        </w:rPr>
+        <w:t xml:space="preserve">it </w:t>
+      </w:r>
+      <w:r>
+        <w:rPr>
+          <w:lang w:val="en-US"/>
+        </w:rPr>
+        <w:t>is necessary.</w:t>
+      </w:r>
+    </w:p>
+    <w:p>
+      <w:pPr>
+        <w:pStyle w:val="Heading1"/>
+        <w:rPr>
+          <w:lang w:val="en-US"/>
+        </w:rPr>
+      </w:pPr>
+      <w:r>
+        <w:rPr>
+          <w:lang w:val="en-US"/>
+        </w:rPr>
+        <w:t>Logging</w:t>
+      </w:r>
+    </w:p>
+    <w:p>
+      <w:pPr>
+        <w:pStyle w:val="ListParagraph"/>
+        <w:numPr>
+          <w:ilvl w:val="0"/>
+          <w:numId w:val="2"/>
+        </w:numPr>
+        <w:rPr>
+          <w:lang w:val="en-US"/>
+        </w:rPr>
+      </w:pPr>
+      <w:r>
+        <w:rPr>
+          <w:lang w:val="en-US"/>
+        </w:rPr>
+        <w:t>There should be an entry in the log every day</w:t>
+      </w:r>
+      <w:r>
+        <w:rPr>
+          <w:lang w:val="en-US"/>
+        </w:rPr>
+        <w:t xml:space="preserve"> that</w:t>
+      </w:r>
+      <w:r>
+        <w:rPr>
+          <w:lang w:val="en-US"/>
+        </w:rPr>
+        <w:t xml:space="preserve"> work is done.</w:t>
+      </w:r>
+    </w:p>
+    <w:p>
+      <w:pPr>
+        <w:pStyle w:val="ListParagraph"/>
+        <w:numPr>
+          <w:ilvl w:val="0"/>
+          <w:numId w:val="2"/>
+        </w:numPr>
+        <w:rPr>
+          <w:lang w:val="en-US"/>
+        </w:rPr>
+      </w:pPr>
+      <w:r>
+        <w:rPr>
+          <w:lang w:val="en-US"/>
+        </w:rPr>
+        <w:t>I</w:t>
+      </w:r>
+      <w:r>
+        <w:rPr>
+          <w:lang w:val="en-US"/>
+        </w:rPr>
+        <w:t>t is the</w:t>
+      </w:r>
+      <w:r>
+        <w:rPr>
+          <w:lang w:val="en-US"/>
+        </w:rPr>
+        <w:t xml:space="preserve"> common responsibility to ensure the log is written.</w:t>
+      </w:r>
+    </w:p>
+    <w:p>
+      <w:pPr>
+        <w:pStyle w:val="ListParagraph"/>
+        <w:numPr>
+          <w:ilvl w:val="0"/>
+          <w:numId w:val="2"/>
+        </w:numPr>
+        <w:rPr>
+          <w:lang w:val="en-US"/>
+        </w:rPr>
+      </w:pPr>
+      <w:r>
+        <w:rPr>
+          <w:lang w:val="en-US"/>
+        </w:rPr>
+        <w:t>During meetings a secretary is assigned to write a summary of the meetings.</w:t>
+      </w:r>
+    </w:p>
+    <w:p>
+      <w:pPr>
+        <w:pStyle w:val="ListParagraph"/>
+        <w:numPr>
+          <w:ilvl w:val="0"/>
+          <w:numId w:val="2"/>
+        </w:numPr>
+        <w:rPr>
+          <w:lang w:val="en-US"/>
+        </w:rPr>
+      </w:pPr>
+      <w:r>
+        <w:rPr>
+          <w:lang w:val="en-US"/>
+        </w:rPr>
+        <w:t>The scrum master will choose the secretary</w:t>
+      </w:r>
+    </w:p>
+    <w:p>
+      <w:pPr>
+        <w:pStyle w:val="Heading1"/>
+        <w:rPr>
+          <w:lang w:val="en-US"/>
+        </w:rPr>
+      </w:pPr>
+      <w:r>
+        <w:rPr>
+          <w:lang w:val="en-US"/>
+        </w:rPr>
+        <w:t>Voting</w:t>
+      </w:r>
+    </w:p>
+    <w:p>
+      <w:pPr>
+        <w:pStyle w:val="ListParagraph"/>
+        <w:numPr>
+          <w:ilvl w:val="0"/>
+          <w:numId w:val="2"/>
+        </w:numPr>
+        <w:rPr>
+          <w:lang w:val="en-US"/>
+        </w:rPr>
+      </w:pPr>
+      <w:r>
+        <w:rPr>
+          <w:lang w:val="en-US"/>
+        </w:rPr>
+        <w:t>All votes are equal</w:t>
+      </w:r>
+    </w:p>
+    <w:p>
+      <w:pPr>
+        <w:pStyle w:val="ListParagraph"/>
+        <w:numPr>
+          <w:ilvl w:val="0"/>
+          <w:numId w:val="2"/>
+        </w:numPr>
+        <w:rPr>
+          <w:lang w:val="en-US"/>
+        </w:rPr>
+      </w:pPr>
+      <w:r>
+        <w:rPr>
+          <w:lang w:val="en-US"/>
+        </w:rPr>
+        <w:t>You cannot abstain</w:t>
+      </w:r>
+    </w:p>
+    <w:p>
+      <w:pPr>
+        <w:pStyle w:val="Heading1"/>
+        <w:rPr>
+          <w:lang w:val="en-US"/>
+        </w:rPr>
+      </w:pPr>
+      <w:r>
+        <w:rPr>
+          <w:lang w:val="en-US"/>
+        </w:rPr>
+        <w:t>Amending the contract</w:t>
+      </w:r>
+    </w:p>
+    <w:p>
+      <w:pPr>
+        <w:pStyle w:val="ListParagraph"/>
+        <w:numPr>
+          <w:ilvl w:val="0"/>
+          <w:numId w:val="2"/>
+        </w:numPr>
+        <w:rPr>
+          <w:lang w:val="en-US"/>
+        </w:rPr>
+      </w:pPr>
+      <w:r>
+        <w:rPr>
+          <w:lang w:val="en-US"/>
+        </w:rPr>
+        <w:t>To amend the contract, a</w:t>
+      </w:r>
+      <w:r>
+        <w:rPr>
+          <w:lang w:val="en-US"/>
+        </w:rPr>
+        <w:t>n</w:t>
+      </w:r>
+      <w:r>
+        <w:rPr>
+          <w:lang w:val="en-US"/>
+        </w:rPr>
+        <w:t xml:space="preserve"> </w:t>
+      </w:r>
+      <w:r>
+        <w:rPr>
+          <w:lang w:val="en-US"/>
+        </w:rPr>
+        <w:t>80%</w:t>
+      </w:r>
+      <w:r>
+        <w:rPr>
+          <w:lang w:val="en-US"/>
+        </w:rPr>
+        <w:t xml:space="preserve"> vote </w:t>
+      </w:r>
+      <w:r>
+        <w:rPr>
+          <w:lang w:val="en-US"/>
+        </w:rPr>
+        <w:t xml:space="preserve">is </w:t>
+      </w:r>
+      <w:r>
+        <w:rPr>
+          <w:lang w:val="en-US"/>
+        </w:rPr>
+        <w:t>need</w:t>
+      </w:r>
+      <w:r>
+        <w:rPr>
+          <w:lang w:val="en-US"/>
+        </w:rPr>
+        <w:t>ed</w:t>
+      </w:r>
+      <w:r>
+        <w:rPr>
+          <w:lang w:val="en-US"/>
+        </w:rPr>
+        <w:t xml:space="preserve"> to approve of the amendment.</w:t>
+      </w:r>
+    </w:p>
+    <w:p>
+      <w:pPr>
+        <w:pStyle w:val="Heading1"/>
+        <w:rPr>
+          <w:lang w:val="en-US"/>
+        </w:rPr>
+      </w:pPr>
+      <w:r>
+        <w:rPr>
+          <w:lang w:val="en-US"/>
+        </w:rPr>
+        <w:t>Team</w:t>
+      </w:r>
+      <w:r>
+        <w:rPr>
+          <w:lang w:val="en-US"/>
+        </w:rPr>
+        <w:t xml:space="preserve"> Firenado</w:t>
+      </w:r>
+      <w:r>
+        <w:rPr>
+          <w:lang w:val="en-US"/>
+        </w:rPr>
+        <w:t xml:space="preserve"> </w:t>
+      </w:r>
+      <w:r>
+        <w:rPr>
+          <w:lang w:val="en-US"/>
+        </w:rPr>
+        <w:t>m</w:t>
+      </w:r>
+      <w:r>
+        <w:rPr>
+          <w:lang w:val="en-US"/>
+        </w:rPr>
+        <w:t>embers:</w:t>
+      </w:r>
+    </w:p>
+    <w:p>
+      <w:pPr>
+        <w:pStyle w:val="ListParagraph"/>
+        <w:numPr>
+          <w:ilvl w:val="0"/>
+          <w:numId w:val="2"/>
+        </w:numPr>
+        <w:rPr>
+          <w:rStyle w:val="3oh-"/>
+          <w:rPrChange w:id="1" w:author="Jonas Amstrup Laursen" w:date="2017-03-16T11:22:00Z">
             <w:rPr>
-              <w:ins w:id="16" w:author="Matthew Peterson" w:date="2017-03-10T10:17:00Z"/>
+              <w:rStyle w:val="3oh-"/>
               <w:lang w:val="en-US"/>
             </w:rPr>
           </w:rPrChange>
         </w:rPr>
-        <w:pPrChange w:id="17" w:author="Matthew Peterson" w:date="2017-03-10T10:26:00Z">
-          <w:pPr>
-            <w:pStyle w:val="ListParagraph"/>
-            <w:numPr>
-              <w:numId w:val="2"/>
-            </w:numPr>
-            <w:ind w:hanging="360"/>
-          </w:pPr>
-        </w:pPrChange>
-      </w:pPr>
-      <w:ins w:id="18" w:author="Matthew Peterson" w:date="2017-03-10T10:26:00Z">
-        <w:r>
-          <w:rPr>
-            <w:lang w:val="en-US"/>
-          </w:rPr>
-          <w:t>Constant variables are all upper case.</w:t>
-        </w:r>
-      </w:ins>
-    </w:p>
-    <w:p>
-      <w:pPr>
-        <w:pStyle w:val="ListParagraph"/>
-        <w:numPr>
-          <w:ilvl w:val="0"/>
-          <w:numId w:val="7"/>
-        </w:numPr>
-        <w:rPr>
-          <w:ins w:id="19" w:author="Matthew Peterson" w:date="2017-03-10T10:19:00Z"/>
-          <w:lang w:val="en-US"/>
-        </w:rPr>
-        <w:pPrChange w:id="20" w:author="Matthew Peterson" w:date="2017-03-10T10:04:00Z">
-          <w:pPr>
-            <w:pStyle w:val="ListParagraph"/>
-            <w:numPr>
-              <w:numId w:val="2"/>
-            </w:numPr>
-            <w:ind w:hanging="360"/>
-          </w:pPr>
-        </w:pPrChange>
-      </w:pPr>
-      <w:ins w:id="21" w:author="Matthew Peterson" w:date="2017-03-10T10:19:00Z">
-        <w:r>
-          <w:rPr>
-            <w:lang w:val="en-US"/>
-          </w:rPr>
-          <w:t>Variables always start with lower case and methods always start with upper case, and then camel case is used after.</w:t>
-        </w:r>
-      </w:ins>
-    </w:p>
-    <w:p>
-      <w:pPr>
-        <w:pStyle w:val="ListParagraph"/>
-        <w:numPr>
-          <w:ilvl w:val="0"/>
-          <w:numId w:val="7"/>
-        </w:numPr>
-        <w:rPr>
-          <w:ins w:id="22" w:author="Matthew Peterson" w:date="2017-03-10T10:25:00Z"/>
-          <w:lang w:val="en-US"/>
-        </w:rPr>
-        <w:pPrChange w:id="23" w:author="Matthew Peterson" w:date="2017-03-10T10:04:00Z">
-          <w:pPr>
-            <w:pStyle w:val="ListParagraph"/>
-            <w:numPr>
-              <w:numId w:val="2"/>
-            </w:numPr>
-            <w:ind w:hanging="360"/>
-          </w:pPr>
-        </w:pPrChange>
-      </w:pPr>
-      <w:ins w:id="24" w:author="Matthew Peterson" w:date="2017-03-10T10:20:00Z">
-        <w:r>
-          <w:rPr>
-            <w:lang w:val="en-US"/>
-          </w:rPr>
-          <w:t>Parameters of methods are all lower case</w:t>
-        </w:r>
-      </w:ins>
-      <w:ins w:id="25" w:author="Matthew Peterson" w:date="2017-03-10T10:25:00Z">
-        <w:r>
-          <w:rPr>
-            <w:lang w:val="en-US"/>
-          </w:rPr>
-          <w:t>.</w:t>
-        </w:r>
-      </w:ins>
-    </w:p>
-    <w:p>
-      <w:pPr>
-        <w:pStyle w:val="ListParagraph"/>
-        <w:numPr>
-          <w:ilvl w:val="0"/>
-          <w:numId w:val="7"/>
-        </w:numPr>
-        <w:rPr>
-          <w:ins w:id="26" w:author="Matthew Peterson" w:date="2017-03-10T10:29:00Z"/>
-          <w:lang w:val="en-US"/>
-        </w:rPr>
-        <w:pPrChange w:id="27" w:author="Matthew Peterson" w:date="2017-03-10T10:04:00Z">
-          <w:pPr>
-            <w:pStyle w:val="ListParagraph"/>
-            <w:numPr>
-              <w:numId w:val="2"/>
-            </w:numPr>
-            <w:ind w:hanging="360"/>
-          </w:pPr>
-        </w:pPrChange>
-      </w:pPr>
-      <w:ins w:id="28" w:author="Matthew Peterson" w:date="2017-03-10T10:25:00Z">
-        <w:r>
-          <w:rPr>
-            <w:lang w:val="en-US"/>
-          </w:rPr>
-          <w:t xml:space="preserve">Variables </w:t>
-        </w:r>
-      </w:ins>
-      <w:ins w:id="29" w:author="Matthew Peterson" w:date="2017-03-10T10:29:00Z">
-        <w:r>
-          <w:rPr>
-            <w:lang w:val="en-US"/>
-          </w:rPr>
-          <w:t>should describe what they are.</w:t>
-        </w:r>
-      </w:ins>
-    </w:p>
-    <w:p>
-      <w:pPr>
-        <w:pStyle w:val="ListParagraph"/>
-        <w:numPr>
-          <w:ilvl w:val="0"/>
-          <w:numId w:val="7"/>
-        </w:numPr>
-        <w:rPr>
-          <w:ins w:id="30" w:author="Matthew Peterson" w:date="2017-03-10T10:29:00Z"/>
-          <w:lang w:val="en-US"/>
-        </w:rPr>
-        <w:pPrChange w:id="31" w:author="Matthew Peterson" w:date="2017-03-10T10:04:00Z">
-          <w:pPr>
-            <w:pStyle w:val="ListParagraph"/>
-            <w:numPr>
-              <w:numId w:val="2"/>
-            </w:numPr>
-            <w:ind w:hanging="360"/>
-          </w:pPr>
-        </w:pPrChange>
-      </w:pPr>
-      <w:ins w:id="32" w:author="Matthew Peterson" w:date="2017-03-10T10:29:00Z">
-        <w:r>
-          <w:rPr>
-            <w:lang w:val="en-US"/>
-          </w:rPr>
-          <w:t>Properties named like methods.</w:t>
-        </w:r>
-      </w:ins>
-    </w:p>
-    <w:p>
-      <w:pPr>
-        <w:pStyle w:val="Heading1"/>
-        <w:rPr>
-          <w:ins w:id="33" w:author="Matthew Peterson" w:date="2017-03-10T10:31:00Z"/>
-          <w:lang w:val="en-US"/>
-        </w:rPr>
-        <w:pPrChange w:id="34" w:author="Matthew Peterson" w:date="2017-03-10T10:31:00Z">
-          <w:pPr>
-            <w:pStyle w:val="ListParagraph"/>
-            <w:numPr>
-              <w:numId w:val="2"/>
-            </w:numPr>
-            <w:ind w:hanging="360"/>
-          </w:pPr>
-        </w:pPrChange>
-      </w:pPr>
-      <w:ins w:id="35" w:author="Matthew Peterson" w:date="2017-03-10T10:31:00Z">
-        <w:r>
-          <w:rPr>
-            <w:lang w:val="en-US"/>
-          </w:rPr>
-          <w:t>Architecture</w:t>
-        </w:r>
-      </w:ins>
-    </w:p>
-    <w:p>
-      <w:pPr>
-        <w:pStyle w:val="ListParagraph"/>
-        <w:numPr>
-          <w:ilvl w:val="0"/>
-          <w:numId w:val="8"/>
-        </w:numPr>
-        <w:rPr>
-          <w:ins w:id="36" w:author="Matthew Peterson" w:date="2017-03-10T10:31:00Z"/>
-          <w:lang w:val="en-US"/>
-        </w:rPr>
-        <w:pPrChange w:id="37" w:author="Matthew Peterson" w:date="2017-03-10T10:31:00Z">
-          <w:pPr>
-            <w:pStyle w:val="ListParagraph"/>
-            <w:numPr>
-              <w:numId w:val="2"/>
-            </w:numPr>
-            <w:ind w:hanging="360"/>
-          </w:pPr>
-        </w:pPrChange>
-      </w:pPr>
-      <w:ins w:id="38" w:author="Matthew Peterson" w:date="2017-03-10T10:31:00Z">
-        <w:r>
-          <w:rPr>
-            <w:lang w:val="en-US"/>
-          </w:rPr>
-          <w:t>User interface should be MVVM</w:t>
-        </w:r>
-      </w:ins>
-      <w:ins w:id="39" w:author="Matthew Peterson" w:date="2017-03-10T10:32:00Z">
-        <w:r>
-          <w:rPr>
-            <w:lang w:val="en-US"/>
-          </w:rPr>
-          <w:t>.</w:t>
-        </w:r>
-      </w:ins>
-    </w:p>
-    <w:p>
-      <w:pPr>
-        <w:pStyle w:val="ListParagraph"/>
-        <w:numPr>
-          <w:ilvl w:val="0"/>
-          <w:numId w:val="8"/>
-        </w:numPr>
-        <w:rPr>
-          <w:ins w:id="40" w:author="Matthew Peterson" w:date="2017-03-10T10:33:00Z"/>
-          <w:lang w:val="en-US"/>
-        </w:rPr>
-        <w:pPrChange w:id="41" w:author="Matthew Peterson" w:date="2017-03-10T10:31:00Z">
-          <w:pPr>
-            <w:pStyle w:val="ListParagraph"/>
-            <w:numPr>
-              <w:numId w:val="2"/>
-            </w:numPr>
-            <w:ind w:hanging="360"/>
-          </w:pPr>
-        </w:pPrChange>
-      </w:pPr>
-      <w:ins w:id="42" w:author="Matthew Peterson" w:date="2017-03-10T10:32:00Z">
-        <w:r>
-          <w:rPr>
-            <w:lang w:val="en-US"/>
-          </w:rPr>
-          <w:lastRenderedPageBreak/>
-          <w:t>Main class library should be called Core.</w:t>
-        </w:r>
-      </w:ins>
-    </w:p>
-    <w:p>
-      <w:pPr>
-        <w:pStyle w:val="ListParagraph"/>
-        <w:numPr>
-          <w:ilvl w:val="0"/>
-          <w:numId w:val="8"/>
-        </w:numPr>
-        <w:rPr>
-          <w:ins w:id="43" w:author="Matthew Peterson" w:date="2017-03-10T10:34:00Z"/>
-          <w:lang w:val="en-US"/>
-        </w:rPr>
-        <w:pPrChange w:id="44" w:author="Matthew Peterson" w:date="2017-03-10T10:33:00Z">
-          <w:pPr>
-            <w:pStyle w:val="ListParagraph"/>
-            <w:numPr>
-              <w:numId w:val="2"/>
-            </w:numPr>
-            <w:ind w:hanging="360"/>
-          </w:pPr>
-        </w:pPrChange>
-      </w:pPr>
-      <w:ins w:id="45" w:author="Matthew Peterson" w:date="2017-03-10T10:33:00Z">
-        <w:r>
-          <w:rPr>
-            <w:lang w:val="en-US"/>
-          </w:rPr>
-          <w:t>Unit tests will be used, TDD.</w:t>
-        </w:r>
-      </w:ins>
-    </w:p>
-    <w:p>
-      <w:pPr>
-        <w:pStyle w:val="ListParagraph"/>
-        <w:numPr>
-          <w:ilvl w:val="0"/>
-          <w:numId w:val="8"/>
-        </w:numPr>
-        <w:rPr>
-          <w:ins w:id="46" w:author="Matthew Peterson" w:date="2017-03-10T10:38:00Z"/>
-          <w:lang w:val="en-US"/>
-        </w:rPr>
-        <w:pPrChange w:id="47" w:author="Matthew Peterson" w:date="2017-03-10T10:33:00Z">
-          <w:pPr>
-            <w:pStyle w:val="ListParagraph"/>
-            <w:numPr>
-              <w:numId w:val="2"/>
-            </w:numPr>
-            <w:ind w:hanging="360"/>
-          </w:pPr>
-        </w:pPrChange>
-      </w:pPr>
-      <w:ins w:id="48" w:author="Matthew Peterson" w:date="2017-03-10T10:34:00Z">
-        <w:r>
-          <w:rPr>
-            <w:lang w:val="en-US"/>
-          </w:rPr>
-          <w:t>File management will be done by Data Access Layer.</w:t>
-        </w:r>
-      </w:ins>
-    </w:p>
-    <w:p>
-      <w:pPr>
-        <w:pStyle w:val="ListParagraph"/>
-        <w:numPr>
-          <w:ilvl w:val="0"/>
-          <w:numId w:val="8"/>
-        </w:numPr>
-        <w:rPr>
-          <w:lang w:val="en-US"/>
-          <w:rPrChange w:id="49" w:author="Matthew Peterson" w:date="2017-03-10T10:33:00Z">
+      </w:pPr>
+      <w:r>
+        <w:rPr>
+          <w:rPrChange w:id="2" w:author="Jonas Amstrup Laursen" w:date="2017-03-16T11:22:00Z">
             <w:rPr>
               <w:lang w:val="en-US"/>
             </w:rPr>
           </w:rPrChange>
         </w:rPr>
-        <w:pPrChange w:id="50" w:author="Matthew Peterson" w:date="2017-03-10T10:33:00Z">
-          <w:pPr>
-            <w:pStyle w:val="ListParagraph"/>
-            <w:numPr>
-              <w:numId w:val="2"/>
-            </w:numPr>
-            <w:ind w:hanging="360"/>
-          </w:pPr>
-        </w:pPrChange>
-      </w:pPr>
-      <w:ins w:id="51" w:author="Matthew Peterson" w:date="2017-03-10T10:38:00Z">
-        <w:r>
-          <w:rPr>
-            <w:lang w:val="en-US"/>
-          </w:rPr>
-          <w:t>The code should follow the SOLID principals.</w:t>
-        </w:r>
-      </w:ins>
-      <w:bookmarkStart w:id="52" w:name="_GoBack"/>
-      <w:bookmarkEnd w:id="52"/>
-    </w:p>
-    <w:p>
-      <w:pPr>
-        <w:pStyle w:val="Heading1"/>
-        <w:rPr>
-          <w:lang w:val="en-US"/>
-        </w:rPr>
-      </w:pPr>
-      <w:r>
-        <w:rPr>
-          <w:lang w:val="en-US"/>
-        </w:rPr>
-        <w:t>Quality Assurance</w:t>
-      </w:r>
-    </w:p>
-    <w:p>
-      <w:pPr>
-        <w:pStyle w:val="ListParagraph"/>
-        <w:numPr>
-          <w:ilvl w:val="0"/>
-          <w:numId w:val="5"/>
-        </w:numPr>
-        <w:rPr>
-          <w:lang w:val="en-US"/>
-        </w:rPr>
-      </w:pPr>
-      <w:r>
-        <w:rPr>
-          <w:lang w:val="en-US"/>
-        </w:rPr>
-        <w:t>Completing tasks in the QA section of the scrum board is the top priority</w:t>
-      </w:r>
-    </w:p>
-    <w:p>
-      <w:pPr>
-        <w:pStyle w:val="ListParagraph"/>
-        <w:numPr>
-          <w:ilvl w:val="0"/>
-          <w:numId w:val="5"/>
-        </w:numPr>
-        <w:rPr>
-          <w:lang w:val="en-US"/>
-        </w:rPr>
-      </w:pPr>
-      <w:r>
-        <w:rPr>
-          <w:lang w:val="en-US"/>
-        </w:rPr>
-        <w:t>You cannot check tasks that you created (all grammar is checked by Matthew)</w:t>
-      </w:r>
-    </w:p>
-    <w:p>
-      <w:pPr>
-        <w:pStyle w:val="ListParagraph"/>
-        <w:numPr>
-          <w:ilvl w:val="0"/>
-          <w:numId w:val="5"/>
-        </w:numPr>
-        <w:rPr>
-          <w:lang w:val="en-US"/>
-        </w:rPr>
-      </w:pPr>
-      <w:r>
-        <w:rPr>
-          <w:lang w:val="en-US"/>
-        </w:rPr>
-        <w:t>You must follow the given criteria when checking tasks</w:t>
-      </w:r>
-    </w:p>
-    <w:p>
-      <w:pPr>
-        <w:pStyle w:val="ListParagraph"/>
-        <w:numPr>
-          <w:ilvl w:val="0"/>
-          <w:numId w:val="5"/>
-        </w:numPr>
-        <w:rPr>
-          <w:lang w:val="en-US"/>
-        </w:rPr>
-      </w:pPr>
-      <w:r>
-        <w:rPr>
-          <w:lang w:val="en-US"/>
-        </w:rPr>
-        <w:t xml:space="preserve">The scrum master will assign group members to </w:t>
-      </w:r>
-      <w:r>
-        <w:rPr>
-          <w:lang w:val="en-US"/>
-        </w:rPr>
-        <w:t>check tasks</w:t>
-      </w:r>
-    </w:p>
-    <w:p>
-      <w:pPr>
-        <w:pStyle w:val="Heading2"/>
-        <w:rPr>
-          <w:sz w:val="32"/>
-          <w:szCs w:val="32"/>
-          <w:lang w:val="en-US"/>
-        </w:rPr>
-      </w:pPr>
-      <w:r>
-        <w:rPr>
-          <w:sz w:val="32"/>
-          <w:szCs w:val="32"/>
-          <w:lang w:val="en-US"/>
-        </w:rPr>
-        <w:t xml:space="preserve">How you are expected to use </w:t>
-      </w:r>
-      <w:proofErr w:type="spellStart"/>
-      <w:r>
-        <w:rPr>
-          <w:sz w:val="32"/>
-          <w:szCs w:val="32"/>
-          <w:lang w:val="en-US"/>
-        </w:rPr>
-        <w:t>Git</w:t>
-      </w:r>
-      <w:proofErr w:type="spellEnd"/>
-      <w:r>
-        <w:rPr>
-          <w:sz w:val="32"/>
-          <w:szCs w:val="32"/>
-          <w:lang w:val="en-US"/>
-        </w:rPr>
-        <w:t xml:space="preserve"> / GitHub</w:t>
+        <w:t>H</w:t>
+      </w:r>
+      <w:r>
+        <w:rPr>
+          <w:rStyle w:val="3oh-"/>
+          <w:rPrChange w:id="3" w:author="Jonas Amstrup Laursen" w:date="2017-03-16T11:22:00Z">
+            <w:rPr>
+              <w:rStyle w:val="3oh-"/>
+              <w:lang w:val="en-US"/>
+            </w:rPr>
+          </w:rPrChange>
+        </w:rPr>
+        <w:t>edviga Arta Geriņa; hedv0149@edu.eal.dk;</w:t>
       </w:r>
     </w:p>
     <w:p>
@@ -1054,14 +1240,16 @@
           <w:numId w:val="2"/>
         </w:numPr>
         <w:rPr>
-          <w:lang w:val="en-US"/>
-        </w:rPr>
-      </w:pPr>
-      <w:r>
-        <w:rPr>
-          <w:lang w:val="en-US"/>
-        </w:rPr>
-        <w:t>Only change one method per commit.</w:t>
+          <w:rStyle w:val="3oh-"/>
+          <w:lang w:val="en-US"/>
+        </w:rPr>
+      </w:pPr>
+      <w:r>
+        <w:rPr>
+          <w:rStyle w:val="3oh-"/>
+          <w:lang w:val="en-US"/>
+        </w:rPr>
+        <w:t>Matthew Peterson; matt2694@edu.eal.dk;</w:t>
       </w:r>
     </w:p>
     <w:p>
@@ -1072,14 +1260,16 @@
           <w:numId w:val="2"/>
         </w:numPr>
         <w:rPr>
-          <w:lang w:val="en-US"/>
-        </w:rPr>
-      </w:pPr>
-      <w:r>
-        <w:rPr>
-          <w:lang w:val="en-US"/>
-        </w:rPr>
-        <w:t>Expected to make decent comments.</w:t>
+          <w:rStyle w:val="3oh-"/>
+          <w:lang w:val="en-US"/>
+        </w:rPr>
+      </w:pPr>
+      <w:r>
+        <w:rPr>
+          <w:rStyle w:val="3oh-"/>
+          <w:lang w:val="en-US"/>
+        </w:rPr>
+        <w:t>Roxana Ion; roxa0188@edu.eal.dk;</w:t>
       </w:r>
     </w:p>
     <w:p>
@@ -1090,447 +1280,46 @@
           <w:numId w:val="2"/>
         </w:numPr>
         <w:rPr>
-          <w:lang w:val="en-US"/>
-        </w:rPr>
-      </w:pPr>
-      <w:r>
-        <w:rPr>
-          <w:lang w:val="en-US"/>
-        </w:rPr>
-        <w:t>Sync whenever you leave your computer and when</w:t>
-      </w:r>
-      <w:r>
-        <w:rPr>
-          <w:lang w:val="en-US"/>
-        </w:rPr>
-        <w:t>ever</w:t>
-      </w:r>
-      <w:r>
-        <w:rPr>
-          <w:lang w:val="en-US"/>
-        </w:rPr>
-        <w:t xml:space="preserve"> you feel </w:t>
-      </w:r>
-      <w:r>
-        <w:rPr>
-          <w:lang w:val="en-US"/>
-        </w:rPr>
-        <w:t xml:space="preserve">it </w:t>
-      </w:r>
-      <w:r>
-        <w:rPr>
-          <w:lang w:val="en-US"/>
-        </w:rPr>
-        <w:t>is necessary.</w:t>
-      </w:r>
-    </w:p>
-    <w:p>
-      <w:pPr>
-        <w:pStyle w:val="Heading1"/>
-        <w:rPr>
-          <w:lang w:val="en-US"/>
-        </w:rPr>
-      </w:pPr>
-      <w:r>
-        <w:rPr>
-          <w:lang w:val="en-US"/>
-        </w:rPr>
-        <w:t>Logging</w:t>
-      </w:r>
-    </w:p>
-    <w:p>
-      <w:pPr>
-        <w:pStyle w:val="ListParagraph"/>
-        <w:numPr>
-          <w:ilvl w:val="0"/>
-          <w:numId w:val="2"/>
-        </w:numPr>
-        <w:rPr>
-          <w:lang w:val="en-US"/>
-        </w:rPr>
-      </w:pPr>
-      <w:r>
-        <w:rPr>
-          <w:lang w:val="en-US"/>
-        </w:rPr>
-        <w:t>There should be an entry in the log every day</w:t>
-      </w:r>
-      <w:r>
-        <w:rPr>
-          <w:lang w:val="en-US"/>
-        </w:rPr>
-        <w:t xml:space="preserve"> that</w:t>
-      </w:r>
-      <w:r>
-        <w:rPr>
-          <w:lang w:val="en-US"/>
-        </w:rPr>
-        <w:t xml:space="preserve"> work is done.</w:t>
-      </w:r>
-    </w:p>
-    <w:p>
-      <w:pPr>
-        <w:pStyle w:val="ListParagraph"/>
-        <w:numPr>
-          <w:ilvl w:val="0"/>
-          <w:numId w:val="2"/>
-        </w:numPr>
-        <w:rPr>
-          <w:lang w:val="en-US"/>
-        </w:rPr>
-      </w:pPr>
-      <w:r>
-        <w:rPr>
-          <w:lang w:val="en-US"/>
-        </w:rPr>
-        <w:t>I</w:t>
-      </w:r>
-      <w:r>
-        <w:rPr>
-          <w:lang w:val="en-US"/>
-        </w:rPr>
-        <w:t>t is the</w:t>
-      </w:r>
-      <w:r>
-        <w:rPr>
-          <w:lang w:val="en-US"/>
-        </w:rPr>
-        <w:t xml:space="preserve"> common responsibility to ensure the log is written.</w:t>
-      </w:r>
-    </w:p>
-    <w:p>
-      <w:pPr>
-        <w:pStyle w:val="ListParagraph"/>
-        <w:numPr>
-          <w:ilvl w:val="0"/>
-          <w:numId w:val="2"/>
-        </w:numPr>
-        <w:rPr>
-          <w:lang w:val="en-US"/>
-        </w:rPr>
-      </w:pPr>
-      <w:r>
-        <w:rPr>
-          <w:lang w:val="en-US"/>
-        </w:rPr>
-        <w:t>During meetings a secretary is assigned to write a summary of the meetings.</w:t>
-      </w:r>
-    </w:p>
-    <w:p>
-      <w:pPr>
-        <w:pStyle w:val="ListParagraph"/>
-        <w:numPr>
-          <w:ilvl w:val="0"/>
-          <w:numId w:val="2"/>
-        </w:numPr>
-        <w:rPr>
-          <w:lang w:val="en-US"/>
-        </w:rPr>
-      </w:pPr>
-      <w:r>
-        <w:rPr>
-          <w:lang w:val="en-US"/>
-        </w:rPr>
-        <w:t>The scrum master will choose the secretary</w:t>
-      </w:r>
-    </w:p>
-    <w:p>
-      <w:pPr>
-        <w:pStyle w:val="Heading1"/>
-        <w:rPr>
-          <w:lang w:val="en-US"/>
-        </w:rPr>
-      </w:pPr>
-      <w:r>
-        <w:rPr>
-          <w:lang w:val="en-US"/>
-        </w:rPr>
-        <w:t>Voting</w:t>
-      </w:r>
-    </w:p>
-    <w:p>
-      <w:pPr>
-        <w:pStyle w:val="ListParagraph"/>
-        <w:numPr>
-          <w:ilvl w:val="0"/>
-          <w:numId w:val="2"/>
-        </w:numPr>
-        <w:rPr>
-          <w:lang w:val="en-US"/>
-        </w:rPr>
-      </w:pPr>
-      <w:r>
-        <w:rPr>
-          <w:lang w:val="en-US"/>
-        </w:rPr>
-        <w:t>All votes are equal</w:t>
-      </w:r>
-    </w:p>
-    <w:p>
-      <w:pPr>
-        <w:pStyle w:val="ListParagraph"/>
-        <w:numPr>
-          <w:ilvl w:val="0"/>
-          <w:numId w:val="2"/>
-        </w:numPr>
-        <w:rPr>
-          <w:lang w:val="en-US"/>
-        </w:rPr>
-      </w:pPr>
-      <w:r>
-        <w:rPr>
-          <w:lang w:val="en-US"/>
-        </w:rPr>
-        <w:t>You cannot abstain</w:t>
-      </w:r>
-    </w:p>
-    <w:p>
-      <w:pPr>
-        <w:pStyle w:val="Heading1"/>
-        <w:rPr>
-          <w:lang w:val="en-US"/>
-        </w:rPr>
-      </w:pPr>
-      <w:r>
-        <w:rPr>
-          <w:lang w:val="en-US"/>
-        </w:rPr>
-        <w:t>Amending the contract</w:t>
-      </w:r>
-    </w:p>
-    <w:p>
-      <w:pPr>
-        <w:pStyle w:val="ListParagraph"/>
-        <w:numPr>
-          <w:ilvl w:val="0"/>
-          <w:numId w:val="2"/>
-        </w:numPr>
-        <w:rPr>
-          <w:lang w:val="en-US"/>
-        </w:rPr>
-      </w:pPr>
-      <w:r>
-        <w:rPr>
-          <w:lang w:val="en-US"/>
-        </w:rPr>
-        <w:t>To amend the contract, a</w:t>
-      </w:r>
-      <w:r>
-        <w:rPr>
-          <w:lang w:val="en-US"/>
-        </w:rPr>
-        <w:t>n</w:t>
-      </w:r>
-      <w:r>
-        <w:rPr>
-          <w:lang w:val="en-US"/>
-        </w:rPr>
-        <w:t xml:space="preserve"> </w:t>
-      </w:r>
-      <w:r>
-        <w:rPr>
-          <w:lang w:val="en-US"/>
-        </w:rPr>
-        <w:t>80%</w:t>
-      </w:r>
-      <w:r>
-        <w:rPr>
-          <w:lang w:val="en-US"/>
-        </w:rPr>
-        <w:t xml:space="preserve"> vote </w:t>
-      </w:r>
-      <w:r>
-        <w:rPr>
-          <w:lang w:val="en-US"/>
-        </w:rPr>
-        <w:t xml:space="preserve">is </w:t>
-      </w:r>
-      <w:r>
-        <w:rPr>
-          <w:lang w:val="en-US"/>
-        </w:rPr>
-        <w:t>need</w:t>
-      </w:r>
-      <w:r>
-        <w:rPr>
-          <w:lang w:val="en-US"/>
-        </w:rPr>
-        <w:t>ed</w:t>
-      </w:r>
-      <w:r>
-        <w:rPr>
-          <w:lang w:val="en-US"/>
-        </w:rPr>
-        <w:t xml:space="preserve"> to approve of the amendment.</w:t>
-      </w:r>
-    </w:p>
-    <w:p>
-      <w:pPr>
-        <w:pStyle w:val="Heading1"/>
-        <w:rPr>
-          <w:lang w:val="en-US"/>
-        </w:rPr>
-      </w:pPr>
-      <w:r>
-        <w:rPr>
-          <w:lang w:val="en-US"/>
-        </w:rPr>
-        <w:t>Team</w:t>
-      </w:r>
-      <w:r>
-        <w:rPr>
-          <w:lang w:val="en-US"/>
-        </w:rPr>
-        <w:t xml:space="preserve"> Firenado</w:t>
-      </w:r>
-      <w:r>
-        <w:rPr>
-          <w:lang w:val="en-US"/>
-        </w:rPr>
-        <w:t xml:space="preserve"> </w:t>
-      </w:r>
-      <w:r>
-        <w:rPr>
-          <w:lang w:val="en-US"/>
-        </w:rPr>
-        <w:t>m</w:t>
-      </w:r>
-      <w:r>
-        <w:rPr>
-          <w:lang w:val="en-US"/>
-        </w:rPr>
-        <w:t>embers:</w:t>
-      </w:r>
-    </w:p>
-    <w:p>
-      <w:pPr>
-        <w:pStyle w:val="ListParagraph"/>
-        <w:numPr>
-          <w:ilvl w:val="0"/>
-          <w:numId w:val="2"/>
-        </w:numPr>
-        <w:rPr>
           <w:rStyle w:val="3oh-"/>
-          <w:lang w:val="en-US"/>
-        </w:rPr>
-      </w:pPr>
-      <w:proofErr w:type="spellStart"/>
-      <w:r>
-        <w:rPr>
-          <w:lang w:val="en-US"/>
-        </w:rPr>
-        <w:t>H</w:t>
-      </w:r>
+          <w:rPrChange w:id="4" w:author="Jonas Amstrup Laursen" w:date="2017-03-16T11:22:00Z">
+            <w:rPr>
+              <w:rStyle w:val="3oh-"/>
+              <w:lang w:val="en-US"/>
+            </w:rPr>
+          </w:rPrChange>
+        </w:rPr>
+      </w:pPr>
       <w:r>
         <w:rPr>
           <w:rStyle w:val="3oh-"/>
-          <w:lang w:val="en-US"/>
-        </w:rPr>
-        <w:t>edviga</w:t>
-      </w:r>
-      <w:proofErr w:type="spellEnd"/>
+          <w:rPrChange w:id="5" w:author="Jonas Amstrup Laursen" w:date="2017-03-16T11:22:00Z">
+            <w:rPr>
+              <w:rStyle w:val="3oh-"/>
+              <w:lang w:val="en-US"/>
+            </w:rPr>
+          </w:rPrChange>
+        </w:rPr>
+        <w:t xml:space="preserve">Surere Ali; </w:t>
+      </w:r>
+      <w:r>
+        <w:rPr>
+          <w:rPrChange w:id="6" w:author="Jonas Amstrup Laursen" w:date="2017-03-16T11:22:00Z">
+            <w:rPr>
+              <w:lang w:val="en-US"/>
+            </w:rPr>
+          </w:rPrChange>
+        </w:rPr>
+        <w:t>sure0025@edu.eal.dk</w:t>
+      </w:r>
       <w:r>
         <w:rPr>
           <w:rStyle w:val="3oh-"/>
-          <w:lang w:val="en-US"/>
-        </w:rPr>
-        <w:t xml:space="preserve"> Arta </w:t>
-      </w:r>
-      <w:proofErr w:type="spellStart"/>
-      <w:r>
-        <w:rPr>
-          <w:rStyle w:val="3oh-"/>
-          <w:lang w:val="en-US"/>
-        </w:rPr>
-        <w:t>Geriņa</w:t>
-      </w:r>
-      <w:proofErr w:type="spellEnd"/>
-      <w:r>
-        <w:rPr>
-          <w:rStyle w:val="3oh-"/>
-          <w:lang w:val="en-US"/>
-        </w:rPr>
-        <w:t>; hedv0149@edu.eal.dk;</w:t>
-      </w:r>
-    </w:p>
-    <w:p>
-      <w:pPr>
-        <w:pStyle w:val="ListParagraph"/>
-        <w:numPr>
-          <w:ilvl w:val="0"/>
-          <w:numId w:val="2"/>
-        </w:numPr>
-        <w:rPr>
-          <w:rStyle w:val="3oh-"/>
-          <w:lang w:val="en-US"/>
-        </w:rPr>
-      </w:pPr>
-      <w:r>
-        <w:rPr>
-          <w:rStyle w:val="3oh-"/>
-          <w:lang w:val="en-US"/>
-        </w:rPr>
-        <w:t>Matthew Peterson; matt2694@edu.eal.dk;</w:t>
-      </w:r>
-    </w:p>
-    <w:p>
-      <w:pPr>
-        <w:pStyle w:val="ListParagraph"/>
-        <w:numPr>
-          <w:ilvl w:val="0"/>
-          <w:numId w:val="2"/>
-        </w:numPr>
-        <w:rPr>
-          <w:rStyle w:val="3oh-"/>
-          <w:lang w:val="en-US"/>
-        </w:rPr>
-      </w:pPr>
-      <w:r>
-        <w:rPr>
-          <w:rStyle w:val="3oh-"/>
-          <w:lang w:val="en-US"/>
-        </w:rPr>
-        <w:t>Roxana Ion; roxa0188@edu.eal.dk;</w:t>
-      </w:r>
-    </w:p>
-    <w:p>
-      <w:pPr>
-        <w:pStyle w:val="ListParagraph"/>
-        <w:numPr>
-          <w:ilvl w:val="0"/>
-          <w:numId w:val="2"/>
-        </w:numPr>
-        <w:rPr>
-          <w:rStyle w:val="3oh-"/>
-          <w:lang w:val="en-US"/>
-        </w:rPr>
-      </w:pPr>
-      <w:proofErr w:type="spellStart"/>
-      <w:r>
-        <w:rPr>
-          <w:rStyle w:val="3oh-"/>
-          <w:lang w:val="en-US"/>
-        </w:rPr>
-        <w:t>Surere</w:t>
-      </w:r>
-      <w:proofErr w:type="spellEnd"/>
-      <w:r>
-        <w:rPr>
-          <w:rStyle w:val="3oh-"/>
-          <w:lang w:val="en-US"/>
-        </w:rPr>
-        <w:t xml:space="preserve"> Ali; </w:t>
-      </w:r>
-      <w:r>
-        <w:rPr>
-          <w:lang w:val="en-US"/>
-        </w:rPr>
-        <w:t>sure0025@edu.eal.dk</w:t>
-      </w:r>
-      <w:r>
-        <w:rPr>
-          <w:rStyle w:val="3oh-"/>
-          <w:lang w:val="en-US"/>
+          <w:rPrChange w:id="7" w:author="Jonas Amstrup Laursen" w:date="2017-03-16T11:22:00Z">
+            <w:rPr>
+              <w:rStyle w:val="3oh-"/>
+              <w:lang w:val="en-US"/>
+            </w:rPr>
+          </w:rPrChange>
         </w:rPr>
         <w:t>;</w:t>
       </w:r>
@@ -2527,8 +2316,8 @@
 
 <file path=word/people.xml><?xml version="1.0" encoding="utf-8"?>
 <w15:people xmlns:wpc="http://schemas.microsoft.com/office/word/2010/wordprocessingCanvas" xmlns:cx="http://schemas.microsoft.com/office/drawing/2014/chartex" xmlns:cx1="http://schemas.microsoft.com/office/drawing/2015/9/8/chartex" xmlns:cx2="http://schemas.microsoft.com/office/drawing/2015/10/21/chartex" xmlns:cx3="http://schemas.microsoft.com/office/drawing/2016/5/9/chartex" xmlns:cx4="http://schemas.microsoft.com/office/drawing/2016/5/10/chartex" xmlns:cx5="http://schemas.microsoft.com/office/drawing/2016/5/11/chartex" xmlns:mc="http://schemas.openxmlformats.org/markup-compatibility/2006" xmlns:o="urn:schemas-microsoft-com:office:office" xmlns:r="http://schemas.openxmlformats.org/officeDocument/2006/relationships" xmlns:m="http://schemas.openxmlformats.org/officeDocument/2006/math" xmlns:v="urn:schemas-microsoft-com:vml" xmlns:wp14="http://schemas.microsoft.com/office/word/2010/wordprocessingDrawing" xmlns:wp="http://schemas.openxmlformats.org/drawingml/2006/wordprocessingDrawing" xmlns:w10="urn:schemas-microsoft-com:office:word" xmlns:w="http://schemas.openxmlformats.org/wordprocessingml/2006/main" xmlns:w14="http://schemas.microsoft.com/office/word/2010/wordml" xmlns:w15="http://schemas.microsoft.com/office/word/2012/wordml" xmlns:w16se="http://schemas.microsoft.com/office/word/2015/wordml/symex" xmlns:wpg="http://schemas.microsoft.com/office/word/2010/wordprocessingGroup" xmlns:wpi="http://schemas.microsoft.com/office/word/2010/wordprocessingInk" xmlns:wne="http://schemas.microsoft.com/office/word/2006/wordml" xmlns:wps="http://schemas.microsoft.com/office/word/2010/wordprocessingShape" mc:Ignorable="w14 w15 w16se wp14">
-  <w15:person w15:author="Matthew Peterson">
-    <w15:presenceInfo w15:providerId="Windows Live" w15:userId="faaf2a0196a21fbc"/>
+  <w15:person w15:author="Jonas Amstrup Laursen">
+    <w15:presenceInfo w15:providerId="None" w15:userId="Jonas Amstrup Laursen"/>
   </w15:person>
 </w15:people>
 </file>
@@ -3400,7 +3189,7 @@
 </file>
 
 <file path=customXml/itemProps1.xml><?xml version="1.0" encoding="utf-8"?>
-<ds:datastoreItem xmlns:ds="http://schemas.openxmlformats.org/officeDocument/2006/customXml" ds:itemID="{1BA1DE3F-6084-4E35-A0F8-F9EFCA829160}">
+<ds:datastoreItem xmlns:ds="http://schemas.openxmlformats.org/officeDocument/2006/customXml" ds:itemID="{575883C4-824A-42FA-AAC6-2B8F3B7376CA}">
   <ds:schemaRefs>
     <ds:schemaRef ds:uri="http://schemas.openxmlformats.org/officeDocument/2006/bibliography"/>
   </ds:schemaRefs>

</xml_diff>